<commit_message>
Enhancements to FC, SQL and XSD targets, input loading
FeatureCatalogue target:
- add an option to prevent inclusion of inherited constraints (closes
#172)
- add a logo (closes #173)
- add custom style for docx formatted FC (closes #178)

SQL DDL target - replication schema:
- add geometry annotation (closes #174)

XML Schema target:
- support mapping of UML properties to XML elements (closes #176)

TypeConverter transformation:
- dissolve association: define new type by tagged value (closes #175)

Input loading:
- addTaggedValues: '*' loads all tagged values (closes #177)
</commit_message>
<xml_diff>
--- a/src/test/resources/reference/docx/test.docx
+++ b/src/test/resources/reference/docx/test.docx
@@ -1,6 +1,6 @@
 
 <file path=word/document.xml><?xml version="1.0" encoding="utf-8"?>
-<w:document xmlns:w="http://schemas.openxmlformats.org/wordprocessingml/2006/main" xmlns:wpc="http://schemas.microsoft.com/office/word/2010/wordprocessingCanvas" xmlns:mc="http://schemas.openxmlformats.org/markup-compatibility/2006" xmlns:o="urn:schemas-microsoft-com:office:office" xmlns:r="http://schemas.openxmlformats.org/officeDocument/2006/relationships" xmlns:m="http://schemas.openxmlformats.org/officeDocument/2006/math" xmlns:v="urn:schemas-microsoft-com:vml" xmlns:wp14="http://schemas.microsoft.com/office/word/2010/wordprocessingDrawing" xmlns:wp="http://schemas.openxmlformats.org/drawingml/2006/wordprocessingDrawing" xmlns:w10="urn:schemas-microsoft-com:office:word" xmlns:w14="http://schemas.microsoft.com/office/word/2010/wordml" xmlns:wpg="http://schemas.microsoft.com/office/word/2010/wordprocessingGroup" xmlns:wpi="http://schemas.microsoft.com/office/word/2010/wordprocessingInk" xmlns:wne="http://schemas.microsoft.com/office/word/2006/wordml" xmlns:wps="http://schemas.microsoft.com/office/word/2010/wordprocessingShape" mc:Ignorable="w14 wp14">
+<w:document xmlns:wpc="http://schemas.microsoft.com/office/word/2010/wordprocessingCanvas" xmlns:mc="http://schemas.openxmlformats.org/markup-compatibility/2006" xmlns:o="urn:schemas-microsoft-com:office:office" xmlns:r="http://schemas.openxmlformats.org/officeDocument/2006/relationships" xmlns:m="http://schemas.openxmlformats.org/officeDocument/2006/math" xmlns:v="urn:schemas-microsoft-com:vml" xmlns:wp14="http://schemas.microsoft.com/office/word/2010/wordprocessingDrawing" xmlns:wp="http://schemas.openxmlformats.org/drawingml/2006/wordprocessingDrawing" xmlns:w10="urn:schemas-microsoft-com:office:word" xmlns:w="http://schemas.openxmlformats.org/wordprocessingml/2006/main" xmlns:w14="http://schemas.microsoft.com/office/word/2010/wordml" xmlns:w15="http://schemas.microsoft.com/office/word/2012/wordml" xmlns:wpg="http://schemas.microsoft.com/office/word/2010/wordprocessingGroup" xmlns:wpi="http://schemas.microsoft.com/office/word/2010/wordprocessingInk" xmlns:wne="http://schemas.microsoft.com/office/word/2006/wordml" xmlns:wps="http://schemas.microsoft.com/office/word/2010/wordprocessingShape" mc:Ignorable="w14 w15 wp14">
   <w:body>
     <w:p>
       <w:pPr>
@@ -116,12 +116,12 @@
       <w:tblPr>
         <w:tblW w:type="pct" w:w="5000"/>
         <w:tblBorders>
-          <w:top w:val="single" w:sz="4" w:space="0" w:color="auto"/>
-          <w:left w:val="single" w:sz="4" w:space="0" w:color="auto"/>
-          <w:bottom w:val="single" w:sz="4" w:space="0" w:color="auto"/>
-          <w:right w:val="single" w:sz="4" w:space="0" w:color="auto"/>
-          <w:insideH w:val="single" w:sz="4" w:space="0" w:color="auto"/>
-          <w:insideV w:val="none" w:sz="0" w:space="0" w:color="auto"/>
+          <w:top w:color="auto" w:space="0" w:sz="4" w:val="single"/>
+          <w:left w:color="auto" w:space="0" w:sz="4" w:val="single"/>
+          <w:bottom w:color="auto" w:space="0" w:sz="4" w:val="single"/>
+          <w:right w:color="auto" w:space="0" w:sz="4" w:val="single"/>
+          <w:insideH w:color="auto" w:space="0" w:sz="4" w:val="single"/>
+          <w:insideV w:color="auto" w:space="0" w:sz="0" w:val="none"/>
         </w:tblBorders>
       </w:tblPr>
       <w:tblGrid/>
@@ -143,19 +143,19 @@
             <w:tblPr>
               <w:tblW w:type="pct" w:w="5000"/>
               <w:tblBorders>
-                <w:top w:val="none" w:sz="0" w:space="0" w:color="auto"/>
-                <w:left w:val="none" w:sz="0" w:space="0" w:color="auto"/>
-                <w:bottom w:val="none" w:sz="0" w:space="0" w:color="auto"/>
-                <w:right w:val="none" w:sz="0" w:space="0" w:color="auto"/>
-                <w:insideH w:val="none" w:sz="0" w:space="0" w:color="auto"/>
-                <w:insideV w:val="none" w:sz="0" w:space="0" w:color="auto"/>
+                <w:top w:color="auto" w:space="0" w:sz="0" w:val="none"/>
+                <w:left w:color="auto" w:space="0" w:sz="0" w:val="none"/>
+                <w:bottom w:color="auto" w:space="0" w:sz="0" w:val="none"/>
+                <w:right w:color="auto" w:space="0" w:sz="0" w:val="none"/>
+                <w:insideH w:color="auto" w:space="0" w:sz="0" w:val="none"/>
+                <w:insideV w:color="auto" w:space="0" w:sz="0" w:val="none"/>
               </w:tblBorders>
             </w:tblPr>
             <w:tblGrid/>
             <w:tr>
               <w:tc>
                 <w:tcPr>
-                  <w:tcW w:w="1500" w:type="pct"/>
+                  <w:tcW w:type="pct" w:w="1500"/>
                 </w:tcPr>
                 <w:p>
                   <w:pPr>
@@ -171,7 +171,7 @@
               </w:tc>
               <w:tc>
                 <w:tcPr>
-                  <w:tcW w:w="3500" w:type="pct"/>
+                  <w:tcW w:type="pct" w:w="3500"/>
                 </w:tcPr>
                 <w:p>
                   <w:r>
@@ -183,7 +183,7 @@
             <w:tr>
               <w:tc>
                 <w:tcPr>
-                  <w:tcW w:w="1500" w:type="pct"/>
+                  <w:tcW w:type="pct" w:w="1500"/>
                 </w:tcPr>
                 <w:p>
                   <w:pPr>
@@ -199,7 +199,7 @@
               </w:tc>
               <w:tc>
                 <w:tcPr>
-                  <w:tcW w:w="3500" w:type="pct"/>
+                  <w:tcW w:type="pct" w:w="3500"/>
                 </w:tcPr>
                 <w:p>
                   <w:r>
@@ -211,7 +211,7 @@
             <w:tr>
               <w:tc>
                 <w:tcPr>
-                  <w:tcW w:w="1500" w:type="pct"/>
+                  <w:tcW w:type="pct" w:w="1500"/>
                 </w:tcPr>
                 <w:p>
                   <w:pPr>
@@ -227,7 +227,7 @@
               </w:tc>
               <w:tc>
                 <w:tcPr>
-                  <w:tcW w:w="3500" w:type="pct"/>
+                  <w:tcW w:type="pct" w:w="3500"/>
                 </w:tcPr>
                 <w:p>
                   <w:r>
@@ -257,19 +257,19 @@
             <w:tblPr>
               <w:tblW w:type="pct" w:w="5000"/>
               <w:tblBorders>
-                <w:top w:val="none" w:sz="0" w:space="0" w:color="auto"/>
-                <w:left w:val="none" w:sz="0" w:space="0" w:color="auto"/>
-                <w:bottom w:val="none" w:sz="0" w:space="0" w:color="auto"/>
-                <w:right w:val="none" w:sz="0" w:space="0" w:color="auto"/>
-                <w:insideH w:val="none" w:sz="0" w:space="0" w:color="auto"/>
-                <w:insideV w:val="none" w:sz="0" w:space="0" w:color="auto"/>
+                <w:top w:color="auto" w:space="0" w:sz="0" w:val="none"/>
+                <w:left w:color="auto" w:space="0" w:sz="0" w:val="none"/>
+                <w:bottom w:color="auto" w:space="0" w:sz="0" w:val="none"/>
+                <w:right w:color="auto" w:space="0" w:sz="0" w:val="none"/>
+                <w:insideH w:color="auto" w:space="0" w:sz="0" w:val="none"/>
+                <w:insideV w:color="auto" w:space="0" w:sz="0" w:val="none"/>
               </w:tblBorders>
             </w:tblPr>
             <w:tblGrid/>
             <w:tr>
               <w:tc>
                 <w:tcPr>
-                  <w:tcW w:w="1500" w:type="pct"/>
+                  <w:tcW w:type="pct" w:w="1500"/>
                 </w:tcPr>
                 <w:p>
                   <w:pPr>
@@ -285,7 +285,7 @@
               </w:tc>
               <w:tc>
                 <w:tcPr>
-                  <w:tcW w:w="3500" w:type="pct"/>
+                  <w:tcW w:type="pct" w:w="3500"/>
                 </w:tcPr>
                 <w:p>
                   <w:r>
@@ -297,7 +297,7 @@
             <w:tr>
               <w:tc>
                 <w:tcPr>
-                  <w:tcW w:w="1500" w:type="pct"/>
+                  <w:tcW w:type="pct" w:w="1500"/>
                 </w:tcPr>
                 <w:p>
                   <w:pPr>
@@ -313,7 +313,7 @@
               </w:tc>
               <w:tc>
                 <w:tcPr>
-                  <w:tcW w:w="3500" w:type="pct"/>
+                  <w:tcW w:type="pct" w:w="3500"/>
                 </w:tcPr>
                 <w:p>
                   <w:r>
@@ -325,7 +325,7 @@
             <w:tr>
               <w:tc>
                 <w:tcPr>
-                  <w:tcW w:w="1500" w:type="pct"/>
+                  <w:tcW w:type="pct" w:w="1500"/>
                 </w:tcPr>
                 <w:p>
                   <w:pPr>
@@ -341,7 +341,7 @@
               </w:tc>
               <w:tc>
                 <w:tcPr>
-                  <w:tcW w:w="3500" w:type="pct"/>
+                  <w:tcW w:type="pct" w:w="3500"/>
                 </w:tcPr>
                 <w:p>
                   <w:r>
@@ -353,7 +353,7 @@
             <w:tr>
               <w:tc>
                 <w:tcPr>
-                  <w:tcW w:w="1500" w:type="pct"/>
+                  <w:tcW w:type="pct" w:w="1500"/>
                 </w:tcPr>
                 <w:p>
                   <w:pPr>
@@ -369,7 +369,7 @@
               </w:tc>
               <w:tc>
                 <w:tcPr>
-                  <w:tcW w:w="3500" w:type="pct"/>
+                  <w:tcW w:type="pct" w:w="3500"/>
                 </w:tcPr>
                 <w:p>
                   <w:r>
@@ -399,19 +399,19 @@
             <w:tblPr>
               <w:tblW w:type="pct" w:w="5000"/>
               <w:tblBorders>
-                <w:top w:val="none" w:sz="0" w:space="0" w:color="auto"/>
-                <w:left w:val="none" w:sz="0" w:space="0" w:color="auto"/>
-                <w:bottom w:val="none" w:sz="0" w:space="0" w:color="auto"/>
-                <w:right w:val="none" w:sz="0" w:space="0" w:color="auto"/>
-                <w:insideH w:val="none" w:sz="0" w:space="0" w:color="auto"/>
-                <w:insideV w:val="none" w:sz="0" w:space="0" w:color="auto"/>
+                <w:top w:color="auto" w:space="0" w:sz="0" w:val="none"/>
+                <w:left w:color="auto" w:space="0" w:sz="0" w:val="none"/>
+                <w:bottom w:color="auto" w:space="0" w:sz="0" w:val="none"/>
+                <w:right w:color="auto" w:space="0" w:sz="0" w:val="none"/>
+                <w:insideH w:color="auto" w:space="0" w:sz="0" w:val="none"/>
+                <w:insideV w:color="auto" w:space="0" w:sz="0" w:val="none"/>
               </w:tblBorders>
             </w:tblPr>
             <w:tblGrid/>
             <w:tr>
               <w:tc>
                 <w:tcPr>
-                  <w:tcW w:w="1500" w:type="pct"/>
+                  <w:tcW w:type="pct" w:w="1500"/>
                 </w:tcPr>
                 <w:p>
                   <w:pPr>
@@ -427,7 +427,7 @@
               </w:tc>
               <w:tc>
                 <w:tcPr>
-                  <w:tcW w:w="3500" w:type="pct"/>
+                  <w:tcW w:type="pct" w:w="3500"/>
                 </w:tcPr>
                 <w:p>
                   <w:r>
@@ -439,7 +439,7 @@
             <w:tr>
               <w:tc>
                 <w:tcPr>
-                  <w:tcW w:w="1500" w:type="pct"/>
+                  <w:tcW w:type="pct" w:w="1500"/>
                 </w:tcPr>
                 <w:p>
                   <w:pPr>
@@ -455,7 +455,7 @@
               </w:tc>
               <w:tc>
                 <w:tcPr>
-                  <w:tcW w:w="3500" w:type="pct"/>
+                  <w:tcW w:type="pct" w:w="3500"/>
                 </w:tcPr>
                 <w:p>
                   <w:r>
@@ -467,7 +467,7 @@
             <w:tr>
               <w:tc>
                 <w:tcPr>
-                  <w:tcW w:w="1500" w:type="pct"/>
+                  <w:tcW w:type="pct" w:w="1500"/>
                 </w:tcPr>
                 <w:p>
                   <w:pPr>
@@ -483,7 +483,7 @@
               </w:tc>
               <w:tc>
                 <w:tcPr>
-                  <w:tcW w:w="3500" w:type="pct"/>
+                  <w:tcW w:type="pct" w:w="3500"/>
                 </w:tcPr>
                 <w:p>
                   <w:r>
@@ -495,7 +495,7 @@
             <w:tr>
               <w:tc>
                 <w:tcPr>
-                  <w:tcW w:w="1500" w:type="pct"/>
+                  <w:tcW w:type="pct" w:w="1500"/>
                 </w:tcPr>
                 <w:p>
                   <w:pPr>
@@ -511,7 +511,7 @@
               </w:tc>
               <w:tc>
                 <w:tcPr>
-                  <w:tcW w:w="3500" w:type="pct"/>
+                  <w:tcW w:type="pct" w:w="3500"/>
                 </w:tcPr>
                 <w:p>
                   <w:r>
@@ -523,7 +523,7 @@
             <w:tr>
               <w:tc>
                 <w:tcPr>
-                  <w:tcW w:w="1500" w:type="pct"/>
+                  <w:tcW w:type="pct" w:w="1500"/>
                 </w:tcPr>
                 <w:p>
                   <w:pPr>
@@ -539,7 +539,7 @@
               </w:tc>
               <w:tc>
                 <w:tcPr>
-                  <w:tcW w:w="3500" w:type="pct"/>
+                  <w:tcW w:type="pct" w:w="3500"/>
                 </w:tcPr>
                 <w:p>
                   <w:r>
@@ -584,19 +584,19 @@
             <w:tblPr>
               <w:tblW w:type="pct" w:w="5000"/>
               <w:tblBorders>
-                <w:top w:val="none" w:sz="0" w:space="0" w:color="auto"/>
-                <w:left w:val="none" w:sz="0" w:space="0" w:color="auto"/>
-                <w:bottom w:val="none" w:sz="0" w:space="0" w:color="auto"/>
-                <w:right w:val="none" w:sz="0" w:space="0" w:color="auto"/>
-                <w:insideH w:val="none" w:sz="0" w:space="0" w:color="auto"/>
-                <w:insideV w:val="none" w:sz="0" w:space="0" w:color="auto"/>
+                <w:top w:color="auto" w:space="0" w:sz="0" w:val="none"/>
+                <w:left w:color="auto" w:space="0" w:sz="0" w:val="none"/>
+                <w:bottom w:color="auto" w:space="0" w:sz="0" w:val="none"/>
+                <w:right w:color="auto" w:space="0" w:sz="0" w:val="none"/>
+                <w:insideH w:color="auto" w:space="0" w:sz="0" w:val="none"/>
+                <w:insideV w:color="auto" w:space="0" w:sz="0" w:val="none"/>
               </w:tblBorders>
             </w:tblPr>
             <w:tblGrid/>
             <w:tr>
               <w:tc>
                 <w:tcPr>
-                  <w:tcW w:w="1500" w:type="pct"/>
+                  <w:tcW w:type="pct" w:w="1500"/>
                 </w:tcPr>
                 <w:p>
                   <w:pPr>
@@ -612,7 +612,7 @@
               </w:tc>
               <w:tc>
                 <w:tcPr>
-                  <w:tcW w:w="3500" w:type="pct"/>
+                  <w:tcW w:type="pct" w:w="3500"/>
                 </w:tcPr>
                 <w:p>
                   <w:r>
@@ -624,7 +624,7 @@
             <w:tr>
               <w:tc>
                 <w:tcPr>
-                  <w:tcW w:w="1500" w:type="pct"/>
+                  <w:tcW w:type="pct" w:w="1500"/>
                 </w:tcPr>
                 <w:p>
                   <w:pPr>
@@ -640,7 +640,7 @@
               </w:tc>
               <w:tc>
                 <w:tcPr>
-                  <w:tcW w:w="3500" w:type="pct"/>
+                  <w:tcW w:type="pct" w:w="3500"/>
                 </w:tcPr>
                 <w:p>
                   <w:r>
@@ -652,7 +652,7 @@
             <w:tr>
               <w:tc>
                 <w:tcPr>
-                  <w:tcW w:w="1500" w:type="pct"/>
+                  <w:tcW w:type="pct" w:w="1500"/>
                 </w:tcPr>
                 <w:p>
                   <w:pPr>
@@ -668,7 +668,7 @@
               </w:tc>
               <w:tc>
                 <w:tcPr>
-                  <w:tcW w:w="3500" w:type="pct"/>
+                  <w:tcW w:type="pct" w:w="3500"/>
                 </w:tcPr>
                 <w:p>
                   <w:r>
@@ -680,7 +680,7 @@
             <w:tr>
               <w:tc>
                 <w:tcPr>
-                  <w:tcW w:w="1500" w:type="pct"/>
+                  <w:tcW w:type="pct" w:w="1500"/>
                 </w:tcPr>
                 <w:p>
                   <w:pPr>
@@ -696,7 +696,7 @@
               </w:tc>
               <w:tc>
                 <w:tcPr>
-                  <w:tcW w:w="3500" w:type="pct"/>
+                  <w:tcW w:type="pct" w:w="3500"/>
                 </w:tcPr>
                 <w:p>
                   <w:r>
@@ -725,12 +725,12 @@
       <w:tblPr>
         <w:tblW w:type="pct" w:w="5000"/>
         <w:tblBorders>
-          <w:top w:val="single" w:sz="4" w:space="0" w:color="auto"/>
-          <w:left w:val="single" w:sz="4" w:space="0" w:color="auto"/>
-          <w:bottom w:val="single" w:sz="4" w:space="0" w:color="auto"/>
-          <w:right w:val="single" w:sz="4" w:space="0" w:color="auto"/>
-          <w:insideH w:val="single" w:sz="4" w:space="0" w:color="auto"/>
-          <w:insideV w:val="none" w:sz="0" w:space="0" w:color="auto"/>
+          <w:top w:color="auto" w:space="0" w:sz="4" w:val="single"/>
+          <w:left w:color="auto" w:space="0" w:sz="4" w:val="single"/>
+          <w:bottom w:color="auto" w:space="0" w:sz="4" w:val="single"/>
+          <w:right w:color="auto" w:space="0" w:sz="4" w:val="single"/>
+          <w:insideH w:color="auto" w:space="0" w:sz="4" w:val="single"/>
+          <w:insideV w:color="auto" w:space="0" w:sz="0" w:val="none"/>
         </w:tblBorders>
       </w:tblPr>
       <w:tblGrid/>
@@ -752,19 +752,19 @@
             <w:tblPr>
               <w:tblW w:type="pct" w:w="5000"/>
               <w:tblBorders>
-                <w:top w:val="none" w:sz="0" w:space="0" w:color="auto"/>
-                <w:left w:val="none" w:sz="0" w:space="0" w:color="auto"/>
-                <w:bottom w:val="none" w:sz="0" w:space="0" w:color="auto"/>
-                <w:right w:val="none" w:sz="0" w:space="0" w:color="auto"/>
-                <w:insideH w:val="none" w:sz="0" w:space="0" w:color="auto"/>
-                <w:insideV w:val="none" w:sz="0" w:space="0" w:color="auto"/>
+                <w:top w:color="auto" w:space="0" w:sz="0" w:val="none"/>
+                <w:left w:color="auto" w:space="0" w:sz="0" w:val="none"/>
+                <w:bottom w:color="auto" w:space="0" w:sz="0" w:val="none"/>
+                <w:right w:color="auto" w:space="0" w:sz="0" w:val="none"/>
+                <w:insideH w:color="auto" w:space="0" w:sz="0" w:val="none"/>
+                <w:insideV w:color="auto" w:space="0" w:sz="0" w:val="none"/>
               </w:tblBorders>
             </w:tblPr>
             <w:tblGrid/>
             <w:tr>
               <w:tc>
                 <w:tcPr>
-                  <w:tcW w:w="1500" w:type="pct"/>
+                  <w:tcW w:type="pct" w:w="1500"/>
                 </w:tcPr>
                 <w:p>
                   <w:pPr>
@@ -780,7 +780,7 @@
               </w:tc>
               <w:tc>
                 <w:tcPr>
-                  <w:tcW w:w="3500" w:type="pct"/>
+                  <w:tcW w:type="pct" w:w="3500"/>
                 </w:tcPr>
                 <w:p>
                   <w:r>
@@ -810,19 +810,19 @@
             <w:tblPr>
               <w:tblW w:type="pct" w:w="5000"/>
               <w:tblBorders>
-                <w:top w:val="none" w:sz="0" w:space="0" w:color="auto"/>
-                <w:left w:val="none" w:sz="0" w:space="0" w:color="auto"/>
-                <w:bottom w:val="none" w:sz="0" w:space="0" w:color="auto"/>
-                <w:right w:val="none" w:sz="0" w:space="0" w:color="auto"/>
-                <w:insideH w:val="none" w:sz="0" w:space="0" w:color="auto"/>
-                <w:insideV w:val="none" w:sz="0" w:space="0" w:color="auto"/>
+                <w:top w:color="auto" w:space="0" w:sz="0" w:val="none"/>
+                <w:left w:color="auto" w:space="0" w:sz="0" w:val="none"/>
+                <w:bottom w:color="auto" w:space="0" w:sz="0" w:val="none"/>
+                <w:right w:color="auto" w:space="0" w:sz="0" w:val="none"/>
+                <w:insideH w:color="auto" w:space="0" w:sz="0" w:val="none"/>
+                <w:insideV w:color="auto" w:space="0" w:sz="0" w:val="none"/>
               </w:tblBorders>
             </w:tblPr>
             <w:tblGrid/>
             <w:tr>
               <w:tc>
                 <w:tcPr>
-                  <w:tcW w:w="1500" w:type="pct"/>
+                  <w:tcW w:type="pct" w:w="1500"/>
                 </w:tcPr>
                 <w:p>
                   <w:pPr>
@@ -838,7 +838,7 @@
               </w:tc>
               <w:tc>
                 <w:tcPr>
-                  <w:tcW w:w="3500" w:type="pct"/>
+                  <w:tcW w:type="pct" w:w="3500"/>
                 </w:tcPr>
                 <w:p>
                   <w:r>
@@ -850,7 +850,7 @@
             <w:tr>
               <w:tc>
                 <w:tcPr>
-                  <w:tcW w:w="1500" w:type="pct"/>
+                  <w:tcW w:type="pct" w:w="1500"/>
                 </w:tcPr>
                 <w:p>
                   <w:pPr>
@@ -866,7 +866,7 @@
               </w:tc>
               <w:tc>
                 <w:tcPr>
-                  <w:tcW w:w="3500" w:type="pct"/>
+                  <w:tcW w:type="pct" w:w="3500"/>
                 </w:tcPr>
                 <w:p>
                   <w:r>
@@ -878,7 +878,7 @@
             <w:tr>
               <w:tc>
                 <w:tcPr>
-                  <w:tcW w:w="1500" w:type="pct"/>
+                  <w:tcW w:type="pct" w:w="1500"/>
                 </w:tcPr>
                 <w:p>
                   <w:pPr>
@@ -894,7 +894,7 @@
               </w:tc>
               <w:tc>
                 <w:tcPr>
-                  <w:tcW w:w="3500" w:type="pct"/>
+                  <w:tcW w:type="pct" w:w="3500"/>
                 </w:tcPr>
                 <w:p>
                   <w:r>
@@ -906,7 +906,7 @@
             <w:tr>
               <w:tc>
                 <w:tcPr>
-                  <w:tcW w:w="1500" w:type="pct"/>
+                  <w:tcW w:type="pct" w:w="1500"/>
                 </w:tcPr>
                 <w:p>
                   <w:pPr>
@@ -922,7 +922,7 @@
               </w:tc>
               <w:tc>
                 <w:tcPr>
-                  <w:tcW w:w="3500" w:type="pct"/>
+                  <w:tcW w:type="pct" w:w="3500"/>
                 </w:tcPr>
                 <w:p>
                   <w:r>
@@ -952,19 +952,19 @@
             <w:tblPr>
               <w:tblW w:type="pct" w:w="5000"/>
               <w:tblBorders>
-                <w:top w:val="none" w:sz="0" w:space="0" w:color="auto"/>
-                <w:left w:val="none" w:sz="0" w:space="0" w:color="auto"/>
-                <w:bottom w:val="none" w:sz="0" w:space="0" w:color="auto"/>
-                <w:right w:val="none" w:sz="0" w:space="0" w:color="auto"/>
-                <w:insideH w:val="none" w:sz="0" w:space="0" w:color="auto"/>
-                <w:insideV w:val="none" w:sz="0" w:space="0" w:color="auto"/>
+                <w:top w:color="auto" w:space="0" w:sz="0" w:val="none"/>
+                <w:left w:color="auto" w:space="0" w:sz="0" w:val="none"/>
+                <w:bottom w:color="auto" w:space="0" w:sz="0" w:val="none"/>
+                <w:right w:color="auto" w:space="0" w:sz="0" w:val="none"/>
+                <w:insideH w:color="auto" w:space="0" w:sz="0" w:val="none"/>
+                <w:insideV w:color="auto" w:space="0" w:sz="0" w:val="none"/>
               </w:tblBorders>
             </w:tblPr>
             <w:tblGrid/>
             <w:tr>
               <w:tc>
                 <w:tcPr>
-                  <w:tcW w:w="1500" w:type="pct"/>
+                  <w:tcW w:type="pct" w:w="1500"/>
                 </w:tcPr>
                 <w:p>
                   <w:pPr>
@@ -980,7 +980,7 @@
               </w:tc>
               <w:tc>
                 <w:tcPr>
-                  <w:tcW w:w="3500" w:type="pct"/>
+                  <w:tcW w:type="pct" w:w="3500"/>
                 </w:tcPr>
                 <w:p>
                   <w:r>
@@ -992,7 +992,7 @@
             <w:tr>
               <w:tc>
                 <w:tcPr>
-                  <w:tcW w:w="1500" w:type="pct"/>
+                  <w:tcW w:type="pct" w:w="1500"/>
                 </w:tcPr>
                 <w:p>
                   <w:pPr>
@@ -1008,7 +1008,7 @@
               </w:tc>
               <w:tc>
                 <w:tcPr>
-                  <w:tcW w:w="3500" w:type="pct"/>
+                  <w:tcW w:type="pct" w:w="3500"/>
                 </w:tcPr>
                 <w:p>
                   <w:r>
@@ -1020,7 +1020,7 @@
             <w:tr>
               <w:tc>
                 <w:tcPr>
-                  <w:tcW w:w="1500" w:type="pct"/>
+                  <w:tcW w:type="pct" w:w="1500"/>
                 </w:tcPr>
                 <w:p>
                   <w:pPr>
@@ -1036,7 +1036,7 @@
               </w:tc>
               <w:tc>
                 <w:tcPr>
-                  <w:tcW w:w="3500" w:type="pct"/>
+                  <w:tcW w:type="pct" w:w="3500"/>
                 </w:tcPr>
                 <w:p>
                   <w:r>
@@ -1048,7 +1048,7 @@
             <w:tr>
               <w:tc>
                 <w:tcPr>
-                  <w:tcW w:w="1500" w:type="pct"/>
+                  <w:tcW w:type="pct" w:w="1500"/>
                 </w:tcPr>
                 <w:p>
                   <w:pPr>
@@ -1064,7 +1064,7 @@
               </w:tc>
               <w:tc>
                 <w:tcPr>
-                  <w:tcW w:w="3500" w:type="pct"/>
+                  <w:tcW w:type="pct" w:w="3500"/>
                 </w:tcPr>
                 <w:p>
                   <w:r>
@@ -1094,19 +1094,19 @@
             <w:tblPr>
               <w:tblW w:type="pct" w:w="5000"/>
               <w:tblBorders>
-                <w:top w:val="none" w:sz="0" w:space="0" w:color="auto"/>
-                <w:left w:val="none" w:sz="0" w:space="0" w:color="auto"/>
-                <w:bottom w:val="none" w:sz="0" w:space="0" w:color="auto"/>
-                <w:right w:val="none" w:sz="0" w:space="0" w:color="auto"/>
-                <w:insideH w:val="none" w:sz="0" w:space="0" w:color="auto"/>
-                <w:insideV w:val="none" w:sz="0" w:space="0" w:color="auto"/>
+                <w:top w:color="auto" w:space="0" w:sz="0" w:val="none"/>
+                <w:left w:color="auto" w:space="0" w:sz="0" w:val="none"/>
+                <w:bottom w:color="auto" w:space="0" w:sz="0" w:val="none"/>
+                <w:right w:color="auto" w:space="0" w:sz="0" w:val="none"/>
+                <w:insideH w:color="auto" w:space="0" w:sz="0" w:val="none"/>
+                <w:insideV w:color="auto" w:space="0" w:sz="0" w:val="none"/>
               </w:tblBorders>
             </w:tblPr>
             <w:tblGrid/>
             <w:tr>
               <w:tc>
                 <w:tcPr>
-                  <w:tcW w:w="1500" w:type="pct"/>
+                  <w:tcW w:type="pct" w:w="1500"/>
                 </w:tcPr>
                 <w:p>
                   <w:pPr>
@@ -1122,7 +1122,7 @@
               </w:tc>
               <w:tc>
                 <w:tcPr>
-                  <w:tcW w:w="3500" w:type="pct"/>
+                  <w:tcW w:type="pct" w:w="3500"/>
                 </w:tcPr>
                 <w:p>
                   <w:r>
@@ -1152,19 +1152,19 @@
             <w:tblPr>
               <w:tblW w:type="pct" w:w="5000"/>
               <w:tblBorders>
-                <w:top w:val="none" w:sz="0" w:space="0" w:color="auto"/>
-                <w:left w:val="none" w:sz="0" w:space="0" w:color="auto"/>
-                <w:bottom w:val="none" w:sz="0" w:space="0" w:color="auto"/>
-                <w:right w:val="none" w:sz="0" w:space="0" w:color="auto"/>
-                <w:insideH w:val="none" w:sz="0" w:space="0" w:color="auto"/>
-                <w:insideV w:val="none" w:sz="0" w:space="0" w:color="auto"/>
+                <w:top w:color="auto" w:space="0" w:sz="0" w:val="none"/>
+                <w:left w:color="auto" w:space="0" w:sz="0" w:val="none"/>
+                <w:bottom w:color="auto" w:space="0" w:sz="0" w:val="none"/>
+                <w:right w:color="auto" w:space="0" w:sz="0" w:val="none"/>
+                <w:insideH w:color="auto" w:space="0" w:sz="0" w:val="none"/>
+                <w:insideV w:color="auto" w:space="0" w:sz="0" w:val="none"/>
               </w:tblBorders>
             </w:tblPr>
             <w:tblGrid/>
             <w:tr>
               <w:tc>
                 <w:tcPr>
-                  <w:tcW w:w="1500" w:type="pct"/>
+                  <w:tcW w:type="pct" w:w="1500"/>
                 </w:tcPr>
                 <w:p>
                   <w:pPr>
@@ -1180,7 +1180,7 @@
               </w:tc>
               <w:tc>
                 <w:tcPr>
-                  <w:tcW w:w="3500" w:type="pct"/>
+                  <w:tcW w:type="pct" w:w="3500"/>
                 </w:tcPr>
                 <w:p>
                   <w:r>
@@ -1192,7 +1192,7 @@
             <w:tr>
               <w:tc>
                 <w:tcPr>
-                  <w:tcW w:w="1500" w:type="pct"/>
+                  <w:tcW w:type="pct" w:w="1500"/>
                 </w:tcPr>
                 <w:p>
                   <w:pPr>
@@ -1208,7 +1208,7 @@
               </w:tc>
               <w:tc>
                 <w:tcPr>
-                  <w:tcW w:w="3500" w:type="pct"/>
+                  <w:tcW w:type="pct" w:w="3500"/>
                 </w:tcPr>
                 <w:p>
                   <w:r>
@@ -1220,7 +1220,7 @@
             <w:tr>
               <w:tc>
                 <w:tcPr>
-                  <w:tcW w:w="1500" w:type="pct"/>
+                  <w:tcW w:type="pct" w:w="1500"/>
                 </w:tcPr>
                 <w:p>
                   <w:pPr>
@@ -1236,7 +1236,7 @@
               </w:tc>
               <w:tc>
                 <w:tcPr>
-                  <w:tcW w:w="3500" w:type="pct"/>
+                  <w:tcW w:type="pct" w:w="3500"/>
                 </w:tcPr>
                 <w:p>
                   <w:r>
@@ -1265,12 +1265,12 @@
       <w:tblPr>
         <w:tblW w:type="pct" w:w="5000"/>
         <w:tblBorders>
-          <w:top w:val="single" w:sz="4" w:space="0" w:color="auto"/>
-          <w:left w:val="single" w:sz="4" w:space="0" w:color="auto"/>
-          <w:bottom w:val="single" w:sz="4" w:space="0" w:color="auto"/>
-          <w:right w:val="single" w:sz="4" w:space="0" w:color="auto"/>
-          <w:insideH w:val="single" w:sz="4" w:space="0" w:color="auto"/>
-          <w:insideV w:val="none" w:sz="0" w:space="0" w:color="auto"/>
+          <w:top w:color="auto" w:space="0" w:sz="4" w:val="single"/>
+          <w:left w:color="auto" w:space="0" w:sz="4" w:val="single"/>
+          <w:bottom w:color="auto" w:space="0" w:sz="4" w:val="single"/>
+          <w:right w:color="auto" w:space="0" w:sz="4" w:val="single"/>
+          <w:insideH w:color="auto" w:space="0" w:sz="4" w:val="single"/>
+          <w:insideV w:color="auto" w:space="0" w:sz="0" w:val="none"/>
         </w:tblBorders>
       </w:tblPr>
       <w:tblGrid/>
@@ -1292,19 +1292,19 @@
             <w:tblPr>
               <w:tblW w:type="pct" w:w="5000"/>
               <w:tblBorders>
-                <w:top w:val="none" w:sz="0" w:space="0" w:color="auto"/>
-                <w:left w:val="none" w:sz="0" w:space="0" w:color="auto"/>
-                <w:bottom w:val="none" w:sz="0" w:space="0" w:color="auto"/>
-                <w:right w:val="none" w:sz="0" w:space="0" w:color="auto"/>
-                <w:insideH w:val="none" w:sz="0" w:space="0" w:color="auto"/>
-                <w:insideV w:val="none" w:sz="0" w:space="0" w:color="auto"/>
+                <w:top w:color="auto" w:space="0" w:sz="0" w:val="none"/>
+                <w:left w:color="auto" w:space="0" w:sz="0" w:val="none"/>
+                <w:bottom w:color="auto" w:space="0" w:sz="0" w:val="none"/>
+                <w:right w:color="auto" w:space="0" w:sz="0" w:val="none"/>
+                <w:insideH w:color="auto" w:space="0" w:sz="0" w:val="none"/>
+                <w:insideV w:color="auto" w:space="0" w:sz="0" w:val="none"/>
               </w:tblBorders>
             </w:tblPr>
             <w:tblGrid/>
             <w:tr>
               <w:tc>
                 <w:tcPr>
-                  <w:tcW w:w="1500" w:type="pct"/>
+                  <w:tcW w:type="pct" w:w="1500"/>
                 </w:tcPr>
                 <w:p>
                   <w:pPr>
@@ -1320,7 +1320,7 @@
               </w:tc>
               <w:tc>
                 <w:tcPr>
-                  <w:tcW w:w="3500" w:type="pct"/>
+                  <w:tcW w:type="pct" w:w="3500"/>
                 </w:tcPr>
                 <w:p>
                   <w:r>
@@ -1332,7 +1332,7 @@
             <w:tr>
               <w:tc>
                 <w:tcPr>
-                  <w:tcW w:w="1500" w:type="pct"/>
+                  <w:tcW w:type="pct" w:w="1500"/>
                 </w:tcPr>
                 <w:p>
                   <w:pPr>
@@ -1348,7 +1348,7 @@
               </w:tc>
               <w:tc>
                 <w:tcPr>
-                  <w:tcW w:w="3500" w:type="pct"/>
+                  <w:tcW w:type="pct" w:w="3500"/>
                 </w:tcPr>
                 <w:p>
                   <w:r>
@@ -1378,19 +1378,19 @@
             <w:tblPr>
               <w:tblW w:type="pct" w:w="5000"/>
               <w:tblBorders>
-                <w:top w:val="none" w:sz="0" w:space="0" w:color="auto"/>
-                <w:left w:val="none" w:sz="0" w:space="0" w:color="auto"/>
-                <w:bottom w:val="none" w:sz="0" w:space="0" w:color="auto"/>
-                <w:right w:val="none" w:sz="0" w:space="0" w:color="auto"/>
-                <w:insideH w:val="none" w:sz="0" w:space="0" w:color="auto"/>
-                <w:insideV w:val="none" w:sz="0" w:space="0" w:color="auto"/>
+                <w:top w:color="auto" w:space="0" w:sz="0" w:val="none"/>
+                <w:left w:color="auto" w:space="0" w:sz="0" w:val="none"/>
+                <w:bottom w:color="auto" w:space="0" w:sz="0" w:val="none"/>
+                <w:right w:color="auto" w:space="0" w:sz="0" w:val="none"/>
+                <w:insideH w:color="auto" w:space="0" w:sz="0" w:val="none"/>
+                <w:insideV w:color="auto" w:space="0" w:sz="0" w:val="none"/>
               </w:tblBorders>
             </w:tblPr>
             <w:tblGrid/>
             <w:tr>
               <w:tc>
                 <w:tcPr>
-                  <w:tcW w:w="1500" w:type="pct"/>
+                  <w:tcW w:type="pct" w:w="1500"/>
                 </w:tcPr>
                 <w:p>
                   <w:pPr>
@@ -1406,7 +1406,7 @@
               </w:tc>
               <w:tc>
                 <w:tcPr>
-                  <w:tcW w:w="3500" w:type="pct"/>
+                  <w:tcW w:type="pct" w:w="3500"/>
                 </w:tcPr>
                 <w:p>
                   <w:r>
@@ -1418,7 +1418,7 @@
             <w:tr>
               <w:tc>
                 <w:tcPr>
-                  <w:tcW w:w="1500" w:type="pct"/>
+                  <w:tcW w:type="pct" w:w="1500"/>
                 </w:tcPr>
                 <w:p>
                   <w:pPr>
@@ -1434,7 +1434,7 @@
               </w:tc>
               <w:tc>
                 <w:tcPr>
-                  <w:tcW w:w="3500" w:type="pct"/>
+                  <w:tcW w:type="pct" w:w="3500"/>
                 </w:tcPr>
                 <w:p>
                   <w:r>
@@ -1446,7 +1446,7 @@
             <w:tr>
               <w:tc>
                 <w:tcPr>
-                  <w:tcW w:w="1500" w:type="pct"/>
+                  <w:tcW w:type="pct" w:w="1500"/>
                 </w:tcPr>
                 <w:p>
                   <w:pPr>
@@ -1462,7 +1462,7 @@
               </w:tc>
               <w:tc>
                 <w:tcPr>
-                  <w:tcW w:w="3500" w:type="pct"/>
+                  <w:tcW w:type="pct" w:w="3500"/>
                 </w:tcPr>
                 <w:p>
                   <w:r>
@@ -1474,7 +1474,7 @@
             <w:tr>
               <w:tc>
                 <w:tcPr>
-                  <w:tcW w:w="1500" w:type="pct"/>
+                  <w:tcW w:type="pct" w:w="1500"/>
                 </w:tcPr>
                 <w:p>
                   <w:pPr>
@@ -1490,7 +1490,7 @@
               </w:tc>
               <w:tc>
                 <w:tcPr>
-                  <w:tcW w:w="3500" w:type="pct"/>
+                  <w:tcW w:type="pct" w:w="3500"/>
                 </w:tcPr>
                 <w:p>
                   <w:r>
@@ -1520,19 +1520,19 @@
             <w:tblPr>
               <w:tblW w:type="pct" w:w="5000"/>
               <w:tblBorders>
-                <w:top w:val="none" w:sz="0" w:space="0" w:color="auto"/>
-                <w:left w:val="none" w:sz="0" w:space="0" w:color="auto"/>
-                <w:bottom w:val="none" w:sz="0" w:space="0" w:color="auto"/>
-                <w:right w:val="none" w:sz="0" w:space="0" w:color="auto"/>
-                <w:insideH w:val="none" w:sz="0" w:space="0" w:color="auto"/>
-                <w:insideV w:val="none" w:sz="0" w:space="0" w:color="auto"/>
+                <w:top w:color="auto" w:space="0" w:sz="0" w:val="none"/>
+                <w:left w:color="auto" w:space="0" w:sz="0" w:val="none"/>
+                <w:bottom w:color="auto" w:space="0" w:sz="0" w:val="none"/>
+                <w:right w:color="auto" w:space="0" w:sz="0" w:val="none"/>
+                <w:insideH w:color="auto" w:space="0" w:sz="0" w:val="none"/>
+                <w:insideV w:color="auto" w:space="0" w:sz="0" w:val="none"/>
               </w:tblBorders>
             </w:tblPr>
             <w:tblGrid/>
             <w:tr>
               <w:tc>
                 <w:tcPr>
-                  <w:tcW w:w="1500" w:type="pct"/>
+                  <w:tcW w:type="pct" w:w="1500"/>
                 </w:tcPr>
                 <w:p>
                   <w:pPr>
@@ -1548,7 +1548,7 @@
               </w:tc>
               <w:tc>
                 <w:tcPr>
-                  <w:tcW w:w="3500" w:type="pct"/>
+                  <w:tcW w:type="pct" w:w="3500"/>
                 </w:tcPr>
                 <w:p>
                   <w:r>
@@ -1560,7 +1560,7 @@
             <w:tr>
               <w:tc>
                 <w:tcPr>
-                  <w:tcW w:w="1500" w:type="pct"/>
+                  <w:tcW w:type="pct" w:w="1500"/>
                 </w:tcPr>
                 <w:p>
                   <w:pPr>
@@ -1576,7 +1576,7 @@
               </w:tc>
               <w:tc>
                 <w:tcPr>
-                  <w:tcW w:w="3500" w:type="pct"/>
+                  <w:tcW w:type="pct" w:w="3500"/>
                 </w:tcPr>
                 <w:p>
                   <w:r>
@@ -1588,7 +1588,7 @@
             <w:tr>
               <w:tc>
                 <w:tcPr>
-                  <w:tcW w:w="1500" w:type="pct"/>
+                  <w:tcW w:type="pct" w:w="1500"/>
                 </w:tcPr>
                 <w:p>
                   <w:pPr>
@@ -1604,7 +1604,7 @@
               </w:tc>
               <w:tc>
                 <w:tcPr>
-                  <w:tcW w:w="3500" w:type="pct"/>
+                  <w:tcW w:type="pct" w:w="3500"/>
                 </w:tcPr>
                 <w:p>
                   <w:r>
@@ -1616,7 +1616,7 @@
             <w:tr>
               <w:tc>
                 <w:tcPr>
-                  <w:tcW w:w="1500" w:type="pct"/>
+                  <w:tcW w:type="pct" w:w="1500"/>
                 </w:tcPr>
                 <w:p>
                   <w:pPr>
@@ -1632,7 +1632,7 @@
               </w:tc>
               <w:tc>
                 <w:tcPr>
-                  <w:tcW w:w="3500" w:type="pct"/>
+                  <w:tcW w:type="pct" w:w="3500"/>
                 </w:tcPr>
                 <w:p>
                   <w:r>
@@ -1662,19 +1662,19 @@
             <w:tblPr>
               <w:tblW w:type="pct" w:w="5000"/>
               <w:tblBorders>
-                <w:top w:val="none" w:sz="0" w:space="0" w:color="auto"/>
-                <w:left w:val="none" w:sz="0" w:space="0" w:color="auto"/>
-                <w:bottom w:val="none" w:sz="0" w:space="0" w:color="auto"/>
-                <w:right w:val="none" w:sz="0" w:space="0" w:color="auto"/>
-                <w:insideH w:val="none" w:sz="0" w:space="0" w:color="auto"/>
-                <w:insideV w:val="none" w:sz="0" w:space="0" w:color="auto"/>
+                <w:top w:color="auto" w:space="0" w:sz="0" w:val="none"/>
+                <w:left w:color="auto" w:space="0" w:sz="0" w:val="none"/>
+                <w:bottom w:color="auto" w:space="0" w:sz="0" w:val="none"/>
+                <w:right w:color="auto" w:space="0" w:sz="0" w:val="none"/>
+                <w:insideH w:color="auto" w:space="0" w:sz="0" w:val="none"/>
+                <w:insideV w:color="auto" w:space="0" w:sz="0" w:val="none"/>
               </w:tblBorders>
             </w:tblPr>
             <w:tblGrid/>
             <w:tr>
               <w:tc>
                 <w:tcPr>
-                  <w:tcW w:w="1500" w:type="pct"/>
+                  <w:tcW w:type="pct" w:w="1500"/>
                 </w:tcPr>
                 <w:p>
                   <w:pPr>
@@ -1690,7 +1690,7 @@
               </w:tc>
               <w:tc>
                 <w:tcPr>
-                  <w:tcW w:w="3500" w:type="pct"/>
+                  <w:tcW w:type="pct" w:w="3500"/>
                 </w:tcPr>
                 <w:p>
                   <w:r>
@@ -1702,7 +1702,7 @@
             <w:tr>
               <w:tc>
                 <w:tcPr>
-                  <w:tcW w:w="1500" w:type="pct"/>
+                  <w:tcW w:type="pct" w:w="1500"/>
                 </w:tcPr>
                 <w:p>
                   <w:pPr>
@@ -1718,7 +1718,7 @@
               </w:tc>
               <w:tc>
                 <w:tcPr>
-                  <w:tcW w:w="3500" w:type="pct"/>
+                  <w:tcW w:type="pct" w:w="3500"/>
                 </w:tcPr>
                 <w:p>
                   <w:r>
@@ -1730,7 +1730,7 @@
             <w:tr>
               <w:tc>
                 <w:tcPr>
-                  <w:tcW w:w="1500" w:type="pct"/>
+                  <w:tcW w:type="pct" w:w="1500"/>
                 </w:tcPr>
                 <w:p>
                   <w:pPr>
@@ -1746,7 +1746,7 @@
               </w:tc>
               <w:tc>
                 <w:tcPr>
-                  <w:tcW w:w="3500" w:type="pct"/>
+                  <w:tcW w:type="pct" w:w="3500"/>
                 </w:tcPr>
                 <w:p>
                   <w:r>
@@ -1758,7 +1758,7 @@
             <w:tr>
               <w:tc>
                 <w:tcPr>
-                  <w:tcW w:w="1500" w:type="pct"/>
+                  <w:tcW w:type="pct" w:w="1500"/>
                 </w:tcPr>
                 <w:p>
                   <w:pPr>
@@ -1774,7 +1774,7 @@
               </w:tc>
               <w:tc>
                 <w:tcPr>
-                  <w:tcW w:w="3500" w:type="pct"/>
+                  <w:tcW w:type="pct" w:w="3500"/>
                 </w:tcPr>
                 <w:p>
                   <w:r>
@@ -1807,19 +1807,19 @@
             <w:tblPr>
               <w:tblW w:type="pct" w:w="5000"/>
               <w:tblBorders>
-                <w:top w:val="none" w:sz="0" w:space="0" w:color="auto"/>
-                <w:left w:val="none" w:sz="0" w:space="0" w:color="auto"/>
-                <w:bottom w:val="none" w:sz="0" w:space="0" w:color="auto"/>
-                <w:right w:val="none" w:sz="0" w:space="0" w:color="auto"/>
-                <w:insideH w:val="none" w:sz="0" w:space="0" w:color="auto"/>
-                <w:insideV w:val="none" w:sz="0" w:space="0" w:color="auto"/>
+                <w:top w:color="auto" w:space="0" w:sz="0" w:val="none"/>
+                <w:left w:color="auto" w:space="0" w:sz="0" w:val="none"/>
+                <w:bottom w:color="auto" w:space="0" w:sz="0" w:val="none"/>
+                <w:right w:color="auto" w:space="0" w:sz="0" w:val="none"/>
+                <w:insideH w:color="auto" w:space="0" w:sz="0" w:val="none"/>
+                <w:insideV w:color="auto" w:space="0" w:sz="0" w:val="none"/>
               </w:tblBorders>
             </w:tblPr>
             <w:tblGrid/>
             <w:tr>
               <w:tc>
                 <w:tcPr>
-                  <w:tcW w:w="1500" w:type="pct"/>
+                  <w:tcW w:type="pct" w:w="1500"/>
                 </w:tcPr>
                 <w:p>
                   <w:pPr>
@@ -1835,7 +1835,7 @@
               </w:tc>
               <w:tc>
                 <w:tcPr>
-                  <w:tcW w:w="3500" w:type="pct"/>
+                  <w:tcW w:type="pct" w:w="3500"/>
                 </w:tcPr>
                 <w:p>
                   <w:r>
@@ -1847,7 +1847,7 @@
             <w:tr>
               <w:tc>
                 <w:tcPr>
-                  <w:tcW w:w="1500" w:type="pct"/>
+                  <w:tcW w:type="pct" w:w="1500"/>
                 </w:tcPr>
                 <w:p>
                   <w:pPr>
@@ -1863,7 +1863,7 @@
               </w:tc>
               <w:tc>
                 <w:tcPr>
-                  <w:tcW w:w="3500" w:type="pct"/>
+                  <w:tcW w:type="pct" w:w="3500"/>
                 </w:tcPr>
                 <w:p>
                   <w:r>
@@ -1875,7 +1875,7 @@
             <w:tr>
               <w:tc>
                 <w:tcPr>
-                  <w:tcW w:w="1500" w:type="pct"/>
+                  <w:tcW w:type="pct" w:w="1500"/>
                 </w:tcPr>
                 <w:p>
                   <w:pPr>
@@ -1891,7 +1891,7 @@
               </w:tc>
               <w:tc>
                 <w:tcPr>
-                  <w:tcW w:w="3500" w:type="pct"/>
+                  <w:tcW w:type="pct" w:w="3500"/>
                 </w:tcPr>
                 <w:p>
                   <w:r>
@@ -1903,7 +1903,7 @@
             <w:tr>
               <w:tc>
                 <w:tcPr>
-                  <w:tcW w:w="1500" w:type="pct"/>
+                  <w:tcW w:type="pct" w:w="1500"/>
                 </w:tcPr>
                 <w:p>
                   <w:pPr>
@@ -1919,7 +1919,7 @@
               </w:tc>
               <w:tc>
                 <w:tcPr>
-                  <w:tcW w:w="3500" w:type="pct"/>
+                  <w:tcW w:type="pct" w:w="3500"/>
                 </w:tcPr>
                 <w:p>
                   <w:r>
@@ -1931,7 +1931,7 @@
             <w:tr>
               <w:tc>
                 <w:tcPr>
-                  <w:tcW w:w="1500" w:type="pct"/>
+                  <w:tcW w:type="pct" w:w="1500"/>
                 </w:tcPr>
                 <w:p>
                   <w:pPr>
@@ -1947,7 +1947,7 @@
               </w:tc>
               <w:tc>
                 <w:tcPr>
-                  <w:tcW w:w="3500" w:type="pct"/>
+                  <w:tcW w:type="pct" w:w="3500"/>
                 </w:tcPr>
                 <w:p>
                   <w:r>
@@ -1992,19 +1992,19 @@
             <w:tblPr>
               <w:tblW w:type="pct" w:w="5000"/>
               <w:tblBorders>
-                <w:top w:val="none" w:sz="0" w:space="0" w:color="auto"/>
-                <w:left w:val="none" w:sz="0" w:space="0" w:color="auto"/>
-                <w:bottom w:val="none" w:sz="0" w:space="0" w:color="auto"/>
-                <w:right w:val="none" w:sz="0" w:space="0" w:color="auto"/>
-                <w:insideH w:val="none" w:sz="0" w:space="0" w:color="auto"/>
-                <w:insideV w:val="none" w:sz="0" w:space="0" w:color="auto"/>
+                <w:top w:color="auto" w:space="0" w:sz="0" w:val="none"/>
+                <w:left w:color="auto" w:space="0" w:sz="0" w:val="none"/>
+                <w:bottom w:color="auto" w:space="0" w:sz="0" w:val="none"/>
+                <w:right w:color="auto" w:space="0" w:sz="0" w:val="none"/>
+                <w:insideH w:color="auto" w:space="0" w:sz="0" w:val="none"/>
+                <w:insideV w:color="auto" w:space="0" w:sz="0" w:val="none"/>
               </w:tblBorders>
             </w:tblPr>
             <w:tblGrid/>
             <w:tr>
               <w:tc>
                 <w:tcPr>
-                  <w:tcW w:w="1500" w:type="pct"/>
+                  <w:tcW w:type="pct" w:w="1500"/>
                 </w:tcPr>
                 <w:p>
                   <w:pPr>
@@ -2020,7 +2020,7 @@
               </w:tc>
               <w:tc>
                 <w:tcPr>
-                  <w:tcW w:w="3500" w:type="pct"/>
+                  <w:tcW w:type="pct" w:w="3500"/>
                 </w:tcPr>
                 <w:p>
                   <w:r>
@@ -2032,7 +2032,7 @@
             <w:tr>
               <w:tc>
                 <w:tcPr>
-                  <w:tcW w:w="1500" w:type="pct"/>
+                  <w:tcW w:type="pct" w:w="1500"/>
                 </w:tcPr>
                 <w:p>
                   <w:pPr>
@@ -2048,7 +2048,7 @@
               </w:tc>
               <w:tc>
                 <w:tcPr>
-                  <w:tcW w:w="3500" w:type="pct"/>
+                  <w:tcW w:type="pct" w:w="3500"/>
                 </w:tcPr>
                 <w:p>
                   <w:r>
@@ -2060,7 +2060,7 @@
             <w:tr>
               <w:tc>
                 <w:tcPr>
-                  <w:tcW w:w="1500" w:type="pct"/>
+                  <w:tcW w:type="pct" w:w="1500"/>
                 </w:tcPr>
                 <w:p>
                   <w:pPr>
@@ -2076,7 +2076,7 @@
               </w:tc>
               <w:tc>
                 <w:tcPr>
-                  <w:tcW w:w="3500" w:type="pct"/>
+                  <w:tcW w:type="pct" w:w="3500"/>
                 </w:tcPr>
                 <w:p>
                   <w:r>
@@ -2088,7 +2088,7 @@
             <w:tr>
               <w:tc>
                 <w:tcPr>
-                  <w:tcW w:w="1500" w:type="pct"/>
+                  <w:tcW w:type="pct" w:w="1500"/>
                 </w:tcPr>
                 <w:p>
                   <w:pPr>
@@ -2104,7 +2104,7 @@
               </w:tc>
               <w:tc>
                 <w:tcPr>
-                  <w:tcW w:w="3500" w:type="pct"/>
+                  <w:tcW w:type="pct" w:w="3500"/>
                 </w:tcPr>
                 <w:p>
                   <w:r>
@@ -2134,19 +2134,19 @@
             <w:tblPr>
               <w:tblW w:type="pct" w:w="5000"/>
               <w:tblBorders>
-                <w:top w:val="none" w:sz="0" w:space="0" w:color="auto"/>
-                <w:left w:val="none" w:sz="0" w:space="0" w:color="auto"/>
-                <w:bottom w:val="none" w:sz="0" w:space="0" w:color="auto"/>
-                <w:right w:val="none" w:sz="0" w:space="0" w:color="auto"/>
-                <w:insideH w:val="none" w:sz="0" w:space="0" w:color="auto"/>
-                <w:insideV w:val="none" w:sz="0" w:space="0" w:color="auto"/>
+                <w:top w:color="auto" w:space="0" w:sz="0" w:val="none"/>
+                <w:left w:color="auto" w:space="0" w:sz="0" w:val="none"/>
+                <w:bottom w:color="auto" w:space="0" w:sz="0" w:val="none"/>
+                <w:right w:color="auto" w:space="0" w:sz="0" w:val="none"/>
+                <w:insideH w:color="auto" w:space="0" w:sz="0" w:val="none"/>
+                <w:insideV w:color="auto" w:space="0" w:sz="0" w:val="none"/>
               </w:tblBorders>
             </w:tblPr>
             <w:tblGrid/>
             <w:tr>
               <w:tc>
                 <w:tcPr>
-                  <w:tcW w:w="1500" w:type="pct"/>
+                  <w:tcW w:type="pct" w:w="1500"/>
                 </w:tcPr>
                 <w:p>
                   <w:pPr>
@@ -2162,7 +2162,7 @@
               </w:tc>
               <w:tc>
                 <w:tcPr>
-                  <w:tcW w:w="3500" w:type="pct"/>
+                  <w:tcW w:type="pct" w:w="3500"/>
                 </w:tcPr>
                 <w:p>
                   <w:r>
@@ -2174,7 +2174,7 @@
             <w:tr>
               <w:tc>
                 <w:tcPr>
-                  <w:tcW w:w="1500" w:type="pct"/>
+                  <w:tcW w:type="pct" w:w="1500"/>
                 </w:tcPr>
                 <w:p>
                   <w:pPr>
@@ -2190,7 +2190,7 @@
               </w:tc>
               <w:tc>
                 <w:tcPr>
-                  <w:tcW w:w="3500" w:type="pct"/>
+                  <w:tcW w:type="pct" w:w="3500"/>
                 </w:tcPr>
                 <w:p>
                   <w:r>
@@ -2202,7 +2202,7 @@
             <w:tr>
               <w:tc>
                 <w:tcPr>
-                  <w:tcW w:w="1500" w:type="pct"/>
+                  <w:tcW w:type="pct" w:w="1500"/>
                 </w:tcPr>
                 <w:p>
                   <w:pPr>
@@ -2218,7 +2218,7 @@
               </w:tc>
               <w:tc>
                 <w:tcPr>
-                  <w:tcW w:w="3500" w:type="pct"/>
+                  <w:tcW w:type="pct" w:w="3500"/>
                 </w:tcPr>
                 <w:p>
                   <w:r>
@@ -2230,7 +2230,7 @@
             <w:tr>
               <w:tc>
                 <w:tcPr>
-                  <w:tcW w:w="1500" w:type="pct"/>
+                  <w:tcW w:type="pct" w:w="1500"/>
                 </w:tcPr>
                 <w:p>
                   <w:pPr>
@@ -2246,7 +2246,7 @@
               </w:tc>
               <w:tc>
                 <w:tcPr>
-                  <w:tcW w:w="3500" w:type="pct"/>
+                  <w:tcW w:type="pct" w:w="3500"/>
                 </w:tcPr>
                 <w:p>
                   <w:r>
@@ -2276,19 +2276,19 @@
             <w:tblPr>
               <w:tblW w:type="pct" w:w="5000"/>
               <w:tblBorders>
-                <w:top w:val="none" w:sz="0" w:space="0" w:color="auto"/>
-                <w:left w:val="none" w:sz="0" w:space="0" w:color="auto"/>
-                <w:bottom w:val="none" w:sz="0" w:space="0" w:color="auto"/>
-                <w:right w:val="none" w:sz="0" w:space="0" w:color="auto"/>
-                <w:insideH w:val="none" w:sz="0" w:space="0" w:color="auto"/>
-                <w:insideV w:val="none" w:sz="0" w:space="0" w:color="auto"/>
+                <w:top w:color="auto" w:space="0" w:sz="0" w:val="none"/>
+                <w:left w:color="auto" w:space="0" w:sz="0" w:val="none"/>
+                <w:bottom w:color="auto" w:space="0" w:sz="0" w:val="none"/>
+                <w:right w:color="auto" w:space="0" w:sz="0" w:val="none"/>
+                <w:insideH w:color="auto" w:space="0" w:sz="0" w:val="none"/>
+                <w:insideV w:color="auto" w:space="0" w:sz="0" w:val="none"/>
               </w:tblBorders>
             </w:tblPr>
             <w:tblGrid/>
             <w:tr>
               <w:tc>
                 <w:tcPr>
-                  <w:tcW w:w="1500" w:type="pct"/>
+                  <w:tcW w:type="pct" w:w="1500"/>
                 </w:tcPr>
                 <w:p>
                   <w:pPr>
@@ -2304,7 +2304,7 @@
               </w:tc>
               <w:tc>
                 <w:tcPr>
-                  <w:tcW w:w="3500" w:type="pct"/>
+                  <w:tcW w:type="pct" w:w="3500"/>
                 </w:tcPr>
                 <w:p>
                   <w:r>
@@ -2316,7 +2316,7 @@
             <w:tr>
               <w:tc>
                 <w:tcPr>
-                  <w:tcW w:w="1500" w:type="pct"/>
+                  <w:tcW w:type="pct" w:w="1500"/>
                 </w:tcPr>
                 <w:p>
                   <w:pPr>
@@ -2332,7 +2332,7 @@
               </w:tc>
               <w:tc>
                 <w:tcPr>
-                  <w:tcW w:w="3500" w:type="pct"/>
+                  <w:tcW w:type="pct" w:w="3500"/>
                 </w:tcPr>
                 <w:p>
                   <w:r>
@@ -2344,7 +2344,7 @@
             <w:tr>
               <w:tc>
                 <w:tcPr>
-                  <w:tcW w:w="1500" w:type="pct"/>
+                  <w:tcW w:type="pct" w:w="1500"/>
                 </w:tcPr>
                 <w:p>
                   <w:pPr>
@@ -2360,7 +2360,7 @@
               </w:tc>
               <w:tc>
                 <w:tcPr>
-                  <w:tcW w:w="3500" w:type="pct"/>
+                  <w:tcW w:type="pct" w:w="3500"/>
                 </w:tcPr>
                 <w:p>
                   <w:r>
@@ -2372,7 +2372,7 @@
             <w:tr>
               <w:tc>
                 <w:tcPr>
-                  <w:tcW w:w="1500" w:type="pct"/>
+                  <w:tcW w:type="pct" w:w="1500"/>
                 </w:tcPr>
                 <w:p>
                   <w:pPr>
@@ -2388,7 +2388,7 @@
               </w:tc>
               <w:tc>
                 <w:tcPr>
-                  <w:tcW w:w="3500" w:type="pct"/>
+                  <w:tcW w:type="pct" w:w="3500"/>
                 </w:tcPr>
                 <w:p>
                   <w:r>
@@ -2418,19 +2418,19 @@
             <w:tblPr>
               <w:tblW w:type="pct" w:w="5000"/>
               <w:tblBorders>
-                <w:top w:val="none" w:sz="0" w:space="0" w:color="auto"/>
-                <w:left w:val="none" w:sz="0" w:space="0" w:color="auto"/>
-                <w:bottom w:val="none" w:sz="0" w:space="0" w:color="auto"/>
-                <w:right w:val="none" w:sz="0" w:space="0" w:color="auto"/>
-                <w:insideH w:val="none" w:sz="0" w:space="0" w:color="auto"/>
-                <w:insideV w:val="none" w:sz="0" w:space="0" w:color="auto"/>
+                <w:top w:color="auto" w:space="0" w:sz="0" w:val="none"/>
+                <w:left w:color="auto" w:space="0" w:sz="0" w:val="none"/>
+                <w:bottom w:color="auto" w:space="0" w:sz="0" w:val="none"/>
+                <w:right w:color="auto" w:space="0" w:sz="0" w:val="none"/>
+                <w:insideH w:color="auto" w:space="0" w:sz="0" w:val="none"/>
+                <w:insideV w:color="auto" w:space="0" w:sz="0" w:val="none"/>
               </w:tblBorders>
             </w:tblPr>
             <w:tblGrid/>
             <w:tr>
               <w:tc>
                 <w:tcPr>
-                  <w:tcW w:w="1500" w:type="pct"/>
+                  <w:tcW w:type="pct" w:w="1500"/>
                 </w:tcPr>
                 <w:p>
                   <w:pPr>
@@ -2446,7 +2446,7 @@
               </w:tc>
               <w:tc>
                 <w:tcPr>
-                  <w:tcW w:w="3500" w:type="pct"/>
+                  <w:tcW w:type="pct" w:w="3500"/>
                 </w:tcPr>
                 <w:p>
                   <w:r>
@@ -2458,7 +2458,7 @@
             <w:tr>
               <w:tc>
                 <w:tcPr>
-                  <w:tcW w:w="1500" w:type="pct"/>
+                  <w:tcW w:type="pct" w:w="1500"/>
                 </w:tcPr>
                 <w:p>
                   <w:pPr>
@@ -2474,7 +2474,7 @@
               </w:tc>
               <w:tc>
                 <w:tcPr>
-                  <w:tcW w:w="3500" w:type="pct"/>
+                  <w:tcW w:type="pct" w:w="3500"/>
                 </w:tcPr>
                 <w:p>
                   <w:r>
@@ -2486,7 +2486,7 @@
             <w:tr>
               <w:tc>
                 <w:tcPr>
-                  <w:tcW w:w="1500" w:type="pct"/>
+                  <w:tcW w:type="pct" w:w="1500"/>
                 </w:tcPr>
                 <w:p>
                   <w:pPr>
@@ -2502,7 +2502,7 @@
               </w:tc>
               <w:tc>
                 <w:tcPr>
-                  <w:tcW w:w="3500" w:type="pct"/>
+                  <w:tcW w:type="pct" w:w="3500"/>
                 </w:tcPr>
                 <w:p>
                   <w:r>
@@ -2514,7 +2514,7 @@
             <w:tr>
               <w:tc>
                 <w:tcPr>
-                  <w:tcW w:w="1500" w:type="pct"/>
+                  <w:tcW w:type="pct" w:w="1500"/>
                 </w:tcPr>
                 <w:p>
                   <w:pPr>
@@ -2530,7 +2530,7 @@
               </w:tc>
               <w:tc>
                 <w:tcPr>
-                  <w:tcW w:w="3500" w:type="pct"/>
+                  <w:tcW w:type="pct" w:w="3500"/>
                 </w:tcPr>
                 <w:p>
                   <w:r>
@@ -2545,7 +2545,7 @@
             <w:tr>
               <w:tc>
                 <w:tcPr>
-                  <w:tcW w:w="1500" w:type="pct"/>
+                  <w:tcW w:type="pct" w:w="1500"/>
                 </w:tcPr>
                 <w:p>
                   <w:pPr>
@@ -2561,26 +2561,26 @@
               </w:tc>
               <w:tc>
                 <w:tcPr>
-                  <w:tcW w:w="3500" w:type="pct"/>
+                  <w:tcW w:type="pct" w:w="3500"/>
                 </w:tcPr>
                 <w:tbl>
                   <w:tblPr>
-                    <w:tblW w:w="0" w:type="auto"/>
-                    <w:tblInd w:w="0" w:type="dxa"/>
+                    <w:tblW w:type="auto" w:w="0"/>
+                    <w:tblInd w:type="dxa" w:w="0"/>
                     <w:tblBorders>
-                      <w:top w:val="single" w:sz="4" w:space="0" w:color="auto"/>
-                      <w:left w:val="single" w:sz="4" w:space="0" w:color="auto"/>
-                      <w:bottom w:val="single" w:sz="4" w:space="0" w:color="auto"/>
-                      <w:right w:val="single" w:sz="4" w:space="0" w:color="auto"/>
-                      <w:insideH w:val="single" w:sz="4" w:space="0" w:color="auto"/>
-                      <w:insideV w:val="single" w:sz="4" w:space="0" w:color="auto"/>
+                      <w:top w:color="auto" w:space="0" w:sz="4" w:val="single"/>
+                      <w:left w:color="auto" w:space="0" w:sz="4" w:val="single"/>
+                      <w:bottom w:color="auto" w:space="0" w:sz="4" w:val="single"/>
+                      <w:right w:color="auto" w:space="0" w:sz="4" w:val="single"/>
+                      <w:insideH w:color="auto" w:space="0" w:sz="4" w:val="single"/>
+                      <w:insideV w:color="auto" w:space="0" w:sz="4" w:val="single"/>
                     </w:tblBorders>
                   </w:tblPr>
                   <w:tblGrid/>
                   <w:tr>
                     <w:tc>
                       <w:tcPr>
-                        <w:tcW w:w="1500" w:type="pct"/>
+                        <w:tcW w:type="pct" w:w="1500"/>
                       </w:tcPr>
                       <w:p>
                         <w:r>
@@ -2590,7 +2590,7 @@
                     </w:tc>
                     <w:tc>
                       <w:tcPr>
-                        <w:tcW w:w="3500" w:type="pct"/>
+                        <w:tcW w:type="pct" w:w="3500"/>
                       </w:tcPr>
                       <w:p>
                         <w:r>
@@ -2605,7 +2605,7 @@
                   <w:tr>
                     <w:tc>
                       <w:tcPr>
-                        <w:tcW w:w="1500" w:type="pct"/>
+                        <w:tcW w:type="pct" w:w="1500"/>
                       </w:tcPr>
                       <w:p>
                         <w:r>
@@ -2615,7 +2615,7 @@
                     </w:tc>
                     <w:tc>
                       <w:tcPr>
-                        <w:tcW w:w="3500" w:type="pct"/>
+                        <w:tcW w:type="pct" w:w="3500"/>
                       </w:tcPr>
                       <w:p>
                         <w:r>
@@ -2652,19 +2652,19 @@
             <w:tblPr>
               <w:tblW w:type="pct" w:w="5000"/>
               <w:tblBorders>
-                <w:top w:val="none" w:sz="0" w:space="0" w:color="auto"/>
-                <w:left w:val="none" w:sz="0" w:space="0" w:color="auto"/>
-                <w:bottom w:val="none" w:sz="0" w:space="0" w:color="auto"/>
-                <w:right w:val="none" w:sz="0" w:space="0" w:color="auto"/>
-                <w:insideH w:val="none" w:sz="0" w:space="0" w:color="auto"/>
-                <w:insideV w:val="none" w:sz="0" w:space="0" w:color="auto"/>
+                <w:top w:color="auto" w:space="0" w:sz="0" w:val="none"/>
+                <w:left w:color="auto" w:space="0" w:sz="0" w:val="none"/>
+                <w:bottom w:color="auto" w:space="0" w:sz="0" w:val="none"/>
+                <w:right w:color="auto" w:space="0" w:sz="0" w:val="none"/>
+                <w:insideH w:color="auto" w:space="0" w:sz="0" w:val="none"/>
+                <w:insideV w:color="auto" w:space="0" w:sz="0" w:val="none"/>
               </w:tblBorders>
             </w:tblPr>
             <w:tblGrid/>
             <w:tr>
               <w:tc>
                 <w:tcPr>
-                  <w:tcW w:w="1500" w:type="pct"/>
+                  <w:tcW w:type="pct" w:w="1500"/>
                 </w:tcPr>
                 <w:p>
                   <w:pPr>
@@ -2680,7 +2680,7 @@
               </w:tc>
               <w:tc>
                 <w:tcPr>
-                  <w:tcW w:w="3500" w:type="pct"/>
+                  <w:tcW w:type="pct" w:w="3500"/>
                 </w:tcPr>
                 <w:p>
                   <w:r>
@@ -2692,7 +2692,7 @@
             <w:tr>
               <w:tc>
                 <w:tcPr>
-                  <w:tcW w:w="1500" w:type="pct"/>
+                  <w:tcW w:type="pct" w:w="1500"/>
                 </w:tcPr>
                 <w:p>
                   <w:pPr>
@@ -2708,7 +2708,7 @@
               </w:tc>
               <w:tc>
                 <w:tcPr>
-                  <w:tcW w:w="3500" w:type="pct"/>
+                  <w:tcW w:type="pct" w:w="3500"/>
                 </w:tcPr>
                 <w:p>
                   <w:r>
@@ -2720,7 +2720,7 @@
             <w:tr>
               <w:tc>
                 <w:tcPr>
-                  <w:tcW w:w="1500" w:type="pct"/>
+                  <w:tcW w:type="pct" w:w="1500"/>
                 </w:tcPr>
                 <w:p>
                   <w:pPr>
@@ -2736,7 +2736,7 @@
               </w:tc>
               <w:tc>
                 <w:tcPr>
-                  <w:tcW w:w="3500" w:type="pct"/>
+                  <w:tcW w:type="pct" w:w="3500"/>
                 </w:tcPr>
                 <w:p>
                   <w:r>
@@ -2748,7 +2748,7 @@
             <w:tr>
               <w:tc>
                 <w:tcPr>
-                  <w:tcW w:w="1500" w:type="pct"/>
+                  <w:tcW w:type="pct" w:w="1500"/>
                 </w:tcPr>
                 <w:p>
                   <w:pPr>
@@ -2764,7 +2764,7 @@
               </w:tc>
               <w:tc>
                 <w:tcPr>
-                  <w:tcW w:w="3500" w:type="pct"/>
+                  <w:tcW w:type="pct" w:w="3500"/>
                 </w:tcPr>
                 <w:p>
                   <w:r>
@@ -2794,19 +2794,19 @@
             <w:tblPr>
               <w:tblW w:type="pct" w:w="5000"/>
               <w:tblBorders>
-                <w:top w:val="none" w:sz="0" w:space="0" w:color="auto"/>
-                <w:left w:val="none" w:sz="0" w:space="0" w:color="auto"/>
-                <w:bottom w:val="none" w:sz="0" w:space="0" w:color="auto"/>
-                <w:right w:val="none" w:sz="0" w:space="0" w:color="auto"/>
-                <w:insideH w:val="none" w:sz="0" w:space="0" w:color="auto"/>
-                <w:insideV w:val="none" w:sz="0" w:space="0" w:color="auto"/>
+                <w:top w:color="auto" w:space="0" w:sz="0" w:val="none"/>
+                <w:left w:color="auto" w:space="0" w:sz="0" w:val="none"/>
+                <w:bottom w:color="auto" w:space="0" w:sz="0" w:val="none"/>
+                <w:right w:color="auto" w:space="0" w:sz="0" w:val="none"/>
+                <w:insideH w:color="auto" w:space="0" w:sz="0" w:val="none"/>
+                <w:insideV w:color="auto" w:space="0" w:sz="0" w:val="none"/>
               </w:tblBorders>
             </w:tblPr>
             <w:tblGrid/>
             <w:tr>
               <w:tc>
                 <w:tcPr>
-                  <w:tcW w:w="1500" w:type="pct"/>
+                  <w:tcW w:type="pct" w:w="1500"/>
                 </w:tcPr>
                 <w:p>
                   <w:pPr>
@@ -2822,7 +2822,7 @@
               </w:tc>
               <w:tc>
                 <w:tcPr>
-                  <w:tcW w:w="3500" w:type="pct"/>
+                  <w:tcW w:type="pct" w:w="3500"/>
                 </w:tcPr>
                 <w:p>
                   <w:r>
@@ -2834,7 +2834,7 @@
             <w:tr>
               <w:tc>
                 <w:tcPr>
-                  <w:tcW w:w="1500" w:type="pct"/>
+                  <w:tcW w:type="pct" w:w="1500"/>
                 </w:tcPr>
                 <w:p>
                   <w:pPr>
@@ -2850,7 +2850,7 @@
               </w:tc>
               <w:tc>
                 <w:tcPr>
-                  <w:tcW w:w="3500" w:type="pct"/>
+                  <w:tcW w:type="pct" w:w="3500"/>
                 </w:tcPr>
                 <w:p>
                   <w:r>
@@ -2862,7 +2862,7 @@
             <w:tr>
               <w:tc>
                 <w:tcPr>
-                  <w:tcW w:w="1500" w:type="pct"/>
+                  <w:tcW w:type="pct" w:w="1500"/>
                 </w:tcPr>
                 <w:p>
                   <w:pPr>
@@ -2878,7 +2878,7 @@
               </w:tc>
               <w:tc>
                 <w:tcPr>
-                  <w:tcW w:w="3500" w:type="pct"/>
+                  <w:tcW w:type="pct" w:w="3500"/>
                 </w:tcPr>
                 <w:p>
                   <w:r>
@@ -2890,7 +2890,7 @@
             <w:tr>
               <w:tc>
                 <w:tcPr>
-                  <w:tcW w:w="1500" w:type="pct"/>
+                  <w:tcW w:type="pct" w:w="1500"/>
                 </w:tcPr>
                 <w:p>
                   <w:pPr>
@@ -2906,7 +2906,7 @@
               </w:tc>
               <w:tc>
                 <w:tcPr>
-                  <w:tcW w:w="3500" w:type="pct"/>
+                  <w:tcW w:type="pct" w:w="3500"/>
                 </w:tcPr>
                 <w:p>
                   <w:r>
@@ -2918,7 +2918,7 @@
             <w:tr>
               <w:tc>
                 <w:tcPr>
-                  <w:tcW w:w="1500" w:type="pct"/>
+                  <w:tcW w:type="pct" w:w="1500"/>
                 </w:tcPr>
                 <w:p>
                   <w:pPr>
@@ -2934,7 +2934,7 @@
               </w:tc>
               <w:tc>
                 <w:tcPr>
-                  <w:tcW w:w="3500" w:type="pct"/>
+                  <w:tcW w:type="pct" w:w="3500"/>
                 </w:tcPr>
                 <w:p>
                   <w:r>
@@ -2964,19 +2964,19 @@
             <w:tblPr>
               <w:tblW w:type="pct" w:w="5000"/>
               <w:tblBorders>
-                <w:top w:val="none" w:sz="0" w:space="0" w:color="auto"/>
-                <w:left w:val="none" w:sz="0" w:space="0" w:color="auto"/>
-                <w:bottom w:val="none" w:sz="0" w:space="0" w:color="auto"/>
-                <w:right w:val="none" w:sz="0" w:space="0" w:color="auto"/>
-                <w:insideH w:val="none" w:sz="0" w:space="0" w:color="auto"/>
-                <w:insideV w:val="none" w:sz="0" w:space="0" w:color="auto"/>
+                <w:top w:color="auto" w:space="0" w:sz="0" w:val="none"/>
+                <w:left w:color="auto" w:space="0" w:sz="0" w:val="none"/>
+                <w:bottom w:color="auto" w:space="0" w:sz="0" w:val="none"/>
+                <w:right w:color="auto" w:space="0" w:sz="0" w:val="none"/>
+                <w:insideH w:color="auto" w:space="0" w:sz="0" w:val="none"/>
+                <w:insideV w:color="auto" w:space="0" w:sz="0" w:val="none"/>
               </w:tblBorders>
             </w:tblPr>
             <w:tblGrid/>
             <w:tr>
               <w:tc>
                 <w:tcPr>
-                  <w:tcW w:w="1500" w:type="pct"/>
+                  <w:tcW w:type="pct" w:w="1500"/>
                 </w:tcPr>
                 <w:p>
                   <w:pPr>
@@ -2992,7 +2992,7 @@
               </w:tc>
               <w:tc>
                 <w:tcPr>
-                  <w:tcW w:w="3500" w:type="pct"/>
+                  <w:tcW w:type="pct" w:w="3500"/>
                 </w:tcPr>
                 <w:p>
                   <w:r>
@@ -3004,7 +3004,7 @@
             <w:tr>
               <w:tc>
                 <w:tcPr>
-                  <w:tcW w:w="1500" w:type="pct"/>
+                  <w:tcW w:type="pct" w:w="1500"/>
                 </w:tcPr>
                 <w:p>
                   <w:pPr>
@@ -3020,7 +3020,7 @@
               </w:tc>
               <w:tc>
                 <w:tcPr>
-                  <w:tcW w:w="3500" w:type="pct"/>
+                  <w:tcW w:type="pct" w:w="3500"/>
                 </w:tcPr>
                 <w:p>
                   <w:r>
@@ -3032,7 +3032,7 @@
             <w:tr>
               <w:tc>
                 <w:tcPr>
-                  <w:tcW w:w="1500" w:type="pct"/>
+                  <w:tcW w:type="pct" w:w="1500"/>
                 </w:tcPr>
                 <w:p>
                   <w:pPr>
@@ -3048,7 +3048,7 @@
               </w:tc>
               <w:tc>
                 <w:tcPr>
-                  <w:tcW w:w="3500" w:type="pct"/>
+                  <w:tcW w:type="pct" w:w="3500"/>
                 </w:tcPr>
                 <w:p>
                   <w:r>
@@ -3060,7 +3060,7 @@
             <w:tr>
               <w:tc>
                 <w:tcPr>
-                  <w:tcW w:w="1500" w:type="pct"/>
+                  <w:tcW w:type="pct" w:w="1500"/>
                 </w:tcPr>
                 <w:p>
                   <w:pPr>
@@ -3076,7 +3076,7 @@
               </w:tc>
               <w:tc>
                 <w:tcPr>
-                  <w:tcW w:w="3500" w:type="pct"/>
+                  <w:tcW w:type="pct" w:w="3500"/>
                 </w:tcPr>
                 <w:p>
                   <w:r>
@@ -3106,19 +3106,19 @@
             <w:tblPr>
               <w:tblW w:type="pct" w:w="5000"/>
               <w:tblBorders>
-                <w:top w:val="none" w:sz="0" w:space="0" w:color="auto"/>
-                <w:left w:val="none" w:sz="0" w:space="0" w:color="auto"/>
-                <w:bottom w:val="none" w:sz="0" w:space="0" w:color="auto"/>
-                <w:right w:val="none" w:sz="0" w:space="0" w:color="auto"/>
-                <w:insideH w:val="none" w:sz="0" w:space="0" w:color="auto"/>
-                <w:insideV w:val="none" w:sz="0" w:space="0" w:color="auto"/>
+                <w:top w:color="auto" w:space="0" w:sz="0" w:val="none"/>
+                <w:left w:color="auto" w:space="0" w:sz="0" w:val="none"/>
+                <w:bottom w:color="auto" w:space="0" w:sz="0" w:val="none"/>
+                <w:right w:color="auto" w:space="0" w:sz="0" w:val="none"/>
+                <w:insideH w:color="auto" w:space="0" w:sz="0" w:val="none"/>
+                <w:insideV w:color="auto" w:space="0" w:sz="0" w:val="none"/>
               </w:tblBorders>
             </w:tblPr>
             <w:tblGrid/>
             <w:tr>
               <w:tc>
                 <w:tcPr>
-                  <w:tcW w:w="1500" w:type="pct"/>
+                  <w:tcW w:type="pct" w:w="1500"/>
                 </w:tcPr>
                 <w:p>
                   <w:pPr>
@@ -3134,7 +3134,7 @@
               </w:tc>
               <w:tc>
                 <w:tcPr>
-                  <w:tcW w:w="3500" w:type="pct"/>
+                  <w:tcW w:type="pct" w:w="3500"/>
                 </w:tcPr>
                 <w:p>
                   <w:r>
@@ -3146,7 +3146,7 @@
             <w:tr>
               <w:tc>
                 <w:tcPr>
-                  <w:tcW w:w="1500" w:type="pct"/>
+                  <w:tcW w:type="pct" w:w="1500"/>
                 </w:tcPr>
                 <w:p>
                   <w:pPr>
@@ -3162,7 +3162,7 @@
               </w:tc>
               <w:tc>
                 <w:tcPr>
-                  <w:tcW w:w="3500" w:type="pct"/>
+                  <w:tcW w:type="pct" w:w="3500"/>
                 </w:tcPr>
                 <w:p>
                   <w:r>
@@ -3174,7 +3174,7 @@
             <w:tr>
               <w:tc>
                 <w:tcPr>
-                  <w:tcW w:w="1500" w:type="pct"/>
+                  <w:tcW w:type="pct" w:w="1500"/>
                 </w:tcPr>
                 <w:p>
                   <w:pPr>
@@ -3190,7 +3190,7 @@
               </w:tc>
               <w:tc>
                 <w:tcPr>
-                  <w:tcW w:w="3500" w:type="pct"/>
+                  <w:tcW w:type="pct" w:w="3500"/>
                 </w:tcPr>
                 <w:p>
                   <w:r>
@@ -3202,7 +3202,7 @@
             <w:tr>
               <w:tc>
                 <w:tcPr>
-                  <w:tcW w:w="1500" w:type="pct"/>
+                  <w:tcW w:type="pct" w:w="1500"/>
                 </w:tcPr>
                 <w:p>
                   <w:pPr>
@@ -3218,7 +3218,7 @@
               </w:tc>
               <w:tc>
                 <w:tcPr>
-                  <w:tcW w:w="3500" w:type="pct"/>
+                  <w:tcW w:type="pct" w:w="3500"/>
                 </w:tcPr>
                 <w:p>
                   <w:r>
@@ -3248,19 +3248,19 @@
             <w:tblPr>
               <w:tblW w:type="pct" w:w="5000"/>
               <w:tblBorders>
-                <w:top w:val="none" w:sz="0" w:space="0" w:color="auto"/>
-                <w:left w:val="none" w:sz="0" w:space="0" w:color="auto"/>
-                <w:bottom w:val="none" w:sz="0" w:space="0" w:color="auto"/>
-                <w:right w:val="none" w:sz="0" w:space="0" w:color="auto"/>
-                <w:insideH w:val="none" w:sz="0" w:space="0" w:color="auto"/>
-                <w:insideV w:val="none" w:sz="0" w:space="0" w:color="auto"/>
+                <w:top w:color="auto" w:space="0" w:sz="0" w:val="none"/>
+                <w:left w:color="auto" w:space="0" w:sz="0" w:val="none"/>
+                <w:bottom w:color="auto" w:space="0" w:sz="0" w:val="none"/>
+                <w:right w:color="auto" w:space="0" w:sz="0" w:val="none"/>
+                <w:insideH w:color="auto" w:space="0" w:sz="0" w:val="none"/>
+                <w:insideV w:color="auto" w:space="0" w:sz="0" w:val="none"/>
               </w:tblBorders>
             </w:tblPr>
             <w:tblGrid/>
             <w:tr>
               <w:tc>
                 <w:tcPr>
-                  <w:tcW w:w="1500" w:type="pct"/>
+                  <w:tcW w:type="pct" w:w="1500"/>
                 </w:tcPr>
                 <w:p>
                   <w:pPr>
@@ -3276,7 +3276,7 @@
               </w:tc>
               <w:tc>
                 <w:tcPr>
-                  <w:tcW w:w="3500" w:type="pct"/>
+                  <w:tcW w:type="pct" w:w="3500"/>
                 </w:tcPr>
                 <w:p>
                   <w:r>
@@ -3288,7 +3288,7 @@
             <w:tr>
               <w:tc>
                 <w:tcPr>
-                  <w:tcW w:w="1500" w:type="pct"/>
+                  <w:tcW w:type="pct" w:w="1500"/>
                 </w:tcPr>
                 <w:p>
                   <w:pPr>
@@ -3304,7 +3304,7 @@
               </w:tc>
               <w:tc>
                 <w:tcPr>
-                  <w:tcW w:w="3500" w:type="pct"/>
+                  <w:tcW w:type="pct" w:w="3500"/>
                 </w:tcPr>
                 <w:p>
                   <w:r>
@@ -3316,7 +3316,7 @@
             <w:tr>
               <w:tc>
                 <w:tcPr>
-                  <w:tcW w:w="1500" w:type="pct"/>
+                  <w:tcW w:type="pct" w:w="1500"/>
                 </w:tcPr>
                 <w:p>
                   <w:pPr>
@@ -3332,7 +3332,7 @@
               </w:tc>
               <w:tc>
                 <w:tcPr>
-                  <w:tcW w:w="3500" w:type="pct"/>
+                  <w:tcW w:type="pct" w:w="3500"/>
                 </w:tcPr>
                 <w:p>
                   <w:r>
@@ -3344,7 +3344,7 @@
             <w:tr>
               <w:tc>
                 <w:tcPr>
-                  <w:tcW w:w="1500" w:type="pct"/>
+                  <w:tcW w:type="pct" w:w="1500"/>
                 </w:tcPr>
                 <w:p>
                   <w:pPr>
@@ -3360,7 +3360,7 @@
               </w:tc>
               <w:tc>
                 <w:tcPr>
-                  <w:tcW w:w="3500" w:type="pct"/>
+                  <w:tcW w:type="pct" w:w="3500"/>
                 </w:tcPr>
                 <w:p>
                   <w:r>
@@ -3390,19 +3390,19 @@
             <w:tblPr>
               <w:tblW w:type="pct" w:w="5000"/>
               <w:tblBorders>
-                <w:top w:val="none" w:sz="0" w:space="0" w:color="auto"/>
-                <w:left w:val="none" w:sz="0" w:space="0" w:color="auto"/>
-                <w:bottom w:val="none" w:sz="0" w:space="0" w:color="auto"/>
-                <w:right w:val="none" w:sz="0" w:space="0" w:color="auto"/>
-                <w:insideH w:val="none" w:sz="0" w:space="0" w:color="auto"/>
-                <w:insideV w:val="none" w:sz="0" w:space="0" w:color="auto"/>
+                <w:top w:color="auto" w:space="0" w:sz="0" w:val="none"/>
+                <w:left w:color="auto" w:space="0" w:sz="0" w:val="none"/>
+                <w:bottom w:color="auto" w:space="0" w:sz="0" w:val="none"/>
+                <w:right w:color="auto" w:space="0" w:sz="0" w:val="none"/>
+                <w:insideH w:color="auto" w:space="0" w:sz="0" w:val="none"/>
+                <w:insideV w:color="auto" w:space="0" w:sz="0" w:val="none"/>
               </w:tblBorders>
             </w:tblPr>
             <w:tblGrid/>
             <w:tr>
               <w:tc>
                 <w:tcPr>
-                  <w:tcW w:w="1500" w:type="pct"/>
+                  <w:tcW w:type="pct" w:w="1500"/>
                 </w:tcPr>
                 <w:p>
                   <w:pPr>
@@ -3418,7 +3418,7 @@
               </w:tc>
               <w:tc>
                 <w:tcPr>
-                  <w:tcW w:w="3500" w:type="pct"/>
+                  <w:tcW w:type="pct" w:w="3500"/>
                 </w:tcPr>
                 <w:p>
                   <w:r>
@@ -3430,7 +3430,7 @@
             <w:tr>
               <w:tc>
                 <w:tcPr>
-                  <w:tcW w:w="1500" w:type="pct"/>
+                  <w:tcW w:type="pct" w:w="1500"/>
                 </w:tcPr>
                 <w:p>
                   <w:pPr>
@@ -3446,7 +3446,7 @@
               </w:tc>
               <w:tc>
                 <w:tcPr>
-                  <w:tcW w:w="3500" w:type="pct"/>
+                  <w:tcW w:type="pct" w:w="3500"/>
                 </w:tcPr>
                 <w:p>
                   <w:r>
@@ -3458,7 +3458,7 @@
             <w:tr>
               <w:tc>
                 <w:tcPr>
-                  <w:tcW w:w="1500" w:type="pct"/>
+                  <w:tcW w:type="pct" w:w="1500"/>
                 </w:tcPr>
                 <w:p>
                   <w:pPr>
@@ -3474,7 +3474,7 @@
               </w:tc>
               <w:tc>
                 <w:tcPr>
-                  <w:tcW w:w="3500" w:type="pct"/>
+                  <w:tcW w:type="pct" w:w="3500"/>
                 </w:tcPr>
                 <w:p>
                   <w:r>
@@ -3486,7 +3486,7 @@
             <w:tr>
               <w:tc>
                 <w:tcPr>
-                  <w:tcW w:w="1500" w:type="pct"/>
+                  <w:tcW w:type="pct" w:w="1500"/>
                 </w:tcPr>
                 <w:p>
                   <w:pPr>
@@ -3502,7 +3502,7 @@
               </w:tc>
               <w:tc>
                 <w:tcPr>
-                  <w:tcW w:w="3500" w:type="pct"/>
+                  <w:tcW w:type="pct" w:w="3500"/>
                 </w:tcPr>
                 <w:p>
                   <w:r>
@@ -3532,19 +3532,19 @@
             <w:tblPr>
               <w:tblW w:type="pct" w:w="5000"/>
               <w:tblBorders>
-                <w:top w:val="none" w:sz="0" w:space="0" w:color="auto"/>
-                <w:left w:val="none" w:sz="0" w:space="0" w:color="auto"/>
-                <w:bottom w:val="none" w:sz="0" w:space="0" w:color="auto"/>
-                <w:right w:val="none" w:sz="0" w:space="0" w:color="auto"/>
-                <w:insideH w:val="none" w:sz="0" w:space="0" w:color="auto"/>
-                <w:insideV w:val="none" w:sz="0" w:space="0" w:color="auto"/>
+                <w:top w:color="auto" w:space="0" w:sz="0" w:val="none"/>
+                <w:left w:color="auto" w:space="0" w:sz="0" w:val="none"/>
+                <w:bottom w:color="auto" w:space="0" w:sz="0" w:val="none"/>
+                <w:right w:color="auto" w:space="0" w:sz="0" w:val="none"/>
+                <w:insideH w:color="auto" w:space="0" w:sz="0" w:val="none"/>
+                <w:insideV w:color="auto" w:space="0" w:sz="0" w:val="none"/>
               </w:tblBorders>
             </w:tblPr>
             <w:tblGrid/>
             <w:tr>
               <w:tc>
                 <w:tcPr>
-                  <w:tcW w:w="1500" w:type="pct"/>
+                  <w:tcW w:type="pct" w:w="1500"/>
                 </w:tcPr>
                 <w:p>
                   <w:pPr>
@@ -3560,7 +3560,7 @@
               </w:tc>
               <w:tc>
                 <w:tcPr>
-                  <w:tcW w:w="3500" w:type="pct"/>
+                  <w:tcW w:type="pct" w:w="3500"/>
                 </w:tcPr>
                 <w:p>
                   <w:r>
@@ -3572,7 +3572,7 @@
             <w:tr>
               <w:tc>
                 <w:tcPr>
-                  <w:tcW w:w="1500" w:type="pct"/>
+                  <w:tcW w:type="pct" w:w="1500"/>
                 </w:tcPr>
                 <w:p>
                   <w:pPr>
@@ -3588,7 +3588,7 @@
               </w:tc>
               <w:tc>
                 <w:tcPr>
-                  <w:tcW w:w="3500" w:type="pct"/>
+                  <w:tcW w:type="pct" w:w="3500"/>
                 </w:tcPr>
                 <w:p>
                   <w:r>
@@ -3600,7 +3600,7 @@
             <w:tr>
               <w:tc>
                 <w:tcPr>
-                  <w:tcW w:w="1500" w:type="pct"/>
+                  <w:tcW w:type="pct" w:w="1500"/>
                 </w:tcPr>
                 <w:p>
                   <w:pPr>
@@ -3616,7 +3616,7 @@
               </w:tc>
               <w:tc>
                 <w:tcPr>
-                  <w:tcW w:w="3500" w:type="pct"/>
+                  <w:tcW w:type="pct" w:w="3500"/>
                 </w:tcPr>
                 <w:p>
                   <w:r>
@@ -3628,7 +3628,7 @@
             <w:tr>
               <w:tc>
                 <w:tcPr>
-                  <w:tcW w:w="1500" w:type="pct"/>
+                  <w:tcW w:type="pct" w:w="1500"/>
                 </w:tcPr>
                 <w:p>
                   <w:pPr>
@@ -3644,7 +3644,7 @@
               </w:tc>
               <w:tc>
                 <w:tcPr>
-                  <w:tcW w:w="3500" w:type="pct"/>
+                  <w:tcW w:type="pct" w:w="3500"/>
                 </w:tcPr>
                 <w:p>
                   <w:r>
@@ -3678,7 +3678,7 @@
             <w:tr>
               <w:tc>
                 <w:tcPr>
-                  <w:tcW w:w="1500" w:type="pct"/>
+                  <w:tcW w:type="pct" w:w="1500"/>
                 </w:tcPr>
                 <w:p>
                   <w:pPr>
@@ -3694,7 +3694,7 @@
               </w:tc>
               <w:tc>
                 <w:tcPr>
-                  <w:tcW w:w="3500" w:type="pct"/>
+                  <w:tcW w:type="pct" w:w="3500"/>
                 </w:tcPr>
                 <w:p>
                   <w:r>
@@ -3706,7 +3706,7 @@
             <w:tr>
               <w:tc>
                 <w:tcPr>
-                  <w:tcW w:w="1500" w:type="pct"/>
+                  <w:tcW w:type="pct" w:w="1500"/>
                 </w:tcPr>
                 <w:p>
                   <w:pPr>
@@ -3722,7 +3722,7 @@
               </w:tc>
               <w:tc>
                 <w:tcPr>
-                  <w:tcW w:w="3500" w:type="pct"/>
+                  <w:tcW w:type="pct" w:w="3500"/>
                 </w:tcPr>
                 <w:p>
                   <w:r>
@@ -3734,7 +3734,7 @@
             <w:tr>
               <w:tc>
                 <w:tcPr>
-                  <w:tcW w:w="1500" w:type="pct"/>
+                  <w:tcW w:type="pct" w:w="1500"/>
                 </w:tcPr>
                 <w:p>
                   <w:pPr>
@@ -3750,7 +3750,7 @@
               </w:tc>
               <w:tc>
                 <w:tcPr>
-                  <w:tcW w:w="3500" w:type="pct"/>
+                  <w:tcW w:type="pct" w:w="3500"/>
                 </w:tcPr>
                 <w:p>
                   <w:r>
@@ -3762,7 +3762,7 @@
             <w:tr>
               <w:tc>
                 <w:tcPr>
-                  <w:tcW w:w="1500" w:type="pct"/>
+                  <w:tcW w:type="pct" w:w="1500"/>
                 </w:tcPr>
                 <w:p>
                   <w:pPr>
@@ -3778,7 +3778,7 @@
               </w:tc>
               <w:tc>
                 <w:tcPr>
-                  <w:tcW w:w="3500" w:type="pct"/>
+                  <w:tcW w:type="pct" w:w="3500"/>
                 </w:tcPr>
                 <w:p>
                   <w:r>
@@ -3823,19 +3823,19 @@
             <w:tblPr>
               <w:tblW w:type="pct" w:w="5000"/>
               <w:tblBorders>
-                <w:top w:val="none" w:sz="0" w:space="0" w:color="auto"/>
-                <w:left w:val="none" w:sz="0" w:space="0" w:color="auto"/>
-                <w:bottom w:val="none" w:sz="0" w:space="0" w:color="auto"/>
-                <w:right w:val="none" w:sz="0" w:space="0" w:color="auto"/>
-                <w:insideH w:val="none" w:sz="0" w:space="0" w:color="auto"/>
-                <w:insideV w:val="none" w:sz="0" w:space="0" w:color="auto"/>
+                <w:top w:color="auto" w:space="0" w:sz="0" w:val="none"/>
+                <w:left w:color="auto" w:space="0" w:sz="0" w:val="none"/>
+                <w:bottom w:color="auto" w:space="0" w:sz="0" w:val="none"/>
+                <w:right w:color="auto" w:space="0" w:sz="0" w:val="none"/>
+                <w:insideH w:color="auto" w:space="0" w:sz="0" w:val="none"/>
+                <w:insideV w:color="auto" w:space="0" w:sz="0" w:val="none"/>
               </w:tblBorders>
             </w:tblPr>
             <w:tblGrid/>
             <w:tr>
               <w:tc>
                 <w:tcPr>
-                  <w:tcW w:w="1500" w:type="pct"/>
+                  <w:tcW w:type="pct" w:w="1500"/>
                 </w:tcPr>
                 <w:p>
                   <w:pPr>
@@ -3851,7 +3851,7 @@
               </w:tc>
               <w:tc>
                 <w:tcPr>
-                  <w:tcW w:w="3500" w:type="pct"/>
+                  <w:tcW w:type="pct" w:w="3500"/>
                 </w:tcPr>
                 <w:p>
                   <w:r>
@@ -3863,7 +3863,7 @@
             <w:tr>
               <w:tc>
                 <w:tcPr>
-                  <w:tcW w:w="1500" w:type="pct"/>
+                  <w:tcW w:type="pct" w:w="1500"/>
                 </w:tcPr>
                 <w:p>
                   <w:pPr>
@@ -3879,7 +3879,7 @@
               </w:tc>
               <w:tc>
                 <w:tcPr>
-                  <w:tcW w:w="3500" w:type="pct"/>
+                  <w:tcW w:type="pct" w:w="3500"/>
                 </w:tcPr>
                 <w:p>
                   <w:r>
@@ -3891,7 +3891,7 @@
             <w:tr>
               <w:tc>
                 <w:tcPr>
-                  <w:tcW w:w="1500" w:type="pct"/>
+                  <w:tcW w:type="pct" w:w="1500"/>
                 </w:tcPr>
                 <w:p>
                   <w:pPr>
@@ -3907,7 +3907,7 @@
               </w:tc>
               <w:tc>
                 <w:tcPr>
-                  <w:tcW w:w="3500" w:type="pct"/>
+                  <w:tcW w:type="pct" w:w="3500"/>
                 </w:tcPr>
                 <w:p>
                   <w:r>
@@ -3919,7 +3919,7 @@
             <w:tr>
               <w:tc>
                 <w:tcPr>
-                  <w:tcW w:w="1500" w:type="pct"/>
+                  <w:tcW w:type="pct" w:w="1500"/>
                 </w:tcPr>
                 <w:p>
                   <w:pPr>
@@ -3935,7 +3935,7 @@
               </w:tc>
               <w:tc>
                 <w:tcPr>
-                  <w:tcW w:w="3500" w:type="pct"/>
+                  <w:tcW w:type="pct" w:w="3500"/>
                 </w:tcPr>
                 <w:p>
                   <w:r>
@@ -3965,19 +3965,19 @@
             <w:tblPr>
               <w:tblW w:type="pct" w:w="5000"/>
               <w:tblBorders>
-                <w:top w:val="none" w:sz="0" w:space="0" w:color="auto"/>
-                <w:left w:val="none" w:sz="0" w:space="0" w:color="auto"/>
-                <w:bottom w:val="none" w:sz="0" w:space="0" w:color="auto"/>
-                <w:right w:val="none" w:sz="0" w:space="0" w:color="auto"/>
-                <w:insideH w:val="none" w:sz="0" w:space="0" w:color="auto"/>
-                <w:insideV w:val="none" w:sz="0" w:space="0" w:color="auto"/>
+                <w:top w:color="auto" w:space="0" w:sz="0" w:val="none"/>
+                <w:left w:color="auto" w:space="0" w:sz="0" w:val="none"/>
+                <w:bottom w:color="auto" w:space="0" w:sz="0" w:val="none"/>
+                <w:right w:color="auto" w:space="0" w:sz="0" w:val="none"/>
+                <w:insideH w:color="auto" w:space="0" w:sz="0" w:val="none"/>
+                <w:insideV w:color="auto" w:space="0" w:sz="0" w:val="none"/>
               </w:tblBorders>
             </w:tblPr>
             <w:tblGrid/>
             <w:tr>
               <w:tc>
                 <w:tcPr>
-                  <w:tcW w:w="1500" w:type="pct"/>
+                  <w:tcW w:type="pct" w:w="1500"/>
                 </w:tcPr>
                 <w:p>
                   <w:pPr>
@@ -3993,7 +3993,7 @@
               </w:tc>
               <w:tc>
                 <w:tcPr>
-                  <w:tcW w:w="3500" w:type="pct"/>
+                  <w:tcW w:type="pct" w:w="3500"/>
                 </w:tcPr>
                 <w:p>
                   <w:r>
@@ -4005,7 +4005,7 @@
             <w:tr>
               <w:tc>
                 <w:tcPr>
-                  <w:tcW w:w="1500" w:type="pct"/>
+                  <w:tcW w:type="pct" w:w="1500"/>
                 </w:tcPr>
                 <w:p>
                   <w:pPr>
@@ -4021,7 +4021,7 @@
               </w:tc>
               <w:tc>
                 <w:tcPr>
-                  <w:tcW w:w="3500" w:type="pct"/>
+                  <w:tcW w:type="pct" w:w="3500"/>
                 </w:tcPr>
                 <w:p>
                   <w:r>
@@ -4033,7 +4033,7 @@
             <w:tr>
               <w:tc>
                 <w:tcPr>
-                  <w:tcW w:w="1500" w:type="pct"/>
+                  <w:tcW w:type="pct" w:w="1500"/>
                 </w:tcPr>
                 <w:p>
                   <w:pPr>
@@ -4049,7 +4049,7 @@
               </w:tc>
               <w:tc>
                 <w:tcPr>
-                  <w:tcW w:w="3500" w:type="pct"/>
+                  <w:tcW w:type="pct" w:w="3500"/>
                 </w:tcPr>
                 <w:p>
                   <w:r>
@@ -4061,7 +4061,7 @@
             <w:tr>
               <w:tc>
                 <w:tcPr>
-                  <w:tcW w:w="1500" w:type="pct"/>
+                  <w:tcW w:type="pct" w:w="1500"/>
                 </w:tcPr>
                 <w:p>
                   <w:pPr>
@@ -4077,7 +4077,7 @@
               </w:tc>
               <w:tc>
                 <w:tcPr>
-                  <w:tcW w:w="3500" w:type="pct"/>
+                  <w:tcW w:type="pct" w:w="3500"/>
                 </w:tcPr>
                 <w:p>
                   <w:r>
@@ -4089,7 +4089,7 @@
             <w:tr>
               <w:tc>
                 <w:tcPr>
-                  <w:tcW w:w="1500" w:type="pct"/>
+                  <w:tcW w:type="pct" w:w="1500"/>
                 </w:tcPr>
                 <w:p>
                   <w:pPr>
@@ -4105,7 +4105,7 @@
               </w:tc>
               <w:tc>
                 <w:tcPr>
-                  <w:tcW w:w="3500" w:type="pct"/>
+                  <w:tcW w:type="pct" w:w="3500"/>
                 </w:tcPr>
                 <w:p>
                   <w:r>
@@ -4135,19 +4135,19 @@
             <w:tblPr>
               <w:tblW w:type="pct" w:w="5000"/>
               <w:tblBorders>
-                <w:top w:val="none" w:sz="0" w:space="0" w:color="auto"/>
-                <w:left w:val="none" w:sz="0" w:space="0" w:color="auto"/>
-                <w:bottom w:val="none" w:sz="0" w:space="0" w:color="auto"/>
-                <w:right w:val="none" w:sz="0" w:space="0" w:color="auto"/>
-                <w:insideH w:val="none" w:sz="0" w:space="0" w:color="auto"/>
-                <w:insideV w:val="none" w:sz="0" w:space="0" w:color="auto"/>
+                <w:top w:color="auto" w:space="0" w:sz="0" w:val="none"/>
+                <w:left w:color="auto" w:space="0" w:sz="0" w:val="none"/>
+                <w:bottom w:color="auto" w:space="0" w:sz="0" w:val="none"/>
+                <w:right w:color="auto" w:space="0" w:sz="0" w:val="none"/>
+                <w:insideH w:color="auto" w:space="0" w:sz="0" w:val="none"/>
+                <w:insideV w:color="auto" w:space="0" w:sz="0" w:val="none"/>
               </w:tblBorders>
             </w:tblPr>
             <w:tblGrid/>
             <w:tr>
               <w:tc>
                 <w:tcPr>
-                  <w:tcW w:w="1500" w:type="pct"/>
+                  <w:tcW w:type="pct" w:w="1500"/>
                 </w:tcPr>
                 <w:p>
                   <w:pPr>
@@ -4163,7 +4163,7 @@
               </w:tc>
               <w:tc>
                 <w:tcPr>
-                  <w:tcW w:w="3500" w:type="pct"/>
+                  <w:tcW w:type="pct" w:w="3500"/>
                 </w:tcPr>
                 <w:p>
                   <w:r>
@@ -4175,7 +4175,7 @@
             <w:tr>
               <w:tc>
                 <w:tcPr>
-                  <w:tcW w:w="1500" w:type="pct"/>
+                  <w:tcW w:type="pct" w:w="1500"/>
                 </w:tcPr>
                 <w:p>
                   <w:pPr>
@@ -4191,7 +4191,7 @@
               </w:tc>
               <w:tc>
                 <w:tcPr>
-                  <w:tcW w:w="3500" w:type="pct"/>
+                  <w:tcW w:type="pct" w:w="3500"/>
                 </w:tcPr>
                 <w:p>
                   <w:r>
@@ -4203,7 +4203,7 @@
             <w:tr>
               <w:tc>
                 <w:tcPr>
-                  <w:tcW w:w="1500" w:type="pct"/>
+                  <w:tcW w:type="pct" w:w="1500"/>
                 </w:tcPr>
                 <w:p>
                   <w:pPr>
@@ -4219,7 +4219,7 @@
               </w:tc>
               <w:tc>
                 <w:tcPr>
-                  <w:tcW w:w="3500" w:type="pct"/>
+                  <w:tcW w:type="pct" w:w="3500"/>
                 </w:tcPr>
                 <w:p>
                   <w:r>
@@ -4231,7 +4231,7 @@
             <w:tr>
               <w:tc>
                 <w:tcPr>
-                  <w:tcW w:w="1500" w:type="pct"/>
+                  <w:tcW w:type="pct" w:w="1500"/>
                 </w:tcPr>
                 <w:p>
                   <w:pPr>
@@ -4247,7 +4247,7 @@
               </w:tc>
               <w:tc>
                 <w:tcPr>
-                  <w:tcW w:w="3500" w:type="pct"/>
+                  <w:tcW w:type="pct" w:w="3500"/>
                 </w:tcPr>
                 <w:p>
                   <w:r>
@@ -4277,19 +4277,19 @@
             <w:tblPr>
               <w:tblW w:type="pct" w:w="5000"/>
               <w:tblBorders>
-                <w:top w:val="none" w:sz="0" w:space="0" w:color="auto"/>
-                <w:left w:val="none" w:sz="0" w:space="0" w:color="auto"/>
-                <w:bottom w:val="none" w:sz="0" w:space="0" w:color="auto"/>
-                <w:right w:val="none" w:sz="0" w:space="0" w:color="auto"/>
-                <w:insideH w:val="none" w:sz="0" w:space="0" w:color="auto"/>
-                <w:insideV w:val="none" w:sz="0" w:space="0" w:color="auto"/>
+                <w:top w:color="auto" w:space="0" w:sz="0" w:val="none"/>
+                <w:left w:color="auto" w:space="0" w:sz="0" w:val="none"/>
+                <w:bottom w:color="auto" w:space="0" w:sz="0" w:val="none"/>
+                <w:right w:color="auto" w:space="0" w:sz="0" w:val="none"/>
+                <w:insideH w:color="auto" w:space="0" w:sz="0" w:val="none"/>
+                <w:insideV w:color="auto" w:space="0" w:sz="0" w:val="none"/>
               </w:tblBorders>
             </w:tblPr>
             <w:tblGrid/>
             <w:tr>
               <w:tc>
                 <w:tcPr>
-                  <w:tcW w:w="1500" w:type="pct"/>
+                  <w:tcW w:type="pct" w:w="1500"/>
                 </w:tcPr>
                 <w:p>
                   <w:pPr>
@@ -4305,7 +4305,7 @@
               </w:tc>
               <w:tc>
                 <w:tcPr>
-                  <w:tcW w:w="3500" w:type="pct"/>
+                  <w:tcW w:type="pct" w:w="3500"/>
                 </w:tcPr>
                 <w:p>
                   <w:r>
@@ -4317,7 +4317,7 @@
             <w:tr>
               <w:tc>
                 <w:tcPr>
-                  <w:tcW w:w="1500" w:type="pct"/>
+                  <w:tcW w:type="pct" w:w="1500"/>
                 </w:tcPr>
                 <w:p>
                   <w:pPr>
@@ -4333,7 +4333,7 @@
               </w:tc>
               <w:tc>
                 <w:tcPr>
-                  <w:tcW w:w="3500" w:type="pct"/>
+                  <w:tcW w:type="pct" w:w="3500"/>
                 </w:tcPr>
                 <w:p>
                   <w:r>
@@ -4345,7 +4345,7 @@
             <w:tr>
               <w:tc>
                 <w:tcPr>
-                  <w:tcW w:w="1500" w:type="pct"/>
+                  <w:tcW w:type="pct" w:w="1500"/>
                 </w:tcPr>
                 <w:p>
                   <w:pPr>
@@ -4361,7 +4361,7 @@
               </w:tc>
               <w:tc>
                 <w:tcPr>
-                  <w:tcW w:w="3500" w:type="pct"/>
+                  <w:tcW w:type="pct" w:w="3500"/>
                 </w:tcPr>
                 <w:p>
                   <w:r>
@@ -4373,7 +4373,7 @@
             <w:tr>
               <w:tc>
                 <w:tcPr>
-                  <w:tcW w:w="1500" w:type="pct"/>
+                  <w:tcW w:type="pct" w:w="1500"/>
                 </w:tcPr>
                 <w:p>
                   <w:pPr>
@@ -4389,7 +4389,7 @@
               </w:tc>
               <w:tc>
                 <w:tcPr>
-                  <w:tcW w:w="3500" w:type="pct"/>
+                  <w:tcW w:type="pct" w:w="3500"/>
                 </w:tcPr>
                 <w:p>
                   <w:r>
@@ -4434,19 +4434,19 @@
             <w:tblPr>
               <w:tblW w:type="pct" w:w="5000"/>
               <w:tblBorders>
-                <w:top w:val="none" w:sz="0" w:space="0" w:color="auto"/>
-                <w:left w:val="none" w:sz="0" w:space="0" w:color="auto"/>
-                <w:bottom w:val="none" w:sz="0" w:space="0" w:color="auto"/>
-                <w:right w:val="none" w:sz="0" w:space="0" w:color="auto"/>
-                <w:insideH w:val="none" w:sz="0" w:space="0" w:color="auto"/>
-                <w:insideV w:val="none" w:sz="0" w:space="0" w:color="auto"/>
+                <w:top w:color="auto" w:space="0" w:sz="0" w:val="none"/>
+                <w:left w:color="auto" w:space="0" w:sz="0" w:val="none"/>
+                <w:bottom w:color="auto" w:space="0" w:sz="0" w:val="none"/>
+                <w:right w:color="auto" w:space="0" w:sz="0" w:val="none"/>
+                <w:insideH w:color="auto" w:space="0" w:sz="0" w:val="none"/>
+                <w:insideV w:color="auto" w:space="0" w:sz="0" w:val="none"/>
               </w:tblBorders>
             </w:tblPr>
             <w:tblGrid/>
             <w:tr>
               <w:tc>
                 <w:tcPr>
-                  <w:tcW w:w="1500" w:type="pct"/>
+                  <w:tcW w:type="pct" w:w="1500"/>
                 </w:tcPr>
                 <w:p>
                   <w:pPr>
@@ -4462,7 +4462,7 @@
               </w:tc>
               <w:tc>
                 <w:tcPr>
-                  <w:tcW w:w="3500" w:type="pct"/>
+                  <w:tcW w:type="pct" w:w="3500"/>
                 </w:tcPr>
                 <w:p>
                   <w:r>
@@ -4474,7 +4474,7 @@
             <w:tr>
               <w:tc>
                 <w:tcPr>
-                  <w:tcW w:w="1500" w:type="pct"/>
+                  <w:tcW w:type="pct" w:w="1500"/>
                 </w:tcPr>
                 <w:p>
                   <w:pPr>
@@ -4490,7 +4490,7 @@
               </w:tc>
               <w:tc>
                 <w:tcPr>
-                  <w:tcW w:w="3500" w:type="pct"/>
+                  <w:tcW w:type="pct" w:w="3500"/>
                 </w:tcPr>
                 <w:p>
                   <w:r>
@@ -4502,7 +4502,7 @@
             <w:tr>
               <w:tc>
                 <w:tcPr>
-                  <w:tcW w:w="1500" w:type="pct"/>
+                  <w:tcW w:type="pct" w:w="1500"/>
                 </w:tcPr>
                 <w:p>
                   <w:pPr>
@@ -4518,7 +4518,7 @@
               </w:tc>
               <w:tc>
                 <w:tcPr>
-                  <w:tcW w:w="3500" w:type="pct"/>
+                  <w:tcW w:type="pct" w:w="3500"/>
                 </w:tcPr>
                 <w:p>
                   <w:r>
@@ -4530,7 +4530,7 @@
             <w:tr>
               <w:tc>
                 <w:tcPr>
-                  <w:tcW w:w="1500" w:type="pct"/>
+                  <w:tcW w:type="pct" w:w="1500"/>
                 </w:tcPr>
                 <w:p>
                   <w:pPr>
@@ -4546,7 +4546,7 @@
               </w:tc>
               <w:tc>
                 <w:tcPr>
-                  <w:tcW w:w="3500" w:type="pct"/>
+                  <w:tcW w:type="pct" w:w="3500"/>
                 </w:tcPr>
                 <w:p>
                   <w:r>
@@ -4575,12 +4575,12 @@
       <w:tblPr>
         <w:tblW w:type="pct" w:w="5000"/>
         <w:tblBorders>
-          <w:top w:val="single" w:sz="4" w:space="0" w:color="auto"/>
-          <w:left w:val="single" w:sz="4" w:space="0" w:color="auto"/>
-          <w:bottom w:val="single" w:sz="4" w:space="0" w:color="auto"/>
-          <w:right w:val="single" w:sz="4" w:space="0" w:color="auto"/>
-          <w:insideH w:val="single" w:sz="4" w:space="0" w:color="auto"/>
-          <w:insideV w:val="none" w:sz="0" w:space="0" w:color="auto"/>
+          <w:top w:color="auto" w:space="0" w:sz="4" w:val="single"/>
+          <w:left w:color="auto" w:space="0" w:sz="4" w:val="single"/>
+          <w:bottom w:color="auto" w:space="0" w:sz="4" w:val="single"/>
+          <w:right w:color="auto" w:space="0" w:sz="4" w:val="single"/>
+          <w:insideH w:color="auto" w:space="0" w:sz="4" w:val="single"/>
+          <w:insideV w:color="auto" w:space="0" w:sz="0" w:val="none"/>
         </w:tblBorders>
       </w:tblPr>
       <w:tblGrid/>
@@ -4602,19 +4602,19 @@
             <w:tblPr>
               <w:tblW w:type="pct" w:w="5000"/>
               <w:tblBorders>
-                <w:top w:val="none" w:sz="0" w:space="0" w:color="auto"/>
-                <w:left w:val="none" w:sz="0" w:space="0" w:color="auto"/>
-                <w:bottom w:val="none" w:sz="0" w:space="0" w:color="auto"/>
-                <w:right w:val="none" w:sz="0" w:space="0" w:color="auto"/>
-                <w:insideH w:val="none" w:sz="0" w:space="0" w:color="auto"/>
-                <w:insideV w:val="none" w:sz="0" w:space="0" w:color="auto"/>
+                <w:top w:color="auto" w:space="0" w:sz="0" w:val="none"/>
+                <w:left w:color="auto" w:space="0" w:sz="0" w:val="none"/>
+                <w:bottom w:color="auto" w:space="0" w:sz="0" w:val="none"/>
+                <w:right w:color="auto" w:space="0" w:sz="0" w:val="none"/>
+                <w:insideH w:color="auto" w:space="0" w:sz="0" w:val="none"/>
+                <w:insideV w:color="auto" w:space="0" w:sz="0" w:val="none"/>
               </w:tblBorders>
             </w:tblPr>
             <w:tblGrid/>
             <w:tr>
               <w:tc>
                 <w:tcPr>
-                  <w:tcW w:w="1500" w:type="pct"/>
+                  <w:tcW w:type="pct" w:w="1500"/>
                 </w:tcPr>
                 <w:p>
                   <w:pPr>
@@ -4630,7 +4630,7 @@
               </w:tc>
               <w:tc>
                 <w:tcPr>
-                  <w:tcW w:w="3500" w:type="pct"/>
+                  <w:tcW w:type="pct" w:w="3500"/>
                 </w:tcPr>
                 <w:p>
                   <w:r>
@@ -4660,19 +4660,19 @@
             <w:tblPr>
               <w:tblW w:type="pct" w:w="5000"/>
               <w:tblBorders>
-                <w:top w:val="none" w:sz="0" w:space="0" w:color="auto"/>
-                <w:left w:val="none" w:sz="0" w:space="0" w:color="auto"/>
-                <w:bottom w:val="none" w:sz="0" w:space="0" w:color="auto"/>
-                <w:right w:val="none" w:sz="0" w:space="0" w:color="auto"/>
-                <w:insideH w:val="none" w:sz="0" w:space="0" w:color="auto"/>
-                <w:insideV w:val="none" w:sz="0" w:space="0" w:color="auto"/>
+                <w:top w:color="auto" w:space="0" w:sz="0" w:val="none"/>
+                <w:left w:color="auto" w:space="0" w:sz="0" w:val="none"/>
+                <w:bottom w:color="auto" w:space="0" w:sz="0" w:val="none"/>
+                <w:right w:color="auto" w:space="0" w:sz="0" w:val="none"/>
+                <w:insideH w:color="auto" w:space="0" w:sz="0" w:val="none"/>
+                <w:insideV w:color="auto" w:space="0" w:sz="0" w:val="none"/>
               </w:tblBorders>
             </w:tblPr>
             <w:tblGrid/>
             <w:tr>
               <w:tc>
                 <w:tcPr>
-                  <w:tcW w:w="1500" w:type="pct"/>
+                  <w:tcW w:type="pct" w:w="1500"/>
                 </w:tcPr>
                 <w:p>
                   <w:pPr>
@@ -4688,7 +4688,7 @@
               </w:tc>
               <w:tc>
                 <w:tcPr>
-                  <w:tcW w:w="3500" w:type="pct"/>
+                  <w:tcW w:type="pct" w:w="3500"/>
                 </w:tcPr>
                 <w:p>
                   <w:r>
@@ -4700,7 +4700,7 @@
             <w:tr>
               <w:tc>
                 <w:tcPr>
-                  <w:tcW w:w="1500" w:type="pct"/>
+                  <w:tcW w:type="pct" w:w="1500"/>
                 </w:tcPr>
                 <w:p>
                   <w:pPr>
@@ -4716,7 +4716,7 @@
               </w:tc>
               <w:tc>
                 <w:tcPr>
-                  <w:tcW w:w="3500" w:type="pct"/>
+                  <w:tcW w:type="pct" w:w="3500"/>
                 </w:tcPr>
                 <w:p>
                   <w:r>
@@ -4728,7 +4728,7 @@
             <w:tr>
               <w:tc>
                 <w:tcPr>
-                  <w:tcW w:w="1500" w:type="pct"/>
+                  <w:tcW w:type="pct" w:w="1500"/>
                 </w:tcPr>
                 <w:p>
                   <w:pPr>
@@ -4744,7 +4744,7 @@
               </w:tc>
               <w:tc>
                 <w:tcPr>
-                  <w:tcW w:w="3500" w:type="pct"/>
+                  <w:tcW w:type="pct" w:w="3500"/>
                 </w:tcPr>
                 <w:p>
                   <w:r>
@@ -4756,7 +4756,7 @@
             <w:tr>
               <w:tc>
                 <w:tcPr>
-                  <w:tcW w:w="1500" w:type="pct"/>
+                  <w:tcW w:type="pct" w:w="1500"/>
                 </w:tcPr>
                 <w:p>
                   <w:pPr>
@@ -4772,7 +4772,7 @@
               </w:tc>
               <w:tc>
                 <w:tcPr>
-                  <w:tcW w:w="3500" w:type="pct"/>
+                  <w:tcW w:type="pct" w:w="3500"/>
                 </w:tcPr>
                 <w:p>
                   <w:r>
@@ -4809,7 +4809,7 @@
             <w:tr>
               <w:tc>
                 <w:tcPr>
-                  <w:tcW w:w="1500" w:type="pct"/>
+                  <w:tcW w:type="pct" w:w="1500"/>
                 </w:tcPr>
                 <w:p>
                   <w:pPr>
@@ -4825,7 +4825,7 @@
               </w:tc>
               <w:tc>
                 <w:tcPr>
-                  <w:tcW w:w="3500" w:type="pct"/>
+                  <w:tcW w:type="pct" w:w="3500"/>
                 </w:tcPr>
                 <w:p>
                   <w:r>
@@ -4837,7 +4837,7 @@
             <w:tr>
               <w:tc>
                 <w:tcPr>
-                  <w:tcW w:w="1500" w:type="pct"/>
+                  <w:tcW w:type="pct" w:w="1500"/>
                 </w:tcPr>
                 <w:p>
                   <w:pPr>
@@ -4853,7 +4853,7 @@
               </w:tc>
               <w:tc>
                 <w:tcPr>
-                  <w:tcW w:w="3500" w:type="pct"/>
+                  <w:tcW w:type="pct" w:w="3500"/>
                 </w:tcPr>
                 <w:p>
                   <w:r>
@@ -4865,7 +4865,7 @@
             <w:tr>
               <w:tc>
                 <w:tcPr>
-                  <w:tcW w:w="1500" w:type="pct"/>
+                  <w:tcW w:type="pct" w:w="1500"/>
                 </w:tcPr>
                 <w:p>
                   <w:pPr>
@@ -4881,7 +4881,7 @@
               </w:tc>
               <w:tc>
                 <w:tcPr>
-                  <w:tcW w:w="3500" w:type="pct"/>
+                  <w:tcW w:type="pct" w:w="3500"/>
                 </w:tcPr>
                 <w:p>
                   <w:r>
@@ -4893,7 +4893,7 @@
             <w:tr>
               <w:tc>
                 <w:tcPr>
-                  <w:tcW w:w="1500" w:type="pct"/>
+                  <w:tcW w:type="pct" w:w="1500"/>
                 </w:tcPr>
                 <w:p>
                   <w:pPr>
@@ -4909,7 +4909,7 @@
               </w:tc>
               <w:tc>
                 <w:tcPr>
-                  <w:tcW w:w="3500" w:type="pct"/>
+                  <w:tcW w:type="pct" w:w="3500"/>
                 </w:tcPr>
                 <w:p>
                   <w:r>
@@ -4954,19 +4954,19 @@
             <w:tblPr>
               <w:tblW w:type="pct" w:w="5000"/>
               <w:tblBorders>
-                <w:top w:val="none" w:sz="0" w:space="0" w:color="auto"/>
-                <w:left w:val="none" w:sz="0" w:space="0" w:color="auto"/>
-                <w:bottom w:val="none" w:sz="0" w:space="0" w:color="auto"/>
-                <w:right w:val="none" w:sz="0" w:space="0" w:color="auto"/>
-                <w:insideH w:val="none" w:sz="0" w:space="0" w:color="auto"/>
-                <w:insideV w:val="none" w:sz="0" w:space="0" w:color="auto"/>
+                <w:top w:color="auto" w:space="0" w:sz="0" w:val="none"/>
+                <w:left w:color="auto" w:space="0" w:sz="0" w:val="none"/>
+                <w:bottom w:color="auto" w:space="0" w:sz="0" w:val="none"/>
+                <w:right w:color="auto" w:space="0" w:sz="0" w:val="none"/>
+                <w:insideH w:color="auto" w:space="0" w:sz="0" w:val="none"/>
+                <w:insideV w:color="auto" w:space="0" w:sz="0" w:val="none"/>
               </w:tblBorders>
             </w:tblPr>
             <w:tblGrid/>
             <w:tr>
               <w:tc>
                 <w:tcPr>
-                  <w:tcW w:w="1500" w:type="pct"/>
+                  <w:tcW w:type="pct" w:w="1500"/>
                 </w:tcPr>
                 <w:p>
                   <w:pPr>
@@ -4982,7 +4982,7 @@
               </w:tc>
               <w:tc>
                 <w:tcPr>
-                  <w:tcW w:w="3500" w:type="pct"/>
+                  <w:tcW w:type="pct" w:w="3500"/>
                 </w:tcPr>
                 <w:p>
                   <w:r>
@@ -4994,7 +4994,7 @@
             <w:tr>
               <w:tc>
                 <w:tcPr>
-                  <w:tcW w:w="1500" w:type="pct"/>
+                  <w:tcW w:type="pct" w:w="1500"/>
                 </w:tcPr>
                 <w:p>
                   <w:pPr>
@@ -5010,7 +5010,7 @@
               </w:tc>
               <w:tc>
                 <w:tcPr>
-                  <w:tcW w:w="3500" w:type="pct"/>
+                  <w:tcW w:type="pct" w:w="3500"/>
                 </w:tcPr>
                 <w:p>
                   <w:r>
@@ -5022,7 +5022,7 @@
             <w:tr>
               <w:tc>
                 <w:tcPr>
-                  <w:tcW w:w="1500" w:type="pct"/>
+                  <w:tcW w:type="pct" w:w="1500"/>
                 </w:tcPr>
                 <w:p>
                   <w:pPr>
@@ -5038,7 +5038,7 @@
               </w:tc>
               <w:tc>
                 <w:tcPr>
-                  <w:tcW w:w="3500" w:type="pct"/>
+                  <w:tcW w:type="pct" w:w="3500"/>
                 </w:tcPr>
                 <w:p>
                   <w:r>
@@ -5050,7 +5050,7 @@
             <w:tr>
               <w:tc>
                 <w:tcPr>
-                  <w:tcW w:w="1500" w:type="pct"/>
+                  <w:tcW w:type="pct" w:w="1500"/>
                 </w:tcPr>
                 <w:p>
                   <w:pPr>
@@ -5066,7 +5066,7 @@
               </w:tc>
               <w:tc>
                 <w:tcPr>
-                  <w:tcW w:w="3500" w:type="pct"/>
+                  <w:tcW w:type="pct" w:w="3500"/>
                 </w:tcPr>
                 <w:p>
                   <w:r>
@@ -5110,12 +5110,12 @@
       <w:tblPr>
         <w:tblW w:type="pct" w:w="5000"/>
         <w:tblBorders>
-          <w:top w:val="single" w:sz="4" w:space="0" w:color="auto"/>
-          <w:left w:val="single" w:sz="4" w:space="0" w:color="auto"/>
-          <w:bottom w:val="single" w:sz="4" w:space="0" w:color="auto"/>
-          <w:right w:val="single" w:sz="4" w:space="0" w:color="auto"/>
-          <w:insideH w:val="single" w:sz="4" w:space="0" w:color="auto"/>
-          <w:insideV w:val="none" w:sz="0" w:space="0" w:color="auto"/>
+          <w:top w:color="auto" w:space="0" w:sz="4" w:val="single"/>
+          <w:left w:color="auto" w:space="0" w:sz="4" w:val="single"/>
+          <w:bottom w:color="auto" w:space="0" w:sz="4" w:val="single"/>
+          <w:right w:color="auto" w:space="0" w:sz="4" w:val="single"/>
+          <w:insideH w:color="auto" w:space="0" w:sz="4" w:val="single"/>
+          <w:insideV w:color="auto" w:space="0" w:sz="0" w:val="none"/>
         </w:tblBorders>
       </w:tblPr>
       <w:tblGrid/>
@@ -5137,19 +5137,19 @@
             <w:tblPr>
               <w:tblW w:type="pct" w:w="5000"/>
               <w:tblBorders>
-                <w:top w:val="none" w:sz="0" w:space="0" w:color="auto"/>
-                <w:left w:val="none" w:sz="0" w:space="0" w:color="auto"/>
-                <w:bottom w:val="none" w:sz="0" w:space="0" w:color="auto"/>
-                <w:right w:val="none" w:sz="0" w:space="0" w:color="auto"/>
-                <w:insideH w:val="none" w:sz="0" w:space="0" w:color="auto"/>
-                <w:insideV w:val="none" w:sz="0" w:space="0" w:color="auto"/>
+                <w:top w:color="auto" w:space="0" w:sz="0" w:val="none"/>
+                <w:left w:color="auto" w:space="0" w:sz="0" w:val="none"/>
+                <w:bottom w:color="auto" w:space="0" w:sz="0" w:val="none"/>
+                <w:right w:color="auto" w:space="0" w:sz="0" w:val="none"/>
+                <w:insideH w:color="auto" w:space="0" w:sz="0" w:val="none"/>
+                <w:insideV w:color="auto" w:space="0" w:sz="0" w:val="none"/>
               </w:tblBorders>
             </w:tblPr>
             <w:tblGrid/>
             <w:tr>
               <w:tc>
                 <w:tcPr>
-                  <w:tcW w:w="1500" w:type="pct"/>
+                  <w:tcW w:type="pct" w:w="1500"/>
                 </w:tcPr>
                 <w:p>
                   <w:pPr>
@@ -5165,7 +5165,7 @@
               </w:tc>
               <w:tc>
                 <w:tcPr>
-                  <w:tcW w:w="3500" w:type="pct"/>
+                  <w:tcW w:type="pct" w:w="3500"/>
                 </w:tcPr>
                 <w:p>
                   <w:r>
@@ -5195,19 +5195,19 @@
             <w:tblPr>
               <w:tblW w:type="pct" w:w="5000"/>
               <w:tblBorders>
-                <w:top w:val="none" w:sz="0" w:space="0" w:color="auto"/>
-                <w:left w:val="none" w:sz="0" w:space="0" w:color="auto"/>
-                <w:bottom w:val="none" w:sz="0" w:space="0" w:color="auto"/>
-                <w:right w:val="none" w:sz="0" w:space="0" w:color="auto"/>
-                <w:insideH w:val="none" w:sz="0" w:space="0" w:color="auto"/>
-                <w:insideV w:val="none" w:sz="0" w:space="0" w:color="auto"/>
+                <w:top w:color="auto" w:space="0" w:sz="0" w:val="none"/>
+                <w:left w:color="auto" w:space="0" w:sz="0" w:val="none"/>
+                <w:bottom w:color="auto" w:space="0" w:sz="0" w:val="none"/>
+                <w:right w:color="auto" w:space="0" w:sz="0" w:val="none"/>
+                <w:insideH w:color="auto" w:space="0" w:sz="0" w:val="none"/>
+                <w:insideV w:color="auto" w:space="0" w:sz="0" w:val="none"/>
               </w:tblBorders>
             </w:tblPr>
             <w:tblGrid/>
             <w:tr>
               <w:tc>
                 <w:tcPr>
-                  <w:tcW w:w="1500" w:type="pct"/>
+                  <w:tcW w:type="pct" w:w="1500"/>
                 </w:tcPr>
                 <w:p>
                   <w:pPr>
@@ -5223,7 +5223,7 @@
               </w:tc>
               <w:tc>
                 <w:tcPr>
-                  <w:tcW w:w="3500" w:type="pct"/>
+                  <w:tcW w:type="pct" w:w="3500"/>
                 </w:tcPr>
                 <w:p>
                   <w:r>
@@ -5235,7 +5235,7 @@
             <w:tr>
               <w:tc>
                 <w:tcPr>
-                  <w:tcW w:w="1500" w:type="pct"/>
+                  <w:tcW w:type="pct" w:w="1500"/>
                 </w:tcPr>
                 <w:p>
                   <w:pPr>
@@ -5251,7 +5251,7 @@
               </w:tc>
               <w:tc>
                 <w:tcPr>
-                  <w:tcW w:w="3500" w:type="pct"/>
+                  <w:tcW w:type="pct" w:w="3500"/>
                 </w:tcPr>
                 <w:p>
                   <w:r>
@@ -5263,7 +5263,7 @@
             <w:tr>
               <w:tc>
                 <w:tcPr>
-                  <w:tcW w:w="1500" w:type="pct"/>
+                  <w:tcW w:type="pct" w:w="1500"/>
                 </w:tcPr>
                 <w:p>
                   <w:pPr>
@@ -5279,7 +5279,7 @@
               </w:tc>
               <w:tc>
                 <w:tcPr>
-                  <w:tcW w:w="3500" w:type="pct"/>
+                  <w:tcW w:type="pct" w:w="3500"/>
                 </w:tcPr>
                 <w:p>
                   <w:r>
@@ -5291,7 +5291,7 @@
             <w:tr>
               <w:tc>
                 <w:tcPr>
-                  <w:tcW w:w="1500" w:type="pct"/>
+                  <w:tcW w:type="pct" w:w="1500"/>
                 </w:tcPr>
                 <w:p>
                   <w:pPr>
@@ -5307,7 +5307,7 @@
               </w:tc>
               <w:tc>
                 <w:tcPr>
-                  <w:tcW w:w="3500" w:type="pct"/>
+                  <w:tcW w:type="pct" w:w="3500"/>
                 </w:tcPr>
                 <w:p>
                   <w:r>
@@ -5337,19 +5337,19 @@
             <w:tblPr>
               <w:tblW w:type="pct" w:w="5000"/>
               <w:tblBorders>
-                <w:top w:val="none" w:sz="0" w:space="0" w:color="auto"/>
-                <w:left w:val="none" w:sz="0" w:space="0" w:color="auto"/>
-                <w:bottom w:val="none" w:sz="0" w:space="0" w:color="auto"/>
-                <w:right w:val="none" w:sz="0" w:space="0" w:color="auto"/>
-                <w:insideH w:val="none" w:sz="0" w:space="0" w:color="auto"/>
-                <w:insideV w:val="none" w:sz="0" w:space="0" w:color="auto"/>
+                <w:top w:color="auto" w:space="0" w:sz="0" w:val="none"/>
+                <w:left w:color="auto" w:space="0" w:sz="0" w:val="none"/>
+                <w:bottom w:color="auto" w:space="0" w:sz="0" w:val="none"/>
+                <w:right w:color="auto" w:space="0" w:sz="0" w:val="none"/>
+                <w:insideH w:color="auto" w:space="0" w:sz="0" w:val="none"/>
+                <w:insideV w:color="auto" w:space="0" w:sz="0" w:val="none"/>
               </w:tblBorders>
             </w:tblPr>
             <w:tblGrid/>
             <w:tr>
               <w:tc>
                 <w:tcPr>
-                  <w:tcW w:w="1500" w:type="pct"/>
+                  <w:tcW w:type="pct" w:w="1500"/>
                 </w:tcPr>
                 <w:p>
                   <w:pPr>
@@ -5365,7 +5365,7 @@
               </w:tc>
               <w:tc>
                 <w:tcPr>
-                  <w:tcW w:w="3500" w:type="pct"/>
+                  <w:tcW w:type="pct" w:w="3500"/>
                 </w:tcPr>
                 <w:p>
                   <w:r>
@@ -5377,7 +5377,7 @@
             <w:tr>
               <w:tc>
                 <w:tcPr>
-                  <w:tcW w:w="1500" w:type="pct"/>
+                  <w:tcW w:type="pct" w:w="1500"/>
                 </w:tcPr>
                 <w:p>
                   <w:pPr>
@@ -5393,7 +5393,7 @@
               </w:tc>
               <w:tc>
                 <w:tcPr>
-                  <w:tcW w:w="3500" w:type="pct"/>
+                  <w:tcW w:type="pct" w:w="3500"/>
                 </w:tcPr>
                 <w:p>
                   <w:r>
@@ -5405,7 +5405,7 @@
             <w:tr>
               <w:tc>
                 <w:tcPr>
-                  <w:tcW w:w="1500" w:type="pct"/>
+                  <w:tcW w:type="pct" w:w="1500"/>
                 </w:tcPr>
                 <w:p>
                   <w:pPr>
@@ -5421,7 +5421,7 @@
               </w:tc>
               <w:tc>
                 <w:tcPr>
-                  <w:tcW w:w="3500" w:type="pct"/>
+                  <w:tcW w:type="pct" w:w="3500"/>
                 </w:tcPr>
                 <w:p>
                   <w:r>
@@ -5433,7 +5433,7 @@
             <w:tr>
               <w:tc>
                 <w:tcPr>
-                  <w:tcW w:w="1500" w:type="pct"/>
+                  <w:tcW w:type="pct" w:w="1500"/>
                 </w:tcPr>
                 <w:p>
                   <w:pPr>
@@ -5449,7 +5449,7 @@
               </w:tc>
               <w:tc>
                 <w:tcPr>
-                  <w:tcW w:w="3500" w:type="pct"/>
+                  <w:tcW w:type="pct" w:w="3500"/>
                 </w:tcPr>
                 <w:p>
                   <w:r>
@@ -5493,12 +5493,12 @@
       <w:tblPr>
         <w:tblW w:type="pct" w:w="5000"/>
         <w:tblBorders>
-          <w:top w:val="single" w:sz="4" w:space="0" w:color="auto"/>
-          <w:left w:val="single" w:sz="4" w:space="0" w:color="auto"/>
-          <w:bottom w:val="single" w:sz="4" w:space="0" w:color="auto"/>
-          <w:right w:val="single" w:sz="4" w:space="0" w:color="auto"/>
-          <w:insideH w:val="single" w:sz="4" w:space="0" w:color="auto"/>
-          <w:insideV w:val="none" w:sz="0" w:space="0" w:color="auto"/>
+          <w:top w:color="auto" w:space="0" w:sz="4" w:val="single"/>
+          <w:left w:color="auto" w:space="0" w:sz="4" w:val="single"/>
+          <w:bottom w:color="auto" w:space="0" w:sz="4" w:val="single"/>
+          <w:right w:color="auto" w:space="0" w:sz="4" w:val="single"/>
+          <w:insideH w:color="auto" w:space="0" w:sz="4" w:val="single"/>
+          <w:insideV w:color="auto" w:space="0" w:sz="0" w:val="none"/>
         </w:tblBorders>
       </w:tblPr>
       <w:tblGrid/>
@@ -5520,19 +5520,19 @@
             <w:tblPr>
               <w:tblW w:type="pct" w:w="5000"/>
               <w:tblBorders>
-                <w:top w:val="none" w:sz="0" w:space="0" w:color="auto"/>
-                <w:left w:val="none" w:sz="0" w:space="0" w:color="auto"/>
-                <w:bottom w:val="none" w:sz="0" w:space="0" w:color="auto"/>
-                <w:right w:val="none" w:sz="0" w:space="0" w:color="auto"/>
-                <w:insideH w:val="none" w:sz="0" w:space="0" w:color="auto"/>
-                <w:insideV w:val="none" w:sz="0" w:space="0" w:color="auto"/>
+                <w:top w:color="auto" w:space="0" w:sz="0" w:val="none"/>
+                <w:left w:color="auto" w:space="0" w:sz="0" w:val="none"/>
+                <w:bottom w:color="auto" w:space="0" w:sz="0" w:val="none"/>
+                <w:right w:color="auto" w:space="0" w:sz="0" w:val="none"/>
+                <w:insideH w:color="auto" w:space="0" w:sz="0" w:val="none"/>
+                <w:insideV w:color="auto" w:space="0" w:sz="0" w:val="none"/>
               </w:tblBorders>
             </w:tblPr>
             <w:tblGrid/>
             <w:tr>
               <w:tc>
                 <w:tcPr>
-                  <w:tcW w:w="1500" w:type="pct"/>
+                  <w:tcW w:type="pct" w:w="1500"/>
                 </w:tcPr>
                 <w:p>
                   <w:pPr>
@@ -5548,7 +5548,7 @@
               </w:tc>
               <w:tc>
                 <w:tcPr>
-                  <w:tcW w:w="3500" w:type="pct"/>
+                  <w:tcW w:type="pct" w:w="3500"/>
                 </w:tcPr>
                 <w:p>
                   <w:r>
@@ -5578,19 +5578,19 @@
             <w:tblPr>
               <w:tblW w:type="pct" w:w="5000"/>
               <w:tblBorders>
-                <w:top w:val="none" w:sz="0" w:space="0" w:color="auto"/>
-                <w:left w:val="none" w:sz="0" w:space="0" w:color="auto"/>
-                <w:bottom w:val="none" w:sz="0" w:space="0" w:color="auto"/>
-                <w:right w:val="none" w:sz="0" w:space="0" w:color="auto"/>
-                <w:insideH w:val="none" w:sz="0" w:space="0" w:color="auto"/>
-                <w:insideV w:val="none" w:sz="0" w:space="0" w:color="auto"/>
+                <w:top w:color="auto" w:space="0" w:sz="0" w:val="none"/>
+                <w:left w:color="auto" w:space="0" w:sz="0" w:val="none"/>
+                <w:bottom w:color="auto" w:space="0" w:sz="0" w:val="none"/>
+                <w:right w:color="auto" w:space="0" w:sz="0" w:val="none"/>
+                <w:insideH w:color="auto" w:space="0" w:sz="0" w:val="none"/>
+                <w:insideV w:color="auto" w:space="0" w:sz="0" w:val="none"/>
               </w:tblBorders>
             </w:tblPr>
             <w:tblGrid/>
             <w:tr>
               <w:tc>
                 <w:tcPr>
-                  <w:tcW w:w="1500" w:type="pct"/>
+                  <w:tcW w:type="pct" w:w="1500"/>
                 </w:tcPr>
                 <w:p>
                   <w:pPr>
@@ -5606,7 +5606,7 @@
               </w:tc>
               <w:tc>
                 <w:tcPr>
-                  <w:tcW w:w="3500" w:type="pct"/>
+                  <w:tcW w:type="pct" w:w="3500"/>
                 </w:tcPr>
                 <w:p>
                   <w:r>
@@ -5618,7 +5618,7 @@
             <w:tr>
               <w:tc>
                 <w:tcPr>
-                  <w:tcW w:w="1500" w:type="pct"/>
+                  <w:tcW w:type="pct" w:w="1500"/>
                 </w:tcPr>
                 <w:p>
                   <w:pPr>
@@ -5634,7 +5634,7 @@
               </w:tc>
               <w:tc>
                 <w:tcPr>
-                  <w:tcW w:w="3500" w:type="pct"/>
+                  <w:tcW w:type="pct" w:w="3500"/>
                 </w:tcPr>
                 <w:p>
                   <w:r>
@@ -5646,7 +5646,7 @@
             <w:tr>
               <w:tc>
                 <w:tcPr>
-                  <w:tcW w:w="1500" w:type="pct"/>
+                  <w:tcW w:type="pct" w:w="1500"/>
                 </w:tcPr>
                 <w:p>
                   <w:pPr>
@@ -5662,7 +5662,7 @@
               </w:tc>
               <w:tc>
                 <w:tcPr>
-                  <w:tcW w:w="3500" w:type="pct"/>
+                  <w:tcW w:type="pct" w:w="3500"/>
                 </w:tcPr>
                 <w:p>
                   <w:r>
@@ -5674,7 +5674,7 @@
             <w:tr>
               <w:tc>
                 <w:tcPr>
-                  <w:tcW w:w="1500" w:type="pct"/>
+                  <w:tcW w:type="pct" w:w="1500"/>
                 </w:tcPr>
                 <w:p>
                   <w:pPr>
@@ -5690,7 +5690,7 @@
               </w:tc>
               <w:tc>
                 <w:tcPr>
-                  <w:tcW w:w="3500" w:type="pct"/>
+                  <w:tcW w:type="pct" w:w="3500"/>
                 </w:tcPr>
                 <w:p>
                   <w:r>
@@ -5705,7 +5705,7 @@
             <w:tr>
               <w:tc>
                 <w:tcPr>
-                  <w:tcW w:w="1500" w:type="pct"/>
+                  <w:tcW w:type="pct" w:w="1500"/>
                 </w:tcPr>
                 <w:p>
                   <w:pPr>
@@ -5721,26 +5721,26 @@
               </w:tc>
               <w:tc>
                 <w:tcPr>
-                  <w:tcW w:w="3500" w:type="pct"/>
+                  <w:tcW w:type="pct" w:w="3500"/>
                 </w:tcPr>
                 <w:tbl>
                   <w:tblPr>
-                    <w:tblW w:w="0" w:type="auto"/>
-                    <w:tblInd w:w="0" w:type="dxa"/>
+                    <w:tblW w:type="auto" w:w="0"/>
+                    <w:tblInd w:type="dxa" w:w="0"/>
                     <w:tblBorders>
-                      <w:top w:val="single" w:sz="4" w:space="0" w:color="auto"/>
-                      <w:left w:val="single" w:sz="4" w:space="0" w:color="auto"/>
-                      <w:bottom w:val="single" w:sz="4" w:space="0" w:color="auto"/>
-                      <w:right w:val="single" w:sz="4" w:space="0" w:color="auto"/>
-                      <w:insideH w:val="single" w:sz="4" w:space="0" w:color="auto"/>
-                      <w:insideV w:val="single" w:sz="4" w:space="0" w:color="auto"/>
+                      <w:top w:color="auto" w:space="0" w:sz="4" w:val="single"/>
+                      <w:left w:color="auto" w:space="0" w:sz="4" w:val="single"/>
+                      <w:bottom w:color="auto" w:space="0" w:sz="4" w:val="single"/>
+                      <w:right w:color="auto" w:space="0" w:sz="4" w:val="single"/>
+                      <w:insideH w:color="auto" w:space="0" w:sz="4" w:val="single"/>
+                      <w:insideV w:color="auto" w:space="0" w:sz="4" w:val="single"/>
                     </w:tblBorders>
                   </w:tblPr>
                   <w:tblGrid/>
                   <w:tr>
                     <w:tc>
                       <w:tcPr>
-                        <w:tcW w:w="1500" w:type="pct"/>
+                        <w:tcW w:type="pct" w:w="1500"/>
                       </w:tcPr>
                       <w:p>
                         <w:r>
@@ -5750,7 +5750,7 @@
                     </w:tc>
                     <w:tc>
                       <w:tcPr>
-                        <w:tcW w:w="3500" w:type="pct"/>
+                        <w:tcW w:type="pct" w:w="3500"/>
                       </w:tcPr>
                       <w:p>
                         <w:r>
@@ -5765,7 +5765,7 @@
                   <w:tr>
                     <w:tc>
                       <w:tcPr>
-                        <w:tcW w:w="1500" w:type="pct"/>
+                        <w:tcW w:type="pct" w:w="1500"/>
                       </w:tcPr>
                       <w:p>
                         <w:r>
@@ -5775,7 +5775,7 @@
                     </w:tc>
                     <w:tc>
                       <w:tcPr>
-                        <w:tcW w:w="3500" w:type="pct"/>
+                        <w:tcW w:type="pct" w:w="3500"/>
                       </w:tcPr>
                       <w:p>
                         <w:r>
@@ -5812,19 +5812,19 @@
             <w:tblPr>
               <w:tblW w:type="pct" w:w="5000"/>
               <w:tblBorders>
-                <w:top w:val="none" w:sz="0" w:space="0" w:color="auto"/>
-                <w:left w:val="none" w:sz="0" w:space="0" w:color="auto"/>
-                <w:bottom w:val="none" w:sz="0" w:space="0" w:color="auto"/>
-                <w:right w:val="none" w:sz="0" w:space="0" w:color="auto"/>
-                <w:insideH w:val="none" w:sz="0" w:space="0" w:color="auto"/>
-                <w:insideV w:val="none" w:sz="0" w:space="0" w:color="auto"/>
+                <w:top w:color="auto" w:space="0" w:sz="0" w:val="none"/>
+                <w:left w:color="auto" w:space="0" w:sz="0" w:val="none"/>
+                <w:bottom w:color="auto" w:space="0" w:sz="0" w:val="none"/>
+                <w:right w:color="auto" w:space="0" w:sz="0" w:val="none"/>
+                <w:insideH w:color="auto" w:space="0" w:sz="0" w:val="none"/>
+                <w:insideV w:color="auto" w:space="0" w:sz="0" w:val="none"/>
               </w:tblBorders>
             </w:tblPr>
             <w:tblGrid/>
             <w:tr>
               <w:tc>
                 <w:tcPr>
-                  <w:tcW w:w="1500" w:type="pct"/>
+                  <w:tcW w:type="pct" w:w="1500"/>
                 </w:tcPr>
                 <w:p>
                   <w:pPr>
@@ -5840,7 +5840,7 @@
               </w:tc>
               <w:tc>
                 <w:tcPr>
-                  <w:tcW w:w="3500" w:type="pct"/>
+                  <w:tcW w:type="pct" w:w="3500"/>
                 </w:tcPr>
                 <w:p>
                   <w:r>
@@ -5852,7 +5852,7 @@
             <w:tr>
               <w:tc>
                 <w:tcPr>
-                  <w:tcW w:w="1500" w:type="pct"/>
+                  <w:tcW w:type="pct" w:w="1500"/>
                 </w:tcPr>
                 <w:p>
                   <w:pPr>
@@ -5868,7 +5868,7 @@
               </w:tc>
               <w:tc>
                 <w:tcPr>
-                  <w:tcW w:w="3500" w:type="pct"/>
+                  <w:tcW w:type="pct" w:w="3500"/>
                 </w:tcPr>
                 <w:p>
                   <w:r>
@@ -5880,7 +5880,7 @@
             <w:tr>
               <w:tc>
                 <w:tcPr>
-                  <w:tcW w:w="1500" w:type="pct"/>
+                  <w:tcW w:type="pct" w:w="1500"/>
                 </w:tcPr>
                 <w:p>
                   <w:pPr>
@@ -5896,7 +5896,7 @@
               </w:tc>
               <w:tc>
                 <w:tcPr>
-                  <w:tcW w:w="3500" w:type="pct"/>
+                  <w:tcW w:type="pct" w:w="3500"/>
                 </w:tcPr>
                 <w:p>
                   <w:r>
@@ -5908,7 +5908,7 @@
             <w:tr>
               <w:tc>
                 <w:tcPr>
-                  <w:tcW w:w="1500" w:type="pct"/>
+                  <w:tcW w:type="pct" w:w="1500"/>
                 </w:tcPr>
                 <w:p>
                   <w:pPr>
@@ -5924,7 +5924,7 @@
               </w:tc>
               <w:tc>
                 <w:tcPr>
-                  <w:tcW w:w="3500" w:type="pct"/>
+                  <w:tcW w:type="pct" w:w="3500"/>
                 </w:tcPr>
                 <w:p>
                   <w:r>
@@ -5954,19 +5954,19 @@
             <w:tblPr>
               <w:tblW w:type="pct" w:w="5000"/>
               <w:tblBorders>
-                <w:top w:val="none" w:sz="0" w:space="0" w:color="auto"/>
-                <w:left w:val="none" w:sz="0" w:space="0" w:color="auto"/>
-                <w:bottom w:val="none" w:sz="0" w:space="0" w:color="auto"/>
-                <w:right w:val="none" w:sz="0" w:space="0" w:color="auto"/>
-                <w:insideH w:val="none" w:sz="0" w:space="0" w:color="auto"/>
-                <w:insideV w:val="none" w:sz="0" w:space="0" w:color="auto"/>
+                <w:top w:color="auto" w:space="0" w:sz="0" w:val="none"/>
+                <w:left w:color="auto" w:space="0" w:sz="0" w:val="none"/>
+                <w:bottom w:color="auto" w:space="0" w:sz="0" w:val="none"/>
+                <w:right w:color="auto" w:space="0" w:sz="0" w:val="none"/>
+                <w:insideH w:color="auto" w:space="0" w:sz="0" w:val="none"/>
+                <w:insideV w:color="auto" w:space="0" w:sz="0" w:val="none"/>
               </w:tblBorders>
             </w:tblPr>
             <w:tblGrid/>
             <w:tr>
               <w:tc>
                 <w:tcPr>
-                  <w:tcW w:w="1500" w:type="pct"/>
+                  <w:tcW w:type="pct" w:w="1500"/>
                 </w:tcPr>
                 <w:p>
                   <w:pPr>
@@ -5982,7 +5982,7 @@
               </w:tc>
               <w:tc>
                 <w:tcPr>
-                  <w:tcW w:w="3500" w:type="pct"/>
+                  <w:tcW w:type="pct" w:w="3500"/>
                 </w:tcPr>
                 <w:p>
                   <w:r>
@@ -5994,7 +5994,7 @@
             <w:tr>
               <w:tc>
                 <w:tcPr>
-                  <w:tcW w:w="1500" w:type="pct"/>
+                  <w:tcW w:type="pct" w:w="1500"/>
                 </w:tcPr>
                 <w:p>
                   <w:pPr>
@@ -6010,7 +6010,7 @@
               </w:tc>
               <w:tc>
                 <w:tcPr>
-                  <w:tcW w:w="3500" w:type="pct"/>
+                  <w:tcW w:type="pct" w:w="3500"/>
                 </w:tcPr>
                 <w:p>
                   <w:r>
@@ -6022,7 +6022,7 @@
             <w:tr>
               <w:tc>
                 <w:tcPr>
-                  <w:tcW w:w="1500" w:type="pct"/>
+                  <w:tcW w:type="pct" w:w="1500"/>
                 </w:tcPr>
                 <w:p>
                   <w:pPr>
@@ -6038,7 +6038,7 @@
               </w:tc>
               <w:tc>
                 <w:tcPr>
-                  <w:tcW w:w="3500" w:type="pct"/>
+                  <w:tcW w:type="pct" w:w="3500"/>
                 </w:tcPr>
                 <w:p>
                   <w:r>
@@ -6050,7 +6050,7 @@
             <w:tr>
               <w:tc>
                 <w:tcPr>
-                  <w:tcW w:w="1500" w:type="pct"/>
+                  <w:tcW w:type="pct" w:w="1500"/>
                 </w:tcPr>
                 <w:p>
                   <w:pPr>
@@ -6066,7 +6066,7 @@
               </w:tc>
               <w:tc>
                 <w:tcPr>
-                  <w:tcW w:w="3500" w:type="pct"/>
+                  <w:tcW w:type="pct" w:w="3500"/>
                 </w:tcPr>
                 <w:p>
                   <w:r>
@@ -6081,7 +6081,10 @@
       </w:tr>
     </w:tbl>
     <w:p/>
-    <w:p/>
+    <w:p>
+      <w:bookmarkStart w:id="0" w:name="_GoBack"/>
+      <w:bookmarkEnd w:id="0"/>
+    </w:p>
     <w:sectPr>
       <w:pgSz w:w="11906" w:h="16838"/>
       <w:pgMar w:top="1417" w:right="1417" w:bottom="1134" w:left="1417" w:header="708" w:footer="708" w:gutter="0"/>
@@ -6093,8 +6096,8 @@
 </file>
 
 <file path=word/numbering.xml><?xml version="1.0" encoding="utf-8"?>
-<w:numbering xmlns:wpc="http://schemas.microsoft.com/office/word/2010/wordprocessingCanvas" xmlns:mc="http://schemas.openxmlformats.org/markup-compatibility/2006" xmlns:o="urn:schemas-microsoft-com:office:office" xmlns:r="http://schemas.openxmlformats.org/officeDocument/2006/relationships" xmlns:m="http://schemas.openxmlformats.org/officeDocument/2006/math" xmlns:v="urn:schemas-microsoft-com:vml" xmlns:wp14="http://schemas.microsoft.com/office/word/2010/wordprocessingDrawing" xmlns:wp="http://schemas.openxmlformats.org/drawingml/2006/wordprocessingDrawing" xmlns:w10="urn:schemas-microsoft-com:office:word" xmlns:w="http://schemas.openxmlformats.org/wordprocessingml/2006/main" xmlns:w14="http://schemas.microsoft.com/office/word/2010/wordml" xmlns:wpg="http://schemas.microsoft.com/office/word/2010/wordprocessingGroup" xmlns:wpi="http://schemas.microsoft.com/office/word/2010/wordprocessingInk" xmlns:wne="http://schemas.microsoft.com/office/word/2006/wordml" xmlns:wps="http://schemas.microsoft.com/office/word/2010/wordprocessingShape" mc:Ignorable="w14 wp14">
-  <w:abstractNum w:abstractNumId="0">
+<w:numbering xmlns:wpc="http://schemas.microsoft.com/office/word/2010/wordprocessingCanvas" xmlns:mc="http://schemas.openxmlformats.org/markup-compatibility/2006" xmlns:o="urn:schemas-microsoft-com:office:office" xmlns:r="http://schemas.openxmlformats.org/officeDocument/2006/relationships" xmlns:m="http://schemas.openxmlformats.org/officeDocument/2006/math" xmlns:v="urn:schemas-microsoft-com:vml" xmlns:wp14="http://schemas.microsoft.com/office/word/2010/wordprocessingDrawing" xmlns:wp="http://schemas.openxmlformats.org/drawingml/2006/wordprocessingDrawing" xmlns:w10="urn:schemas-microsoft-com:office:word" xmlns:w="http://schemas.openxmlformats.org/wordprocessingml/2006/main" xmlns:w14="http://schemas.microsoft.com/office/word/2010/wordml" xmlns:w15="http://schemas.microsoft.com/office/word/2012/wordml" xmlns:wpg="http://schemas.microsoft.com/office/word/2010/wordprocessingGroup" xmlns:wpi="http://schemas.microsoft.com/office/word/2010/wordprocessingInk" xmlns:wne="http://schemas.microsoft.com/office/word/2006/wordml" xmlns:wps="http://schemas.microsoft.com/office/word/2010/wordprocessingShape" mc:Ignorable="w14 w15 wp14">
+  <w:abstractNum w:abstractNumId="0" w15:restartNumberingAfterBreak="0">
     <w:nsid w:val="1E5A153A"/>
     <w:multiLevelType w:val="multilevel"/>
     <w:tmpl w:val="04070025"/>
@@ -6189,7 +6192,7 @@
       </w:pPr>
     </w:lvl>
   </w:abstractNum>
-  <w:abstractNum w:abstractNumId="1">
+  <w:abstractNum w:abstractNumId="1" w15:restartNumberingAfterBreak="0">
     <w:nsid w:val="299D3569"/>
     <w:multiLevelType w:val="multilevel"/>
     <w:tmpl w:val="04070025"/>
@@ -6275,7 +6278,7 @@
       </w:pPr>
     </w:lvl>
   </w:abstractNum>
-  <w:abstractNum w:abstractNumId="2">
+  <w:abstractNum w:abstractNumId="2" w15:restartNumberingAfterBreak="0">
     <w:nsid w:val="76A03CE7"/>
     <w:multiLevelType w:val="multilevel"/>
     <w:tmpl w:val="0407001F"/>
@@ -6374,7 +6377,7 @@
 </file>
 
 <file path=word/styles.xml><?xml version="1.0" encoding="utf-8"?>
-<w:styles xmlns:mc="http://schemas.openxmlformats.org/markup-compatibility/2006" xmlns:r="http://schemas.openxmlformats.org/officeDocument/2006/relationships" xmlns:w="http://schemas.openxmlformats.org/wordprocessingml/2006/main" xmlns:w14="http://schemas.microsoft.com/office/word/2010/wordml" mc:Ignorable="w14">
+<w:styles xmlns:mc="http://schemas.openxmlformats.org/markup-compatibility/2006" xmlns:r="http://schemas.openxmlformats.org/officeDocument/2006/relationships" xmlns:w="http://schemas.openxmlformats.org/wordprocessingml/2006/main" xmlns:w14="http://schemas.microsoft.com/office/word/2010/wordml" xmlns:w15="http://schemas.microsoft.com/office/word/2012/wordml" mc:Ignorable="w14 w15">
   <w:docDefaults>
     <w:rPrDefault>
       <w:rPr>
@@ -6390,144 +6393,378 @@
       </w:pPr>
     </w:pPrDefault>
   </w:docDefaults>
-  <w:latentStyles w:defLockedState="0" w:defUIPriority="99" w:defSemiHidden="1" w:defUnhideWhenUsed="1" w:defQFormat="0" w:count="267">
-    <w:lsdException w:name="Normal" w:semiHidden="0" w:uiPriority="0" w:unhideWhenUsed="0" w:qFormat="1"/>
-    <w:lsdException w:name="heading 1" w:semiHidden="0" w:uiPriority="9" w:unhideWhenUsed="0" w:qFormat="1"/>
-    <w:lsdException w:name="heading 2" w:uiPriority="9" w:qFormat="1"/>
-    <w:lsdException w:name="heading 3" w:uiPriority="9" w:qFormat="1"/>
-    <w:lsdException w:name="heading 4" w:uiPriority="9" w:qFormat="1"/>
-    <w:lsdException w:name="heading 5" w:uiPriority="9" w:qFormat="1"/>
-    <w:lsdException w:name="heading 6" w:uiPriority="9" w:qFormat="1"/>
-    <w:lsdException w:name="heading 7" w:uiPriority="9" w:qFormat="1"/>
-    <w:lsdException w:name="heading 8" w:uiPriority="9" w:qFormat="1"/>
-    <w:lsdException w:name="heading 9" w:uiPriority="9" w:qFormat="1"/>
-    <w:lsdException w:name="toc 1" w:uiPriority="39"/>
-    <w:lsdException w:name="toc 2" w:uiPriority="39"/>
-    <w:lsdException w:name="toc 3" w:uiPriority="39"/>
-    <w:lsdException w:name="toc 4" w:uiPriority="39"/>
-    <w:lsdException w:name="toc 5" w:uiPriority="39"/>
-    <w:lsdException w:name="toc 6" w:uiPriority="39"/>
-    <w:lsdException w:name="toc 7" w:uiPriority="39"/>
-    <w:lsdException w:name="toc 8" w:uiPriority="39"/>
-    <w:lsdException w:name="toc 9" w:uiPriority="39"/>
-    <w:lsdException w:name="caption" w:uiPriority="35" w:qFormat="1"/>
-    <w:lsdException w:name="Title" w:semiHidden="0" w:uiPriority="10" w:unhideWhenUsed="0" w:qFormat="1"/>
-    <w:lsdException w:name="Default Paragraph Font" w:uiPriority="1"/>
-    <w:lsdException w:name="Subtitle" w:semiHidden="0" w:uiPriority="11" w:unhideWhenUsed="0" w:qFormat="1"/>
-    <w:lsdException w:name="Strong" w:semiHidden="0" w:uiPriority="22" w:unhideWhenUsed="0" w:qFormat="1"/>
-    <w:lsdException w:name="Emphasis" w:semiHidden="0" w:uiPriority="20" w:unhideWhenUsed="0" w:qFormat="1"/>
-    <w:lsdException w:name="Table Grid" w:semiHidden="0" w:uiPriority="59" w:unhideWhenUsed="0"/>
-    <w:lsdException w:name="Placeholder Text" w:unhideWhenUsed="0"/>
-    <w:lsdException w:name="No Spacing" w:semiHidden="0" w:uiPriority="1" w:unhideWhenUsed="0" w:qFormat="1"/>
-    <w:lsdException w:name="Light Shading" w:semiHidden="0" w:uiPriority="60" w:unhideWhenUsed="0"/>
-    <w:lsdException w:name="Light List" w:semiHidden="0" w:uiPriority="61" w:unhideWhenUsed="0"/>
-    <w:lsdException w:name="Light Grid" w:semiHidden="0" w:uiPriority="62" w:unhideWhenUsed="0"/>
-    <w:lsdException w:name="Medium Shading 1" w:semiHidden="0" w:uiPriority="63" w:unhideWhenUsed="0"/>
-    <w:lsdException w:name="Medium Shading 2" w:semiHidden="0" w:uiPriority="64" w:unhideWhenUsed="0"/>
-    <w:lsdException w:name="Medium List 1" w:semiHidden="0" w:uiPriority="65" w:unhideWhenUsed="0"/>
-    <w:lsdException w:name="Medium List 2" w:semiHidden="0" w:uiPriority="66" w:unhideWhenUsed="0"/>
-    <w:lsdException w:name="Medium Grid 1" w:semiHidden="0" w:uiPriority="67" w:unhideWhenUsed="0"/>
-    <w:lsdException w:name="Medium Grid 2" w:semiHidden="0" w:uiPriority="68" w:unhideWhenUsed="0"/>
-    <w:lsdException w:name="Medium Grid 3" w:semiHidden="0" w:uiPriority="69" w:unhideWhenUsed="0"/>
-    <w:lsdException w:name="Dark List" w:semiHidden="0" w:uiPriority="70" w:unhideWhenUsed="0"/>
-    <w:lsdException w:name="Colorful Shading" w:semiHidden="0" w:uiPriority="71" w:unhideWhenUsed="0"/>
-    <w:lsdException w:name="Colorful List" w:semiHidden="0" w:uiPriority="72" w:unhideWhenUsed="0"/>
-    <w:lsdException w:name="Colorful Grid" w:semiHidden="0" w:uiPriority="73" w:unhideWhenUsed="0"/>
-    <w:lsdException w:name="Light Shading Accent 1" w:semiHidden="0" w:uiPriority="60" w:unhideWhenUsed="0"/>
-    <w:lsdException w:name="Light List Accent 1" w:semiHidden="0" w:uiPriority="61" w:unhideWhenUsed="0"/>
-    <w:lsdException w:name="Light Grid Accent 1" w:semiHidden="0" w:uiPriority="62" w:unhideWhenUsed="0"/>
-    <w:lsdException w:name="Medium Shading 1 Accent 1" w:semiHidden="0" w:uiPriority="63" w:unhideWhenUsed="0"/>
-    <w:lsdException w:name="Medium Shading 2 Accent 1" w:semiHidden="0" w:uiPriority="64" w:unhideWhenUsed="0"/>
-    <w:lsdException w:name="Medium List 1 Accent 1" w:semiHidden="0" w:uiPriority="65" w:unhideWhenUsed="0"/>
-    <w:lsdException w:name="Revision" w:unhideWhenUsed="0"/>
-    <w:lsdException w:name="List Paragraph" w:semiHidden="0" w:uiPriority="34" w:unhideWhenUsed="0" w:qFormat="1"/>
-    <w:lsdException w:name="Quote" w:semiHidden="0" w:uiPriority="29" w:unhideWhenUsed="0" w:qFormat="1"/>
-    <w:lsdException w:name="Intense Quote" w:semiHidden="0" w:uiPriority="30" w:unhideWhenUsed="0" w:qFormat="1"/>
-    <w:lsdException w:name="Medium List 2 Accent 1" w:semiHidden="0" w:uiPriority="66" w:unhideWhenUsed="0"/>
-    <w:lsdException w:name="Medium Grid 1 Accent 1" w:semiHidden="0" w:uiPriority="67" w:unhideWhenUsed="0"/>
-    <w:lsdException w:name="Medium Grid 2 Accent 1" w:semiHidden="0" w:uiPriority="68" w:unhideWhenUsed="0"/>
-    <w:lsdException w:name="Medium Grid 3 Accent 1" w:semiHidden="0" w:uiPriority="69" w:unhideWhenUsed="0"/>
-    <w:lsdException w:name="Dark List Accent 1" w:semiHidden="0" w:uiPriority="70" w:unhideWhenUsed="0"/>
-    <w:lsdException w:name="Colorful Shading Accent 1" w:semiHidden="0" w:uiPriority="71" w:unhideWhenUsed="0"/>
-    <w:lsdException w:name="Colorful List Accent 1" w:semiHidden="0" w:uiPriority="72" w:unhideWhenUsed="0"/>
-    <w:lsdException w:name="Colorful Grid Accent 1" w:semiHidden="0" w:uiPriority="73" w:unhideWhenUsed="0"/>
-    <w:lsdException w:name="Light Shading Accent 2" w:semiHidden="0" w:uiPriority="60" w:unhideWhenUsed="0"/>
-    <w:lsdException w:name="Light List Accent 2" w:semiHidden="0" w:uiPriority="61" w:unhideWhenUsed="0"/>
-    <w:lsdException w:name="Light Grid Accent 2" w:semiHidden="0" w:uiPriority="62" w:unhideWhenUsed="0"/>
-    <w:lsdException w:name="Medium Shading 1 Accent 2" w:semiHidden="0" w:uiPriority="63" w:unhideWhenUsed="0"/>
-    <w:lsdException w:name="Medium Shading 2 Accent 2" w:semiHidden="0" w:uiPriority="64" w:unhideWhenUsed="0"/>
-    <w:lsdException w:name="Medium List 1 Accent 2" w:semiHidden="0" w:uiPriority="65" w:unhideWhenUsed="0"/>
-    <w:lsdException w:name="Medium List 2 Accent 2" w:semiHidden="0" w:uiPriority="66" w:unhideWhenUsed="0"/>
-    <w:lsdException w:name="Medium Grid 1 Accent 2" w:semiHidden="0" w:uiPriority="67" w:unhideWhenUsed="0"/>
-    <w:lsdException w:name="Medium Grid 2 Accent 2" w:semiHidden="0" w:uiPriority="68" w:unhideWhenUsed="0"/>
-    <w:lsdException w:name="Medium Grid 3 Accent 2" w:semiHidden="0" w:uiPriority="69" w:unhideWhenUsed="0"/>
-    <w:lsdException w:name="Dark List Accent 2" w:semiHidden="0" w:uiPriority="70" w:unhideWhenUsed="0"/>
-    <w:lsdException w:name="Colorful Shading Accent 2" w:semiHidden="0" w:uiPriority="71" w:unhideWhenUsed="0"/>
-    <w:lsdException w:name="Colorful List Accent 2" w:semiHidden="0" w:uiPriority="72" w:unhideWhenUsed="0"/>
-    <w:lsdException w:name="Colorful Grid Accent 2" w:semiHidden="0" w:uiPriority="73" w:unhideWhenUsed="0"/>
-    <w:lsdException w:name="Light Shading Accent 3" w:semiHidden="0" w:uiPriority="60" w:unhideWhenUsed="0"/>
-    <w:lsdException w:name="Light List Accent 3" w:semiHidden="0" w:uiPriority="61" w:unhideWhenUsed="0"/>
-    <w:lsdException w:name="Light Grid Accent 3" w:semiHidden="0" w:uiPriority="62" w:unhideWhenUsed="0"/>
-    <w:lsdException w:name="Medium Shading 1 Accent 3" w:semiHidden="0" w:uiPriority="63" w:unhideWhenUsed="0"/>
-    <w:lsdException w:name="Medium Shading 2 Accent 3" w:semiHidden="0" w:uiPriority="64" w:unhideWhenUsed="0"/>
-    <w:lsdException w:name="Medium List 1 Accent 3" w:semiHidden="0" w:uiPriority="65" w:unhideWhenUsed="0"/>
-    <w:lsdException w:name="Medium List 2 Accent 3" w:semiHidden="0" w:uiPriority="66" w:unhideWhenUsed="0"/>
-    <w:lsdException w:name="Medium Grid 1 Accent 3" w:semiHidden="0" w:uiPriority="67" w:unhideWhenUsed="0"/>
-    <w:lsdException w:name="Medium Grid 2 Accent 3" w:semiHidden="0" w:uiPriority="68" w:unhideWhenUsed="0"/>
-    <w:lsdException w:name="Medium Grid 3 Accent 3" w:semiHidden="0" w:uiPriority="69" w:unhideWhenUsed="0"/>
-    <w:lsdException w:name="Dark List Accent 3" w:semiHidden="0" w:uiPriority="70" w:unhideWhenUsed="0"/>
-    <w:lsdException w:name="Colorful Shading Accent 3" w:semiHidden="0" w:uiPriority="71" w:unhideWhenUsed="0"/>
-    <w:lsdException w:name="Colorful List Accent 3" w:semiHidden="0" w:uiPriority="72" w:unhideWhenUsed="0"/>
-    <w:lsdException w:name="Colorful Grid Accent 3" w:semiHidden="0" w:uiPriority="73" w:unhideWhenUsed="0"/>
-    <w:lsdException w:name="Light Shading Accent 4" w:semiHidden="0" w:uiPriority="60" w:unhideWhenUsed="0"/>
-    <w:lsdException w:name="Light List Accent 4" w:semiHidden="0" w:uiPriority="61" w:unhideWhenUsed="0"/>
-    <w:lsdException w:name="Light Grid Accent 4" w:semiHidden="0" w:uiPriority="62" w:unhideWhenUsed="0"/>
-    <w:lsdException w:name="Medium Shading 1 Accent 4" w:semiHidden="0" w:uiPriority="63" w:unhideWhenUsed="0"/>
-    <w:lsdException w:name="Medium Shading 2 Accent 4" w:semiHidden="0" w:uiPriority="64" w:unhideWhenUsed="0"/>
-    <w:lsdException w:name="Medium List 1 Accent 4" w:semiHidden="0" w:uiPriority="65" w:unhideWhenUsed="0"/>
-    <w:lsdException w:name="Medium List 2 Accent 4" w:semiHidden="0" w:uiPriority="66" w:unhideWhenUsed="0"/>
-    <w:lsdException w:name="Medium Grid 1 Accent 4" w:semiHidden="0" w:uiPriority="67" w:unhideWhenUsed="0"/>
-    <w:lsdException w:name="Medium Grid 2 Accent 4" w:semiHidden="0" w:uiPriority="68" w:unhideWhenUsed="0"/>
-    <w:lsdException w:name="Medium Grid 3 Accent 4" w:semiHidden="0" w:uiPriority="69" w:unhideWhenUsed="0"/>
-    <w:lsdException w:name="Dark List Accent 4" w:semiHidden="0" w:uiPriority="70" w:unhideWhenUsed="0"/>
-    <w:lsdException w:name="Colorful Shading Accent 4" w:semiHidden="0" w:uiPriority="71" w:unhideWhenUsed="0"/>
-    <w:lsdException w:name="Colorful List Accent 4" w:semiHidden="0" w:uiPriority="72" w:unhideWhenUsed="0"/>
-    <w:lsdException w:name="Colorful Grid Accent 4" w:semiHidden="0" w:uiPriority="73" w:unhideWhenUsed="0"/>
-    <w:lsdException w:name="Light Shading Accent 5" w:semiHidden="0" w:uiPriority="60" w:unhideWhenUsed="0"/>
-    <w:lsdException w:name="Light List Accent 5" w:semiHidden="0" w:uiPriority="61" w:unhideWhenUsed="0"/>
-    <w:lsdException w:name="Light Grid Accent 5" w:semiHidden="0" w:uiPriority="62" w:unhideWhenUsed="0"/>
-    <w:lsdException w:name="Medium Shading 1 Accent 5" w:semiHidden="0" w:uiPriority="63" w:unhideWhenUsed="0"/>
-    <w:lsdException w:name="Medium Shading 2 Accent 5" w:semiHidden="0" w:uiPriority="64" w:unhideWhenUsed="0"/>
-    <w:lsdException w:name="Medium List 1 Accent 5" w:semiHidden="0" w:uiPriority="65" w:unhideWhenUsed="0"/>
-    <w:lsdException w:name="Medium List 2 Accent 5" w:semiHidden="0" w:uiPriority="66" w:unhideWhenUsed="0"/>
-    <w:lsdException w:name="Medium Grid 1 Accent 5" w:semiHidden="0" w:uiPriority="67" w:unhideWhenUsed="0"/>
-    <w:lsdException w:name="Medium Grid 2 Accent 5" w:semiHidden="0" w:uiPriority="68" w:unhideWhenUsed="0"/>
-    <w:lsdException w:name="Medium Grid 3 Accent 5" w:semiHidden="0" w:uiPriority="69" w:unhideWhenUsed="0"/>
-    <w:lsdException w:name="Dark List Accent 5" w:semiHidden="0" w:uiPriority="70" w:unhideWhenUsed="0"/>
-    <w:lsdException w:name="Colorful Shading Accent 5" w:semiHidden="0" w:uiPriority="71" w:unhideWhenUsed="0"/>
-    <w:lsdException w:name="Colorful List Accent 5" w:semiHidden="0" w:uiPriority="72" w:unhideWhenUsed="0"/>
-    <w:lsdException w:name="Colorful Grid Accent 5" w:semiHidden="0" w:uiPriority="73" w:unhideWhenUsed="0"/>
-    <w:lsdException w:name="Light Shading Accent 6" w:semiHidden="0" w:uiPriority="60" w:unhideWhenUsed="0"/>
-    <w:lsdException w:name="Light List Accent 6" w:semiHidden="0" w:uiPriority="61" w:unhideWhenUsed="0"/>
-    <w:lsdException w:name="Light Grid Accent 6" w:semiHidden="0" w:uiPriority="62" w:unhideWhenUsed="0"/>
-    <w:lsdException w:name="Medium Shading 1 Accent 6" w:semiHidden="0" w:uiPriority="63" w:unhideWhenUsed="0"/>
-    <w:lsdException w:name="Medium Shading 2 Accent 6" w:semiHidden="0" w:uiPriority="64" w:unhideWhenUsed="0"/>
-    <w:lsdException w:name="Medium List 1 Accent 6" w:semiHidden="0" w:uiPriority="65" w:unhideWhenUsed="0"/>
-    <w:lsdException w:name="Medium List 2 Accent 6" w:semiHidden="0" w:uiPriority="66" w:unhideWhenUsed="0"/>
-    <w:lsdException w:name="Medium Grid 1 Accent 6" w:semiHidden="0" w:uiPriority="67" w:unhideWhenUsed="0"/>
-    <w:lsdException w:name="Medium Grid 2 Accent 6" w:semiHidden="0" w:uiPriority="68" w:unhideWhenUsed="0"/>
-    <w:lsdException w:name="Medium Grid 3 Accent 6" w:semiHidden="0" w:uiPriority="69" w:unhideWhenUsed="0"/>
-    <w:lsdException w:name="Dark List Accent 6" w:semiHidden="0" w:uiPriority="70" w:unhideWhenUsed="0"/>
-    <w:lsdException w:name="Colorful Shading Accent 6" w:semiHidden="0" w:uiPriority="71" w:unhideWhenUsed="0"/>
-    <w:lsdException w:name="Colorful List Accent 6" w:semiHidden="0" w:uiPriority="72" w:unhideWhenUsed="0"/>
-    <w:lsdException w:name="Colorful Grid Accent 6" w:semiHidden="0" w:uiPriority="73" w:unhideWhenUsed="0"/>
-    <w:lsdException w:name="Subtle Emphasis" w:semiHidden="0" w:uiPriority="19" w:unhideWhenUsed="0" w:qFormat="1"/>
-    <w:lsdException w:name="Intense Emphasis" w:semiHidden="0" w:uiPriority="21" w:unhideWhenUsed="0" w:qFormat="1"/>
-    <w:lsdException w:name="Subtle Reference" w:semiHidden="0" w:uiPriority="31" w:unhideWhenUsed="0" w:qFormat="1"/>
-    <w:lsdException w:name="Intense Reference" w:semiHidden="0" w:uiPriority="32" w:unhideWhenUsed="0" w:qFormat="1"/>
-    <w:lsdException w:name="Book Title" w:semiHidden="0" w:uiPriority="33" w:unhideWhenUsed="0" w:qFormat="1"/>
-    <w:lsdException w:name="Bibliography" w:uiPriority="37"/>
-    <w:lsdException w:name="TOC Heading" w:uiPriority="39" w:qFormat="1"/>
+  <w:latentStyles w:defLockedState="0" w:defUIPriority="99" w:defSemiHidden="0" w:defUnhideWhenUsed="0" w:defQFormat="0" w:count="371">
+    <w:lsdException w:name="Normal" w:uiPriority="0" w:qFormat="1"/>
+    <w:lsdException w:name="heading 1" w:uiPriority="9" w:qFormat="1"/>
+    <w:lsdException w:name="heading 2" w:semiHidden="1" w:uiPriority="9" w:unhideWhenUsed="1" w:qFormat="1"/>
+    <w:lsdException w:name="heading 3" w:semiHidden="1" w:uiPriority="9" w:unhideWhenUsed="1" w:qFormat="1"/>
+    <w:lsdException w:name="heading 4" w:semiHidden="1" w:uiPriority="9" w:unhideWhenUsed="1" w:qFormat="1"/>
+    <w:lsdException w:name="heading 5" w:semiHidden="1" w:uiPriority="9" w:unhideWhenUsed="1" w:qFormat="1"/>
+    <w:lsdException w:name="heading 6" w:semiHidden="1" w:uiPriority="9" w:unhideWhenUsed="1" w:qFormat="1"/>
+    <w:lsdException w:name="heading 7" w:semiHidden="1" w:uiPriority="9" w:unhideWhenUsed="1" w:qFormat="1"/>
+    <w:lsdException w:name="heading 8" w:semiHidden="1" w:uiPriority="9" w:unhideWhenUsed="1" w:qFormat="1"/>
+    <w:lsdException w:name="heading 9" w:semiHidden="1" w:uiPriority="9" w:unhideWhenUsed="1" w:qFormat="1"/>
+    <w:lsdException w:name="index 1" w:semiHidden="1" w:unhideWhenUsed="1"/>
+    <w:lsdException w:name="index 2" w:semiHidden="1" w:unhideWhenUsed="1"/>
+    <w:lsdException w:name="index 3" w:semiHidden="1" w:unhideWhenUsed="1"/>
+    <w:lsdException w:name="index 4" w:semiHidden="1" w:unhideWhenUsed="1"/>
+    <w:lsdException w:name="index 5" w:semiHidden="1" w:unhideWhenUsed="1"/>
+    <w:lsdException w:name="index 6" w:semiHidden="1" w:unhideWhenUsed="1"/>
+    <w:lsdException w:name="index 7" w:semiHidden="1" w:unhideWhenUsed="1"/>
+    <w:lsdException w:name="index 8" w:semiHidden="1" w:unhideWhenUsed="1"/>
+    <w:lsdException w:name="index 9" w:semiHidden="1" w:unhideWhenUsed="1"/>
+    <w:lsdException w:name="toc 1" w:semiHidden="1" w:uiPriority="39" w:unhideWhenUsed="1"/>
+    <w:lsdException w:name="toc 2" w:semiHidden="1" w:uiPriority="39" w:unhideWhenUsed="1"/>
+    <w:lsdException w:name="toc 3" w:semiHidden="1" w:uiPriority="39" w:unhideWhenUsed="1"/>
+    <w:lsdException w:name="toc 4" w:semiHidden="1" w:uiPriority="39" w:unhideWhenUsed="1"/>
+    <w:lsdException w:name="toc 5" w:semiHidden="1" w:uiPriority="39" w:unhideWhenUsed="1"/>
+    <w:lsdException w:name="toc 6" w:semiHidden="1" w:uiPriority="39" w:unhideWhenUsed="1"/>
+    <w:lsdException w:name="toc 7" w:semiHidden="1" w:uiPriority="39" w:unhideWhenUsed="1"/>
+    <w:lsdException w:name="toc 8" w:semiHidden="1" w:uiPriority="39" w:unhideWhenUsed="1"/>
+    <w:lsdException w:name="toc 9" w:semiHidden="1" w:uiPriority="39" w:unhideWhenUsed="1"/>
+    <w:lsdException w:name="Normal Indent" w:semiHidden="1" w:unhideWhenUsed="1"/>
+    <w:lsdException w:name="footnote text" w:semiHidden="1" w:unhideWhenUsed="1"/>
+    <w:lsdException w:name="annotation text" w:semiHidden="1" w:unhideWhenUsed="1"/>
+    <w:lsdException w:name="header" w:semiHidden="1" w:unhideWhenUsed="1"/>
+    <w:lsdException w:name="footer" w:semiHidden="1" w:unhideWhenUsed="1"/>
+    <w:lsdException w:name="index heading" w:semiHidden="1" w:unhideWhenUsed="1"/>
+    <w:lsdException w:name="caption" w:semiHidden="1" w:uiPriority="35" w:unhideWhenUsed="1" w:qFormat="1"/>
+    <w:lsdException w:name="table of figures" w:semiHidden="1" w:unhideWhenUsed="1"/>
+    <w:lsdException w:name="envelope address" w:semiHidden="1" w:unhideWhenUsed="1"/>
+    <w:lsdException w:name="envelope return" w:semiHidden="1" w:unhideWhenUsed="1"/>
+    <w:lsdException w:name="footnote reference" w:semiHidden="1" w:unhideWhenUsed="1"/>
+    <w:lsdException w:name="annotation reference" w:semiHidden="1" w:unhideWhenUsed="1"/>
+    <w:lsdException w:name="line number" w:semiHidden="1" w:unhideWhenUsed="1"/>
+    <w:lsdException w:name="page number" w:semiHidden="1" w:unhideWhenUsed="1"/>
+    <w:lsdException w:name="endnote reference" w:semiHidden="1" w:unhideWhenUsed="1"/>
+    <w:lsdException w:name="endnote text" w:semiHidden="1" w:unhideWhenUsed="1"/>
+    <w:lsdException w:name="table of authorities" w:semiHidden="1" w:unhideWhenUsed="1"/>
+    <w:lsdException w:name="macro" w:semiHidden="1" w:unhideWhenUsed="1"/>
+    <w:lsdException w:name="toa heading" w:semiHidden="1" w:unhideWhenUsed="1"/>
+    <w:lsdException w:name="List" w:semiHidden="1" w:unhideWhenUsed="1"/>
+    <w:lsdException w:name="List Bullet" w:semiHidden="1" w:unhideWhenUsed="1"/>
+    <w:lsdException w:name="List Number" w:semiHidden="1" w:unhideWhenUsed="1"/>
+    <w:lsdException w:name="List 2" w:semiHidden="1" w:unhideWhenUsed="1"/>
+    <w:lsdException w:name="List 3" w:semiHidden="1" w:unhideWhenUsed="1"/>
+    <w:lsdException w:name="List 4" w:semiHidden="1" w:unhideWhenUsed="1"/>
+    <w:lsdException w:name="List 5" w:semiHidden="1" w:unhideWhenUsed="1"/>
+    <w:lsdException w:name="List Bullet 2" w:semiHidden="1" w:unhideWhenUsed="1"/>
+    <w:lsdException w:name="List Bullet 3" w:semiHidden="1" w:unhideWhenUsed="1"/>
+    <w:lsdException w:name="List Bullet 4" w:semiHidden="1" w:unhideWhenUsed="1"/>
+    <w:lsdException w:name="List Bullet 5" w:semiHidden="1" w:unhideWhenUsed="1"/>
+    <w:lsdException w:name="List Number 2" w:semiHidden="1" w:unhideWhenUsed="1"/>
+    <w:lsdException w:name="List Number 3" w:semiHidden="1" w:unhideWhenUsed="1"/>
+    <w:lsdException w:name="List Number 4" w:semiHidden="1" w:unhideWhenUsed="1"/>
+    <w:lsdException w:name="List Number 5" w:semiHidden="1" w:unhideWhenUsed="1"/>
+    <w:lsdException w:name="Title" w:uiPriority="10" w:qFormat="1"/>
+    <w:lsdException w:name="Closing" w:semiHidden="1" w:unhideWhenUsed="1"/>
+    <w:lsdException w:name="Signature" w:semiHidden="1" w:unhideWhenUsed="1"/>
+    <w:lsdException w:name="Default Paragraph Font" w:semiHidden="1" w:uiPriority="1" w:unhideWhenUsed="1"/>
+    <w:lsdException w:name="Body Text" w:semiHidden="1" w:unhideWhenUsed="1"/>
+    <w:lsdException w:name="Body Text Indent" w:semiHidden="1" w:unhideWhenUsed="1"/>
+    <w:lsdException w:name="List Continue" w:semiHidden="1" w:unhideWhenUsed="1"/>
+    <w:lsdException w:name="List Continue 2" w:semiHidden="1" w:unhideWhenUsed="1"/>
+    <w:lsdException w:name="List Continue 3" w:semiHidden="1" w:unhideWhenUsed="1"/>
+    <w:lsdException w:name="List Continue 4" w:semiHidden="1" w:unhideWhenUsed="1"/>
+    <w:lsdException w:name="List Continue 5" w:semiHidden="1" w:unhideWhenUsed="1"/>
+    <w:lsdException w:name="Message Header" w:semiHidden="1" w:unhideWhenUsed="1"/>
+    <w:lsdException w:name="Subtitle" w:uiPriority="11" w:qFormat="1"/>
+    <w:lsdException w:name="Salutation" w:semiHidden="1" w:unhideWhenUsed="1"/>
+    <w:lsdException w:name="Date" w:semiHidden="1" w:unhideWhenUsed="1"/>
+    <w:lsdException w:name="Body Text First Indent" w:semiHidden="1" w:unhideWhenUsed="1"/>
+    <w:lsdException w:name="Body Text First Indent 2" w:semiHidden="1" w:unhideWhenUsed="1"/>
+    <w:lsdException w:name="Note Heading" w:semiHidden="1" w:unhideWhenUsed="1"/>
+    <w:lsdException w:name="Body Text 2" w:semiHidden="1" w:unhideWhenUsed="1"/>
+    <w:lsdException w:name="Body Text 3" w:semiHidden="1" w:unhideWhenUsed="1"/>
+    <w:lsdException w:name="Body Text Indent 2" w:semiHidden="1" w:unhideWhenUsed="1"/>
+    <w:lsdException w:name="Body Text Indent 3" w:semiHidden="1" w:unhideWhenUsed="1"/>
+    <w:lsdException w:name="Block Text" w:semiHidden="1" w:unhideWhenUsed="1"/>
+    <w:lsdException w:name="Hyperlink" w:semiHidden="1" w:unhideWhenUsed="1"/>
+    <w:lsdException w:name="FollowedHyperlink" w:semiHidden="1" w:unhideWhenUsed="1"/>
+    <w:lsdException w:name="Strong" w:uiPriority="22" w:qFormat="1"/>
+    <w:lsdException w:name="Emphasis" w:uiPriority="20" w:qFormat="1"/>
+    <w:lsdException w:name="Document Map" w:semiHidden="1" w:unhideWhenUsed="1"/>
+    <w:lsdException w:name="Plain Text" w:semiHidden="1" w:unhideWhenUsed="1"/>
+    <w:lsdException w:name="E-mail Signature" w:semiHidden="1" w:unhideWhenUsed="1"/>
+    <w:lsdException w:name="HTML Top of Form" w:semiHidden="1" w:unhideWhenUsed="1"/>
+    <w:lsdException w:name="HTML Bottom of Form" w:semiHidden="1" w:unhideWhenUsed="1"/>
+    <w:lsdException w:name="Normal (Web)" w:semiHidden="1" w:unhideWhenUsed="1"/>
+    <w:lsdException w:name="HTML Acronym" w:semiHidden="1" w:unhideWhenUsed="1"/>
+    <w:lsdException w:name="HTML Address" w:semiHidden="1" w:unhideWhenUsed="1"/>
+    <w:lsdException w:name="HTML Cite" w:semiHidden="1" w:unhideWhenUsed="1"/>
+    <w:lsdException w:name="HTML Code" w:semiHidden="1" w:unhideWhenUsed="1"/>
+    <w:lsdException w:name="HTML Definition" w:semiHidden="1" w:unhideWhenUsed="1"/>
+    <w:lsdException w:name="HTML Keyboard" w:semiHidden="1" w:unhideWhenUsed="1"/>
+    <w:lsdException w:name="HTML Preformatted" w:semiHidden="1" w:unhideWhenUsed="1"/>
+    <w:lsdException w:name="HTML Sample" w:semiHidden="1" w:unhideWhenUsed="1"/>
+    <w:lsdException w:name="HTML Typewriter" w:semiHidden="1" w:unhideWhenUsed="1"/>
+    <w:lsdException w:name="HTML Variable" w:semiHidden="1" w:unhideWhenUsed="1"/>
+    <w:lsdException w:name="Normal Table" w:semiHidden="1" w:unhideWhenUsed="1"/>
+    <w:lsdException w:name="annotation subject" w:semiHidden="1" w:unhideWhenUsed="1"/>
+    <w:lsdException w:name="No List" w:semiHidden="1" w:unhideWhenUsed="1"/>
+    <w:lsdException w:name="Outline List 1" w:semiHidden="1" w:unhideWhenUsed="1"/>
+    <w:lsdException w:name="Outline List 2" w:semiHidden="1" w:unhideWhenUsed="1"/>
+    <w:lsdException w:name="Outline List 3" w:semiHidden="1" w:unhideWhenUsed="1"/>
+    <w:lsdException w:name="Table Simple 1" w:semiHidden="1" w:unhideWhenUsed="1"/>
+    <w:lsdException w:name="Table Simple 2" w:semiHidden="1" w:unhideWhenUsed="1"/>
+    <w:lsdException w:name="Table Simple 3" w:semiHidden="1" w:unhideWhenUsed="1"/>
+    <w:lsdException w:name="Table Classic 1" w:semiHidden="1" w:unhideWhenUsed="1"/>
+    <w:lsdException w:name="Table Classic 2" w:semiHidden="1" w:unhideWhenUsed="1"/>
+    <w:lsdException w:name="Table Classic 3" w:semiHidden="1" w:unhideWhenUsed="1"/>
+    <w:lsdException w:name="Table Classic 4" w:semiHidden="1" w:unhideWhenUsed="1"/>
+    <w:lsdException w:name="Table Colorful 1" w:semiHidden="1" w:unhideWhenUsed="1"/>
+    <w:lsdException w:name="Table Colorful 2" w:semiHidden="1" w:unhideWhenUsed="1"/>
+    <w:lsdException w:name="Table Colorful 3" w:semiHidden="1" w:unhideWhenUsed="1"/>
+    <w:lsdException w:name="Table Columns 1" w:semiHidden="1" w:unhideWhenUsed="1"/>
+    <w:lsdException w:name="Table Columns 2" w:semiHidden="1" w:unhideWhenUsed="1"/>
+    <w:lsdException w:name="Table Columns 3" w:semiHidden="1" w:unhideWhenUsed="1"/>
+    <w:lsdException w:name="Table Columns 4" w:semiHidden="1" w:unhideWhenUsed="1"/>
+    <w:lsdException w:name="Table Columns 5" w:semiHidden="1" w:unhideWhenUsed="1"/>
+    <w:lsdException w:name="Table Grid 1" w:semiHidden="1" w:unhideWhenUsed="1"/>
+    <w:lsdException w:name="Table Grid 2" w:semiHidden="1" w:unhideWhenUsed="1"/>
+    <w:lsdException w:name="Table Grid 3" w:semiHidden="1" w:unhideWhenUsed="1"/>
+    <w:lsdException w:name="Table Grid 4" w:semiHidden="1" w:unhideWhenUsed="1"/>
+    <w:lsdException w:name="Table Grid 5" w:semiHidden="1" w:unhideWhenUsed="1"/>
+    <w:lsdException w:name="Table Grid 6" w:semiHidden="1" w:unhideWhenUsed="1"/>
+    <w:lsdException w:name="Table Grid 7" w:semiHidden="1" w:unhideWhenUsed="1"/>
+    <w:lsdException w:name="Table Grid 8" w:semiHidden="1" w:unhideWhenUsed="1"/>
+    <w:lsdException w:name="Table List 1" w:semiHidden="1" w:unhideWhenUsed="1"/>
+    <w:lsdException w:name="Table List 2" w:semiHidden="1" w:unhideWhenUsed="1"/>
+    <w:lsdException w:name="Table List 3" w:semiHidden="1" w:unhideWhenUsed="1"/>
+    <w:lsdException w:name="Table List 4" w:semiHidden="1" w:unhideWhenUsed="1"/>
+    <w:lsdException w:name="Table List 5" w:semiHidden="1" w:unhideWhenUsed="1"/>
+    <w:lsdException w:name="Table List 6" w:semiHidden="1" w:unhideWhenUsed="1"/>
+    <w:lsdException w:name="Table List 7" w:semiHidden="1" w:unhideWhenUsed="1"/>
+    <w:lsdException w:name="Table List 8" w:semiHidden="1" w:unhideWhenUsed="1"/>
+    <w:lsdException w:name="Table 3D effects 1" w:semiHidden="1" w:unhideWhenUsed="1"/>
+    <w:lsdException w:name="Table 3D effects 2" w:semiHidden="1" w:unhideWhenUsed="1"/>
+    <w:lsdException w:name="Table 3D effects 3" w:semiHidden="1" w:unhideWhenUsed="1"/>
+    <w:lsdException w:name="Table Contemporary" w:semiHidden="1" w:unhideWhenUsed="1"/>
+    <w:lsdException w:name="Table Elegant" w:semiHidden="1" w:unhideWhenUsed="1"/>
+    <w:lsdException w:name="Table Professional" w:semiHidden="1" w:unhideWhenUsed="1"/>
+    <w:lsdException w:name="Table Subtle 1" w:semiHidden="1" w:unhideWhenUsed="1"/>
+    <w:lsdException w:name="Table Subtle 2" w:semiHidden="1" w:unhideWhenUsed="1"/>
+    <w:lsdException w:name="Table Web 1" w:semiHidden="1" w:unhideWhenUsed="1"/>
+    <w:lsdException w:name="Table Web 2" w:semiHidden="1" w:unhideWhenUsed="1"/>
+    <w:lsdException w:name="Table Web 3" w:semiHidden="1" w:unhideWhenUsed="1"/>
+    <w:lsdException w:name="Balloon Text" w:semiHidden="1" w:unhideWhenUsed="1"/>
+    <w:lsdException w:name="Table Grid" w:uiPriority="59"/>
+    <w:lsdException w:name="Table Theme" w:semiHidden="1" w:unhideWhenUsed="1"/>
+    <w:lsdException w:name="Placeholder Text" w:semiHidden="1"/>
+    <w:lsdException w:name="No Spacing" w:uiPriority="1" w:qFormat="1"/>
+    <w:lsdException w:name="Light Shading" w:uiPriority="60"/>
+    <w:lsdException w:name="Light List" w:uiPriority="61"/>
+    <w:lsdException w:name="Light Grid" w:uiPriority="62"/>
+    <w:lsdException w:name="Medium Shading 1" w:uiPriority="63"/>
+    <w:lsdException w:name="Medium Shading 2" w:uiPriority="64"/>
+    <w:lsdException w:name="Medium List 1" w:uiPriority="65"/>
+    <w:lsdException w:name="Medium List 2" w:uiPriority="66"/>
+    <w:lsdException w:name="Medium Grid 1" w:uiPriority="67"/>
+    <w:lsdException w:name="Medium Grid 2" w:uiPriority="68"/>
+    <w:lsdException w:name="Medium Grid 3" w:uiPriority="69"/>
+    <w:lsdException w:name="Dark List" w:uiPriority="70"/>
+    <w:lsdException w:name="Colorful Shading" w:uiPriority="71"/>
+    <w:lsdException w:name="Colorful List" w:uiPriority="72"/>
+    <w:lsdException w:name="Colorful Grid" w:uiPriority="73"/>
+    <w:lsdException w:name="Light Shading Accent 1" w:uiPriority="60"/>
+    <w:lsdException w:name="Light List Accent 1" w:uiPriority="61"/>
+    <w:lsdException w:name="Light Grid Accent 1" w:uiPriority="62"/>
+    <w:lsdException w:name="Medium Shading 1 Accent 1" w:uiPriority="63"/>
+    <w:lsdException w:name="Medium Shading 2 Accent 1" w:uiPriority="64"/>
+    <w:lsdException w:name="Medium List 1 Accent 1" w:uiPriority="65"/>
+    <w:lsdException w:name="Revision" w:semiHidden="1"/>
+    <w:lsdException w:name="List Paragraph" w:uiPriority="34" w:qFormat="1"/>
+    <w:lsdException w:name="Quote" w:uiPriority="29" w:qFormat="1"/>
+    <w:lsdException w:name="Intense Quote" w:uiPriority="30" w:qFormat="1"/>
+    <w:lsdException w:name="Medium List 2 Accent 1" w:uiPriority="66"/>
+    <w:lsdException w:name="Medium Grid 1 Accent 1" w:uiPriority="67"/>
+    <w:lsdException w:name="Medium Grid 2 Accent 1" w:uiPriority="68"/>
+    <w:lsdException w:name="Medium Grid 3 Accent 1" w:uiPriority="69"/>
+    <w:lsdException w:name="Dark List Accent 1" w:uiPriority="70"/>
+    <w:lsdException w:name="Colorful Shading Accent 1" w:uiPriority="71"/>
+    <w:lsdException w:name="Colorful List Accent 1" w:uiPriority="72"/>
+    <w:lsdException w:name="Colorful Grid Accent 1" w:uiPriority="73"/>
+    <w:lsdException w:name="Light Shading Accent 2" w:uiPriority="60"/>
+    <w:lsdException w:name="Light List Accent 2" w:uiPriority="61"/>
+    <w:lsdException w:name="Light Grid Accent 2" w:uiPriority="62"/>
+    <w:lsdException w:name="Medium Shading 1 Accent 2" w:uiPriority="63"/>
+    <w:lsdException w:name="Medium Shading 2 Accent 2" w:uiPriority="64"/>
+    <w:lsdException w:name="Medium List 1 Accent 2" w:uiPriority="65"/>
+    <w:lsdException w:name="Medium List 2 Accent 2" w:uiPriority="66"/>
+    <w:lsdException w:name="Medium Grid 1 Accent 2" w:uiPriority="67"/>
+    <w:lsdException w:name="Medium Grid 2 Accent 2" w:uiPriority="68"/>
+    <w:lsdException w:name="Medium Grid 3 Accent 2" w:uiPriority="69"/>
+    <w:lsdException w:name="Dark List Accent 2" w:uiPriority="70"/>
+    <w:lsdException w:name="Colorful Shading Accent 2" w:uiPriority="71"/>
+    <w:lsdException w:name="Colorful List Accent 2" w:uiPriority="72"/>
+    <w:lsdException w:name="Colorful Grid Accent 2" w:uiPriority="73"/>
+    <w:lsdException w:name="Light Shading Accent 3" w:uiPriority="60"/>
+    <w:lsdException w:name="Light List Accent 3" w:uiPriority="61"/>
+    <w:lsdException w:name="Light Grid Accent 3" w:uiPriority="62"/>
+    <w:lsdException w:name="Medium Shading 1 Accent 3" w:uiPriority="63"/>
+    <w:lsdException w:name="Medium Shading 2 Accent 3" w:uiPriority="64"/>
+    <w:lsdException w:name="Medium List 1 Accent 3" w:uiPriority="65"/>
+    <w:lsdException w:name="Medium List 2 Accent 3" w:uiPriority="66"/>
+    <w:lsdException w:name="Medium Grid 1 Accent 3" w:uiPriority="67"/>
+    <w:lsdException w:name="Medium Grid 2 Accent 3" w:uiPriority="68"/>
+    <w:lsdException w:name="Medium Grid 3 Accent 3" w:uiPriority="69"/>
+    <w:lsdException w:name="Dark List Accent 3" w:uiPriority="70"/>
+    <w:lsdException w:name="Colorful Shading Accent 3" w:uiPriority="71"/>
+    <w:lsdException w:name="Colorful List Accent 3" w:uiPriority="72"/>
+    <w:lsdException w:name="Colorful Grid Accent 3" w:uiPriority="73"/>
+    <w:lsdException w:name="Light Shading Accent 4" w:uiPriority="60"/>
+    <w:lsdException w:name="Light List Accent 4" w:uiPriority="61"/>
+    <w:lsdException w:name="Light Grid Accent 4" w:uiPriority="62"/>
+    <w:lsdException w:name="Medium Shading 1 Accent 4" w:uiPriority="63"/>
+    <w:lsdException w:name="Medium Shading 2 Accent 4" w:uiPriority="64"/>
+    <w:lsdException w:name="Medium List 1 Accent 4" w:uiPriority="65"/>
+    <w:lsdException w:name="Medium List 2 Accent 4" w:uiPriority="66"/>
+    <w:lsdException w:name="Medium Grid 1 Accent 4" w:uiPriority="67"/>
+    <w:lsdException w:name="Medium Grid 2 Accent 4" w:uiPriority="68"/>
+    <w:lsdException w:name="Medium Grid 3 Accent 4" w:uiPriority="69"/>
+    <w:lsdException w:name="Dark List Accent 4" w:uiPriority="70"/>
+    <w:lsdException w:name="Colorful Shading Accent 4" w:uiPriority="71"/>
+    <w:lsdException w:name="Colorful List Accent 4" w:uiPriority="72"/>
+    <w:lsdException w:name="Colorful Grid Accent 4" w:uiPriority="73"/>
+    <w:lsdException w:name="Light Shading Accent 5" w:uiPriority="60"/>
+    <w:lsdException w:name="Light List Accent 5" w:uiPriority="61"/>
+    <w:lsdException w:name="Light Grid Accent 5" w:uiPriority="62"/>
+    <w:lsdException w:name="Medium Shading 1 Accent 5" w:uiPriority="63"/>
+    <w:lsdException w:name="Medium Shading 2 Accent 5" w:uiPriority="64"/>
+    <w:lsdException w:name="Medium List 1 Accent 5" w:uiPriority="65"/>
+    <w:lsdException w:name="Medium List 2 Accent 5" w:uiPriority="66"/>
+    <w:lsdException w:name="Medium Grid 1 Accent 5" w:uiPriority="67"/>
+    <w:lsdException w:name="Medium Grid 2 Accent 5" w:uiPriority="68"/>
+    <w:lsdException w:name="Medium Grid 3 Accent 5" w:uiPriority="69"/>
+    <w:lsdException w:name="Dark List Accent 5" w:uiPriority="70"/>
+    <w:lsdException w:name="Colorful Shading Accent 5" w:uiPriority="71"/>
+    <w:lsdException w:name="Colorful List Accent 5" w:uiPriority="72"/>
+    <w:lsdException w:name="Colorful Grid Accent 5" w:uiPriority="73"/>
+    <w:lsdException w:name="Light Shading Accent 6" w:uiPriority="60"/>
+    <w:lsdException w:name="Light List Accent 6" w:uiPriority="61"/>
+    <w:lsdException w:name="Light Grid Accent 6" w:uiPriority="62"/>
+    <w:lsdException w:name="Medium Shading 1 Accent 6" w:uiPriority="63"/>
+    <w:lsdException w:name="Medium Shading 2 Accent 6" w:uiPriority="64"/>
+    <w:lsdException w:name="Medium List 1 Accent 6" w:uiPriority="65"/>
+    <w:lsdException w:name="Medium List 2 Accent 6" w:uiPriority="66"/>
+    <w:lsdException w:name="Medium Grid 1 Accent 6" w:uiPriority="67"/>
+    <w:lsdException w:name="Medium Grid 2 Accent 6" w:uiPriority="68"/>
+    <w:lsdException w:name="Medium Grid 3 Accent 6" w:uiPriority="69"/>
+    <w:lsdException w:name="Dark List Accent 6" w:uiPriority="70"/>
+    <w:lsdException w:name="Colorful Shading Accent 6" w:uiPriority="71"/>
+    <w:lsdException w:name="Colorful List Accent 6" w:uiPriority="72"/>
+    <w:lsdException w:name="Colorful Grid Accent 6" w:uiPriority="73"/>
+    <w:lsdException w:name="Subtle Emphasis" w:uiPriority="19" w:qFormat="1"/>
+    <w:lsdException w:name="Intense Emphasis" w:uiPriority="21" w:qFormat="1"/>
+    <w:lsdException w:name="Subtle Reference" w:uiPriority="31" w:qFormat="1"/>
+    <w:lsdException w:name="Intense Reference" w:uiPriority="32" w:qFormat="1"/>
+    <w:lsdException w:name="Book Title" w:uiPriority="33" w:qFormat="1"/>
+    <w:lsdException w:name="Bibliography" w:semiHidden="1" w:uiPriority="37" w:unhideWhenUsed="1"/>
+    <w:lsdException w:name="TOC Heading" w:semiHidden="1" w:uiPriority="39" w:unhideWhenUsed="1" w:qFormat="1"/>
+    <w:lsdException w:name="Plain Table 1" w:uiPriority="41"/>
+    <w:lsdException w:name="Plain Table 2" w:uiPriority="42"/>
+    <w:lsdException w:name="Plain Table 3" w:uiPriority="43"/>
+    <w:lsdException w:name="Plain Table 4" w:uiPriority="44"/>
+    <w:lsdException w:name="Plain Table 5" w:uiPriority="45"/>
+    <w:lsdException w:name="Grid Table Light" w:uiPriority="40"/>
+    <w:lsdException w:name="Grid Table 1 Light" w:uiPriority="46"/>
+    <w:lsdException w:name="Grid Table 2" w:uiPriority="47"/>
+    <w:lsdException w:name="Grid Table 3" w:uiPriority="48"/>
+    <w:lsdException w:name="Grid Table 4" w:uiPriority="49"/>
+    <w:lsdException w:name="Grid Table 5 Dark" w:uiPriority="50"/>
+    <w:lsdException w:name="Grid Table 6 Colorful" w:uiPriority="51"/>
+    <w:lsdException w:name="Grid Table 7 Colorful" w:uiPriority="52"/>
+    <w:lsdException w:name="Grid Table 1 Light Accent 1" w:uiPriority="46"/>
+    <w:lsdException w:name="Grid Table 2 Accent 1" w:uiPriority="47"/>
+    <w:lsdException w:name="Grid Table 3 Accent 1" w:uiPriority="48"/>
+    <w:lsdException w:name="Grid Table 4 Accent 1" w:uiPriority="49"/>
+    <w:lsdException w:name="Grid Table 5 Dark Accent 1" w:uiPriority="50"/>
+    <w:lsdException w:name="Grid Table 6 Colorful Accent 1" w:uiPriority="51"/>
+    <w:lsdException w:name="Grid Table 7 Colorful Accent 1" w:uiPriority="52"/>
+    <w:lsdException w:name="Grid Table 1 Light Accent 2" w:uiPriority="46"/>
+    <w:lsdException w:name="Grid Table 2 Accent 2" w:uiPriority="47"/>
+    <w:lsdException w:name="Grid Table 3 Accent 2" w:uiPriority="48"/>
+    <w:lsdException w:name="Grid Table 4 Accent 2" w:uiPriority="49"/>
+    <w:lsdException w:name="Grid Table 5 Dark Accent 2" w:uiPriority="50"/>
+    <w:lsdException w:name="Grid Table 6 Colorful Accent 2" w:uiPriority="51"/>
+    <w:lsdException w:name="Grid Table 7 Colorful Accent 2" w:uiPriority="52"/>
+    <w:lsdException w:name="Grid Table 1 Light Accent 3" w:uiPriority="46"/>
+    <w:lsdException w:name="Grid Table 2 Accent 3" w:uiPriority="47"/>
+    <w:lsdException w:name="Grid Table 3 Accent 3" w:uiPriority="48"/>
+    <w:lsdException w:name="Grid Table 4 Accent 3" w:uiPriority="49"/>
+    <w:lsdException w:name="Grid Table 5 Dark Accent 3" w:uiPriority="50"/>
+    <w:lsdException w:name="Grid Table 6 Colorful Accent 3" w:uiPriority="51"/>
+    <w:lsdException w:name="Grid Table 7 Colorful Accent 3" w:uiPriority="52"/>
+    <w:lsdException w:name="Grid Table 1 Light Accent 4" w:uiPriority="46"/>
+    <w:lsdException w:name="Grid Table 2 Accent 4" w:uiPriority="47"/>
+    <w:lsdException w:name="Grid Table 3 Accent 4" w:uiPriority="48"/>
+    <w:lsdException w:name="Grid Table 4 Accent 4" w:uiPriority="49"/>
+    <w:lsdException w:name="Grid Table 5 Dark Accent 4" w:uiPriority="50"/>
+    <w:lsdException w:name="Grid Table 6 Colorful Accent 4" w:uiPriority="51"/>
+    <w:lsdException w:name="Grid Table 7 Colorful Accent 4" w:uiPriority="52"/>
+    <w:lsdException w:name="Grid Table 1 Light Accent 5" w:uiPriority="46"/>
+    <w:lsdException w:name="Grid Table 2 Accent 5" w:uiPriority="47"/>
+    <w:lsdException w:name="Grid Table 3 Accent 5" w:uiPriority="48"/>
+    <w:lsdException w:name="Grid Table 4 Accent 5" w:uiPriority="49"/>
+    <w:lsdException w:name="Grid Table 5 Dark Accent 5" w:uiPriority="50"/>
+    <w:lsdException w:name="Grid Table 6 Colorful Accent 5" w:uiPriority="51"/>
+    <w:lsdException w:name="Grid Table 7 Colorful Accent 5" w:uiPriority="52"/>
+    <w:lsdException w:name="Grid Table 1 Light Accent 6" w:uiPriority="46"/>
+    <w:lsdException w:name="Grid Table 2 Accent 6" w:uiPriority="47"/>
+    <w:lsdException w:name="Grid Table 3 Accent 6" w:uiPriority="48"/>
+    <w:lsdException w:name="Grid Table 4 Accent 6" w:uiPriority="49"/>
+    <w:lsdException w:name="Grid Table 5 Dark Accent 6" w:uiPriority="50"/>
+    <w:lsdException w:name="Grid Table 6 Colorful Accent 6" w:uiPriority="51"/>
+    <w:lsdException w:name="Grid Table 7 Colorful Accent 6" w:uiPriority="52"/>
+    <w:lsdException w:name="List Table 1 Light" w:uiPriority="46"/>
+    <w:lsdException w:name="List Table 2" w:uiPriority="47"/>
+    <w:lsdException w:name="List Table 3" w:uiPriority="48"/>
+    <w:lsdException w:name="List Table 4" w:uiPriority="49"/>
+    <w:lsdException w:name="List Table 5 Dark" w:uiPriority="50"/>
+    <w:lsdException w:name="List Table 6 Colorful" w:uiPriority="51"/>
+    <w:lsdException w:name="List Table 7 Colorful" w:uiPriority="52"/>
+    <w:lsdException w:name="List Table 1 Light Accent 1" w:uiPriority="46"/>
+    <w:lsdException w:name="List Table 2 Accent 1" w:uiPriority="47"/>
+    <w:lsdException w:name="List Table 3 Accent 1" w:uiPriority="48"/>
+    <w:lsdException w:name="List Table 4 Accent 1" w:uiPriority="49"/>
+    <w:lsdException w:name="List Table 5 Dark Accent 1" w:uiPriority="50"/>
+    <w:lsdException w:name="List Table 6 Colorful Accent 1" w:uiPriority="51"/>
+    <w:lsdException w:name="List Table 7 Colorful Accent 1" w:uiPriority="52"/>
+    <w:lsdException w:name="List Table 1 Light Accent 2" w:uiPriority="46"/>
+    <w:lsdException w:name="List Table 2 Accent 2" w:uiPriority="47"/>
+    <w:lsdException w:name="List Table 3 Accent 2" w:uiPriority="48"/>
+    <w:lsdException w:name="List Table 4 Accent 2" w:uiPriority="49"/>
+    <w:lsdException w:name="List Table 5 Dark Accent 2" w:uiPriority="50"/>
+    <w:lsdException w:name="List Table 6 Colorful Accent 2" w:uiPriority="51"/>
+    <w:lsdException w:name="List Table 7 Colorful Accent 2" w:uiPriority="52"/>
+    <w:lsdException w:name="List Table 1 Light Accent 3" w:uiPriority="46"/>
+    <w:lsdException w:name="List Table 2 Accent 3" w:uiPriority="47"/>
+    <w:lsdException w:name="List Table 3 Accent 3" w:uiPriority="48"/>
+    <w:lsdException w:name="List Table 4 Accent 3" w:uiPriority="49"/>
+    <w:lsdException w:name="List Table 5 Dark Accent 3" w:uiPriority="50"/>
+    <w:lsdException w:name="List Table 6 Colorful Accent 3" w:uiPriority="51"/>
+    <w:lsdException w:name="List Table 7 Colorful Accent 3" w:uiPriority="52"/>
+    <w:lsdException w:name="List Table 1 Light Accent 4" w:uiPriority="46"/>
+    <w:lsdException w:name="List Table 2 Accent 4" w:uiPriority="47"/>
+    <w:lsdException w:name="List Table 3 Accent 4" w:uiPriority="48"/>
+    <w:lsdException w:name="List Table 4 Accent 4" w:uiPriority="49"/>
+    <w:lsdException w:name="List Table 5 Dark Accent 4" w:uiPriority="50"/>
+    <w:lsdException w:name="List Table 6 Colorful Accent 4" w:uiPriority="51"/>
+    <w:lsdException w:name="List Table 7 Colorful Accent 4" w:uiPriority="52"/>
+    <w:lsdException w:name="List Table 1 Light Accent 5" w:uiPriority="46"/>
+    <w:lsdException w:name="List Table 2 Accent 5" w:uiPriority="47"/>
+    <w:lsdException w:name="List Table 3 Accent 5" w:uiPriority="48"/>
+    <w:lsdException w:name="List Table 4 Accent 5" w:uiPriority="49"/>
+    <w:lsdException w:name="List Table 5 Dark Accent 5" w:uiPriority="50"/>
+    <w:lsdException w:name="List Table 6 Colorful Accent 5" w:uiPriority="51"/>
+    <w:lsdException w:name="List Table 7 Colorful Accent 5" w:uiPriority="52"/>
+    <w:lsdException w:name="List Table 1 Light Accent 6" w:uiPriority="46"/>
+    <w:lsdException w:name="List Table 2 Accent 6" w:uiPriority="47"/>
+    <w:lsdException w:name="List Table 3 Accent 6" w:uiPriority="48"/>
+    <w:lsdException w:name="List Table 4 Accent 6" w:uiPriority="49"/>
+    <w:lsdException w:name="List Table 5 Dark Accent 6" w:uiPriority="50"/>
+    <w:lsdException w:name="List Table 6 Colorful Accent 6" w:uiPriority="51"/>
+    <w:lsdException w:name="List Table 7 Colorful Accent 6" w:uiPriority="52"/>
   </w:latentStyles>
   <w:style w:type="paragraph" w:default="1" w:styleId="Standard">
     <w:name w:val="Normal"/>
@@ -6933,567 +7170,57 @@
       <w:szCs w:val="20"/>
     </w:rPr>
   </w:style>
-</w:styles>
-</file>
-
-<file path=word/stylesWithEffects.xml><?xml version="1.0" encoding="utf-8"?>
-<w:styles xmlns:wpc="http://schemas.microsoft.com/office/word/2010/wordprocessingCanvas" xmlns:mc="http://schemas.openxmlformats.org/markup-compatibility/2006" xmlns:o="urn:schemas-microsoft-com:office:office" xmlns:r="http://schemas.openxmlformats.org/officeDocument/2006/relationships" xmlns:m="http://schemas.openxmlformats.org/officeDocument/2006/math" xmlns:v="urn:schemas-microsoft-com:vml" xmlns:wp14="http://schemas.microsoft.com/office/word/2010/wordprocessingDrawing" xmlns:wp="http://schemas.openxmlformats.org/drawingml/2006/wordprocessingDrawing" xmlns:w10="urn:schemas-microsoft-com:office:word" xmlns:w="http://schemas.openxmlformats.org/wordprocessingml/2006/main" xmlns:w14="http://schemas.microsoft.com/office/word/2010/wordml" xmlns:wpg="http://schemas.microsoft.com/office/word/2010/wordprocessingGroup" xmlns:wpi="http://schemas.microsoft.com/office/word/2010/wordprocessingInk" xmlns:wne="http://schemas.microsoft.com/office/word/2006/wordml" xmlns:wps="http://schemas.microsoft.com/office/word/2010/wordprocessingShape" mc:Ignorable="w14 wp14">
-  <w:docDefaults>
-    <w:rPrDefault>
-      <w:rPr>
-        <w:rFonts w:asciiTheme="minorHAnsi" w:eastAsiaTheme="minorHAnsi" w:hAnsiTheme="minorHAnsi" w:cstheme="minorBidi"/>
-        <w:sz w:val="22"/>
-        <w:szCs w:val="22"/>
-        <w:lang w:val="de-DE" w:eastAsia="en-US" w:bidi="ar-SA"/>
-      </w:rPr>
-    </w:rPrDefault>
-    <w:pPrDefault>
-      <w:pPr>
-        <w:spacing w:after="200" w:line="276" w:lineRule="auto"/>
-      </w:pPr>
-    </w:pPrDefault>
-  </w:docDefaults>
-  <w:latentStyles w:defLockedState="0" w:defUIPriority="99" w:defSemiHidden="1" w:defUnhideWhenUsed="1" w:defQFormat="0" w:count="267">
-    <w:lsdException w:name="Normal" w:semiHidden="0" w:uiPriority="0" w:unhideWhenUsed="0" w:qFormat="1"/>
-    <w:lsdException w:name="heading 1" w:semiHidden="0" w:uiPriority="9" w:unhideWhenUsed="0" w:qFormat="1"/>
-    <w:lsdException w:name="heading 2" w:uiPriority="9" w:qFormat="1"/>
-    <w:lsdException w:name="heading 3" w:uiPriority="9" w:qFormat="1"/>
-    <w:lsdException w:name="heading 4" w:uiPriority="9" w:qFormat="1"/>
-    <w:lsdException w:name="heading 5" w:uiPriority="9" w:qFormat="1"/>
-    <w:lsdException w:name="heading 6" w:uiPriority="9" w:qFormat="1"/>
-    <w:lsdException w:name="heading 7" w:uiPriority="9" w:qFormat="1"/>
-    <w:lsdException w:name="heading 8" w:uiPriority="9" w:qFormat="1"/>
-    <w:lsdException w:name="heading 9" w:uiPriority="9" w:qFormat="1"/>
-    <w:lsdException w:name="toc 1" w:uiPriority="39"/>
-    <w:lsdException w:name="toc 2" w:uiPriority="39"/>
-    <w:lsdException w:name="toc 3" w:uiPriority="39"/>
-    <w:lsdException w:name="toc 4" w:uiPriority="39"/>
-    <w:lsdException w:name="toc 5" w:uiPriority="39"/>
-    <w:lsdException w:name="toc 6" w:uiPriority="39"/>
-    <w:lsdException w:name="toc 7" w:uiPriority="39"/>
-    <w:lsdException w:name="toc 8" w:uiPriority="39"/>
-    <w:lsdException w:name="toc 9" w:uiPriority="39"/>
-    <w:lsdException w:name="caption" w:uiPriority="35" w:qFormat="1"/>
-    <w:lsdException w:name="Title" w:semiHidden="0" w:uiPriority="10" w:unhideWhenUsed="0" w:qFormat="1"/>
-    <w:lsdException w:name="Default Paragraph Font" w:uiPriority="1"/>
-    <w:lsdException w:name="Subtitle" w:semiHidden="0" w:uiPriority="11" w:unhideWhenUsed="0" w:qFormat="1"/>
-    <w:lsdException w:name="Strong" w:semiHidden="0" w:uiPriority="22" w:unhideWhenUsed="0" w:qFormat="1"/>
-    <w:lsdException w:name="Emphasis" w:semiHidden="0" w:uiPriority="20" w:unhideWhenUsed="0" w:qFormat="1"/>
-    <w:lsdException w:name="Table Grid" w:semiHidden="0" w:uiPriority="59" w:unhideWhenUsed="0"/>
-    <w:lsdException w:name="Placeholder Text" w:unhideWhenUsed="0"/>
-    <w:lsdException w:name="No Spacing" w:semiHidden="0" w:uiPriority="1" w:unhideWhenUsed="0" w:qFormat="1"/>
-    <w:lsdException w:name="Light Shading" w:semiHidden="0" w:uiPriority="60" w:unhideWhenUsed="0"/>
-    <w:lsdException w:name="Light List" w:semiHidden="0" w:uiPriority="61" w:unhideWhenUsed="0"/>
-    <w:lsdException w:name="Light Grid" w:semiHidden="0" w:uiPriority="62" w:unhideWhenUsed="0"/>
-    <w:lsdException w:name="Medium Shading 1" w:semiHidden="0" w:uiPriority="63" w:unhideWhenUsed="0"/>
-    <w:lsdException w:name="Medium Shading 2" w:semiHidden="0" w:uiPriority="64" w:unhideWhenUsed="0"/>
-    <w:lsdException w:name="Medium List 1" w:semiHidden="0" w:uiPriority="65" w:unhideWhenUsed="0"/>
-    <w:lsdException w:name="Medium List 2" w:semiHidden="0" w:uiPriority="66" w:unhideWhenUsed="0"/>
-    <w:lsdException w:name="Medium Grid 1" w:semiHidden="0" w:uiPriority="67" w:unhideWhenUsed="0"/>
-    <w:lsdException w:name="Medium Grid 2" w:semiHidden="0" w:uiPriority="68" w:unhideWhenUsed="0"/>
-    <w:lsdException w:name="Medium Grid 3" w:semiHidden="0" w:uiPriority="69" w:unhideWhenUsed="0"/>
-    <w:lsdException w:name="Dark List" w:semiHidden="0" w:uiPriority="70" w:unhideWhenUsed="0"/>
-    <w:lsdException w:name="Colorful Shading" w:semiHidden="0" w:uiPriority="71" w:unhideWhenUsed="0"/>
-    <w:lsdException w:name="Colorful List" w:semiHidden="0" w:uiPriority="72" w:unhideWhenUsed="0"/>
-    <w:lsdException w:name="Colorful Grid" w:semiHidden="0" w:uiPriority="73" w:unhideWhenUsed="0"/>
-    <w:lsdException w:name="Light Shading Accent 1" w:semiHidden="0" w:uiPriority="60" w:unhideWhenUsed="0"/>
-    <w:lsdException w:name="Light List Accent 1" w:semiHidden="0" w:uiPriority="61" w:unhideWhenUsed="0"/>
-    <w:lsdException w:name="Light Grid Accent 1" w:semiHidden="0" w:uiPriority="62" w:unhideWhenUsed="0"/>
-    <w:lsdException w:name="Medium Shading 1 Accent 1" w:semiHidden="0" w:uiPriority="63" w:unhideWhenUsed="0"/>
-    <w:lsdException w:name="Medium Shading 2 Accent 1" w:semiHidden="0" w:uiPriority="64" w:unhideWhenUsed="0"/>
-    <w:lsdException w:name="Medium List 1 Accent 1" w:semiHidden="0" w:uiPriority="65" w:unhideWhenUsed="0"/>
-    <w:lsdException w:name="Revision" w:unhideWhenUsed="0"/>
-    <w:lsdException w:name="List Paragraph" w:semiHidden="0" w:uiPriority="34" w:unhideWhenUsed="0" w:qFormat="1"/>
-    <w:lsdException w:name="Quote" w:semiHidden="0" w:uiPriority="29" w:unhideWhenUsed="0" w:qFormat="1"/>
-    <w:lsdException w:name="Intense Quote" w:semiHidden="0" w:uiPriority="30" w:unhideWhenUsed="0" w:qFormat="1"/>
-    <w:lsdException w:name="Medium List 2 Accent 1" w:semiHidden="0" w:uiPriority="66" w:unhideWhenUsed="0"/>
-    <w:lsdException w:name="Medium Grid 1 Accent 1" w:semiHidden="0" w:uiPriority="67" w:unhideWhenUsed="0"/>
-    <w:lsdException w:name="Medium Grid 2 Accent 1" w:semiHidden="0" w:uiPriority="68" w:unhideWhenUsed="0"/>
-    <w:lsdException w:name="Medium Grid 3 Accent 1" w:semiHidden="0" w:uiPriority="69" w:unhideWhenUsed="0"/>
-    <w:lsdException w:name="Dark List Accent 1" w:semiHidden="0" w:uiPriority="70" w:unhideWhenUsed="0"/>
-    <w:lsdException w:name="Colorful Shading Accent 1" w:semiHidden="0" w:uiPriority="71" w:unhideWhenUsed="0"/>
-    <w:lsdException w:name="Colorful List Accent 1" w:semiHidden="0" w:uiPriority="72" w:unhideWhenUsed="0"/>
-    <w:lsdException w:name="Colorful Grid Accent 1" w:semiHidden="0" w:uiPriority="73" w:unhideWhenUsed="0"/>
-    <w:lsdException w:name="Light Shading Accent 2" w:semiHidden="0" w:uiPriority="60" w:unhideWhenUsed="0"/>
-    <w:lsdException w:name="Light List Accent 2" w:semiHidden="0" w:uiPriority="61" w:unhideWhenUsed="0"/>
-    <w:lsdException w:name="Light Grid Accent 2" w:semiHidden="0" w:uiPriority="62" w:unhideWhenUsed="0"/>
-    <w:lsdException w:name="Medium Shading 1 Accent 2" w:semiHidden="0" w:uiPriority="63" w:unhideWhenUsed="0"/>
-    <w:lsdException w:name="Medium Shading 2 Accent 2" w:semiHidden="0" w:uiPriority="64" w:unhideWhenUsed="0"/>
-    <w:lsdException w:name="Medium List 1 Accent 2" w:semiHidden="0" w:uiPriority="65" w:unhideWhenUsed="0"/>
-    <w:lsdException w:name="Medium List 2 Accent 2" w:semiHidden="0" w:uiPriority="66" w:unhideWhenUsed="0"/>
-    <w:lsdException w:name="Medium Grid 1 Accent 2" w:semiHidden="0" w:uiPriority="67" w:unhideWhenUsed="0"/>
-    <w:lsdException w:name="Medium Grid 2 Accent 2" w:semiHidden="0" w:uiPriority="68" w:unhideWhenUsed="0"/>
-    <w:lsdException w:name="Medium Grid 3 Accent 2" w:semiHidden="0" w:uiPriority="69" w:unhideWhenUsed="0"/>
-    <w:lsdException w:name="Dark List Accent 2" w:semiHidden="0" w:uiPriority="70" w:unhideWhenUsed="0"/>
-    <w:lsdException w:name="Colorful Shading Accent 2" w:semiHidden="0" w:uiPriority="71" w:unhideWhenUsed="0"/>
-    <w:lsdException w:name="Colorful List Accent 2" w:semiHidden="0" w:uiPriority="72" w:unhideWhenUsed="0"/>
-    <w:lsdException w:name="Colorful Grid Accent 2" w:semiHidden="0" w:uiPriority="73" w:unhideWhenUsed="0"/>
-    <w:lsdException w:name="Light Shading Accent 3" w:semiHidden="0" w:uiPriority="60" w:unhideWhenUsed="0"/>
-    <w:lsdException w:name="Light List Accent 3" w:semiHidden="0" w:uiPriority="61" w:unhideWhenUsed="0"/>
-    <w:lsdException w:name="Light Grid Accent 3" w:semiHidden="0" w:uiPriority="62" w:unhideWhenUsed="0"/>
-    <w:lsdException w:name="Medium Shading 1 Accent 3" w:semiHidden="0" w:uiPriority="63" w:unhideWhenUsed="0"/>
-    <w:lsdException w:name="Medium Shading 2 Accent 3" w:semiHidden="0" w:uiPriority="64" w:unhideWhenUsed="0"/>
-    <w:lsdException w:name="Medium List 1 Accent 3" w:semiHidden="0" w:uiPriority="65" w:unhideWhenUsed="0"/>
-    <w:lsdException w:name="Medium List 2 Accent 3" w:semiHidden="0" w:uiPriority="66" w:unhideWhenUsed="0"/>
-    <w:lsdException w:name="Medium Grid 1 Accent 3" w:semiHidden="0" w:uiPriority="67" w:unhideWhenUsed="0"/>
-    <w:lsdException w:name="Medium Grid 2 Accent 3" w:semiHidden="0" w:uiPriority="68" w:unhideWhenUsed="0"/>
-    <w:lsdException w:name="Medium Grid 3 Accent 3" w:semiHidden="0" w:uiPriority="69" w:unhideWhenUsed="0"/>
-    <w:lsdException w:name="Dark List Accent 3" w:semiHidden="0" w:uiPriority="70" w:unhideWhenUsed="0"/>
-    <w:lsdException w:name="Colorful Shading Accent 3" w:semiHidden="0" w:uiPriority="71" w:unhideWhenUsed="0"/>
-    <w:lsdException w:name="Colorful List Accent 3" w:semiHidden="0" w:uiPriority="72" w:unhideWhenUsed="0"/>
-    <w:lsdException w:name="Colorful Grid Accent 3" w:semiHidden="0" w:uiPriority="73" w:unhideWhenUsed="0"/>
-    <w:lsdException w:name="Light Shading Accent 4" w:semiHidden="0" w:uiPriority="60" w:unhideWhenUsed="0"/>
-    <w:lsdException w:name="Light List Accent 4" w:semiHidden="0" w:uiPriority="61" w:unhideWhenUsed="0"/>
-    <w:lsdException w:name="Light Grid Accent 4" w:semiHidden="0" w:uiPriority="62" w:unhideWhenUsed="0"/>
-    <w:lsdException w:name="Medium Shading 1 Accent 4" w:semiHidden="0" w:uiPriority="63" w:unhideWhenUsed="0"/>
-    <w:lsdException w:name="Medium Shading 2 Accent 4" w:semiHidden="0" w:uiPriority="64" w:unhideWhenUsed="0"/>
-    <w:lsdException w:name="Medium List 1 Accent 4" w:semiHidden="0" w:uiPriority="65" w:unhideWhenUsed="0"/>
-    <w:lsdException w:name="Medium List 2 Accent 4" w:semiHidden="0" w:uiPriority="66" w:unhideWhenUsed="0"/>
-    <w:lsdException w:name="Medium Grid 1 Accent 4" w:semiHidden="0" w:uiPriority="67" w:unhideWhenUsed="0"/>
-    <w:lsdException w:name="Medium Grid 2 Accent 4" w:semiHidden="0" w:uiPriority="68" w:unhideWhenUsed="0"/>
-    <w:lsdException w:name="Medium Grid 3 Accent 4" w:semiHidden="0" w:uiPriority="69" w:unhideWhenUsed="0"/>
-    <w:lsdException w:name="Dark List Accent 4" w:semiHidden="0" w:uiPriority="70" w:unhideWhenUsed="0"/>
-    <w:lsdException w:name="Colorful Shading Accent 4" w:semiHidden="0" w:uiPriority="71" w:unhideWhenUsed="0"/>
-    <w:lsdException w:name="Colorful List Accent 4" w:semiHidden="0" w:uiPriority="72" w:unhideWhenUsed="0"/>
-    <w:lsdException w:name="Colorful Grid Accent 4" w:semiHidden="0" w:uiPriority="73" w:unhideWhenUsed="0"/>
-    <w:lsdException w:name="Light Shading Accent 5" w:semiHidden="0" w:uiPriority="60" w:unhideWhenUsed="0"/>
-    <w:lsdException w:name="Light List Accent 5" w:semiHidden="0" w:uiPriority="61" w:unhideWhenUsed="0"/>
-    <w:lsdException w:name="Light Grid Accent 5" w:semiHidden="0" w:uiPriority="62" w:unhideWhenUsed="0"/>
-    <w:lsdException w:name="Medium Shading 1 Accent 5" w:semiHidden="0" w:uiPriority="63" w:unhideWhenUsed="0"/>
-    <w:lsdException w:name="Medium Shading 2 Accent 5" w:semiHidden="0" w:uiPriority="64" w:unhideWhenUsed="0"/>
-    <w:lsdException w:name="Medium List 1 Accent 5" w:semiHidden="0" w:uiPriority="65" w:unhideWhenUsed="0"/>
-    <w:lsdException w:name="Medium List 2 Accent 5" w:semiHidden="0" w:uiPriority="66" w:unhideWhenUsed="0"/>
-    <w:lsdException w:name="Medium Grid 1 Accent 5" w:semiHidden="0" w:uiPriority="67" w:unhideWhenUsed="0"/>
-    <w:lsdException w:name="Medium Grid 2 Accent 5" w:semiHidden="0" w:uiPriority="68" w:unhideWhenUsed="0"/>
-    <w:lsdException w:name="Medium Grid 3 Accent 5" w:semiHidden="0" w:uiPriority="69" w:unhideWhenUsed="0"/>
-    <w:lsdException w:name="Dark List Accent 5" w:semiHidden="0" w:uiPriority="70" w:unhideWhenUsed="0"/>
-    <w:lsdException w:name="Colorful Shading Accent 5" w:semiHidden="0" w:uiPriority="71" w:unhideWhenUsed="0"/>
-    <w:lsdException w:name="Colorful List Accent 5" w:semiHidden="0" w:uiPriority="72" w:unhideWhenUsed="0"/>
-    <w:lsdException w:name="Colorful Grid Accent 5" w:semiHidden="0" w:uiPriority="73" w:unhideWhenUsed="0"/>
-    <w:lsdException w:name="Light Shading Accent 6" w:semiHidden="0" w:uiPriority="60" w:unhideWhenUsed="0"/>
-    <w:lsdException w:name="Light List Accent 6" w:semiHidden="0" w:uiPriority="61" w:unhideWhenUsed="0"/>
-    <w:lsdException w:name="Light Grid Accent 6" w:semiHidden="0" w:uiPriority="62" w:unhideWhenUsed="0"/>
-    <w:lsdException w:name="Medium Shading 1 Accent 6" w:semiHidden="0" w:uiPriority="63" w:unhideWhenUsed="0"/>
-    <w:lsdException w:name="Medium Shading 2 Accent 6" w:semiHidden="0" w:uiPriority="64" w:unhideWhenUsed="0"/>
-    <w:lsdException w:name="Medium List 1 Accent 6" w:semiHidden="0" w:uiPriority="65" w:unhideWhenUsed="0"/>
-    <w:lsdException w:name="Medium List 2 Accent 6" w:semiHidden="0" w:uiPriority="66" w:unhideWhenUsed="0"/>
-    <w:lsdException w:name="Medium Grid 1 Accent 6" w:semiHidden="0" w:uiPriority="67" w:unhideWhenUsed="0"/>
-    <w:lsdException w:name="Medium Grid 2 Accent 6" w:semiHidden="0" w:uiPriority="68" w:unhideWhenUsed="0"/>
-    <w:lsdException w:name="Medium Grid 3 Accent 6" w:semiHidden="0" w:uiPriority="69" w:unhideWhenUsed="0"/>
-    <w:lsdException w:name="Dark List Accent 6" w:semiHidden="0" w:uiPriority="70" w:unhideWhenUsed="0"/>
-    <w:lsdException w:name="Colorful Shading Accent 6" w:semiHidden="0" w:uiPriority="71" w:unhideWhenUsed="0"/>
-    <w:lsdException w:name="Colorful List Accent 6" w:semiHidden="0" w:uiPriority="72" w:unhideWhenUsed="0"/>
-    <w:lsdException w:name="Colorful Grid Accent 6" w:semiHidden="0" w:uiPriority="73" w:unhideWhenUsed="0"/>
-    <w:lsdException w:name="Subtle Emphasis" w:semiHidden="0" w:uiPriority="19" w:unhideWhenUsed="0" w:qFormat="1"/>
-    <w:lsdException w:name="Intense Emphasis" w:semiHidden="0" w:uiPriority="21" w:unhideWhenUsed="0" w:qFormat="1"/>
-    <w:lsdException w:name="Subtle Reference" w:semiHidden="0" w:uiPriority="31" w:unhideWhenUsed="0" w:qFormat="1"/>
-    <w:lsdException w:name="Intense Reference" w:semiHidden="0" w:uiPriority="32" w:unhideWhenUsed="0" w:qFormat="1"/>
-    <w:lsdException w:name="Book Title" w:semiHidden="0" w:uiPriority="33" w:unhideWhenUsed="0" w:qFormat="1"/>
-    <w:lsdException w:name="Bibliography" w:uiPriority="37"/>
-    <w:lsdException w:name="TOC Heading" w:uiPriority="39" w:qFormat="1"/>
-  </w:latentStyles>
-  <w:style w:type="paragraph" w:default="1" w:styleId="Standard">
-    <w:name w:val="Normal"/>
-    <w:qFormat/>
-  </w:style>
-  <w:style w:type="paragraph" w:styleId="berschrift1">
-    <w:name w:val="heading 1"/>
+  <w:style w:type="paragraph" w:styleId="Beschriftung">
+    <w:name w:val="caption"/>
     <w:basedOn w:val="Standard"/>
     <w:next w:val="Standard"/>
-    <w:link w:val="berschrift1Zchn"/>
-    <w:uiPriority w:val="9"/>
+    <w:uiPriority w:val="35"/>
+    <w:unhideWhenUsed/>
     <w:qFormat/>
-    <w:rsid w:val="0060637C"/>
+    <w:rsid w:val="008F5D60"/>
     <w:pPr>
-      <w:keepNext/>
-      <w:keepLines/>
-      <w:numPr>
-        <w:numId w:val="2"/>
-      </w:numPr>
-      <w:spacing w:before="480" w:after="0"/>
-      <w:outlineLvl w:val="0"/>
+      <w:spacing w:line="240" w:lineRule="auto"/>
+    </w:pPr>
+    <w:rPr>
+      <w:b/>
+      <w:bCs/>
+      <w:color w:val="4F81BD" w:themeColor="accent1"/>
+      <w:sz w:val="18"/>
+      <w:szCs w:val="18"/>
+    </w:rPr>
+  </w:style>
+  <w:style w:type="paragraph" w:styleId="Titel">
+    <w:name w:val="Title"/>
+    <w:basedOn w:val="Standard"/>
+    <w:next w:val="Standard"/>
+    <w:link w:val="TitelZchn"/>
+    <w:uiPriority w:val="10"/>
+    <w:qFormat/>
+    <w:rsid w:val="005C49C9"/>
+    <w:pPr>
+      <w:spacing w:after="0" w:line="240" w:lineRule="auto"/>
+      <w:contextualSpacing/>
     </w:pPr>
     <w:rPr>
       <w:rFonts w:asciiTheme="majorHAnsi" w:eastAsiaTheme="majorEastAsia" w:hAnsiTheme="majorHAnsi" w:cstheme="majorBidi"/>
-      <w:b/>
-      <w:bCs/>
-      <w:color w:val="365F91" w:themeColor="accent1" w:themeShade="BF"/>
-      <w:sz w:val="28"/>
-      <w:szCs w:val="28"/>
+      <w:spacing w:val="-10"/>
+      <w:kern w:val="28"/>
+      <w:sz w:val="56"/>
+      <w:szCs w:val="56"/>
     </w:rPr>
   </w:style>
-  <w:style w:type="paragraph" w:styleId="berschrift2">
-    <w:name w:val="heading 2"/>
-    <w:basedOn w:val="Standard"/>
-    <w:next w:val="Standard"/>
-    <w:link w:val="berschrift2Zchn"/>
-    <w:uiPriority w:val="9"/>
-    <w:unhideWhenUsed/>
-    <w:qFormat/>
-    <w:rsid w:val="0060637C"/>
-    <w:pPr>
-      <w:keepNext/>
-      <w:keepLines/>
-      <w:numPr>
-        <w:ilvl w:val="1"/>
-        <w:numId w:val="2"/>
-      </w:numPr>
-      <w:spacing w:before="200" w:after="0"/>
-      <w:outlineLvl w:val="1"/>
-    </w:pPr>
+  <w:style w:type="character" w:customStyle="1" w:styleId="TitelZchn">
+    <w:name w:val="Titel Zchn"/>
+    <w:basedOn w:val="Absatz-Standardschriftart"/>
+    <w:link w:val="Titel"/>
+    <w:uiPriority w:val="10"/>
+    <w:rsid w:val="005C49C9"/>
     <w:rPr>
       <w:rFonts w:asciiTheme="majorHAnsi" w:eastAsiaTheme="majorEastAsia" w:hAnsiTheme="majorHAnsi" w:cstheme="majorBidi"/>
-      <w:b/>
-      <w:bCs/>
-      <w:color w:val="4F81BD" w:themeColor="accent1"/>
-      <w:sz w:val="26"/>
-      <w:szCs w:val="26"/>
-    </w:rPr>
-  </w:style>
-  <w:style w:type="paragraph" w:styleId="berschrift3">
-    <w:name w:val="heading 3"/>
-    <w:basedOn w:val="Standard"/>
-    <w:next w:val="Standard"/>
-    <w:link w:val="berschrift3Zchn"/>
-    <w:uiPriority w:val="9"/>
-    <w:unhideWhenUsed/>
-    <w:qFormat/>
-    <w:rsid w:val="0060637C"/>
-    <w:pPr>
-      <w:keepNext/>
-      <w:keepLines/>
-      <w:numPr>
-        <w:ilvl w:val="2"/>
-        <w:numId w:val="2"/>
-      </w:numPr>
-      <w:spacing w:before="200" w:after="0"/>
-      <w:outlineLvl w:val="2"/>
-    </w:pPr>
-    <w:rPr>
-      <w:rFonts w:asciiTheme="majorHAnsi" w:eastAsiaTheme="majorEastAsia" w:hAnsiTheme="majorHAnsi" w:cstheme="majorBidi"/>
-      <w:b/>
-      <w:bCs/>
-      <w:color w:val="4F81BD" w:themeColor="accent1"/>
-    </w:rPr>
-  </w:style>
-  <w:style w:type="paragraph" w:styleId="berschrift4">
-    <w:name w:val="heading 4"/>
-    <w:basedOn w:val="Standard"/>
-    <w:next w:val="Standard"/>
-    <w:link w:val="berschrift4Zchn"/>
-    <w:uiPriority w:val="9"/>
-    <w:semiHidden/>
-    <w:unhideWhenUsed/>
-    <w:qFormat/>
-    <w:rsid w:val="0060637C"/>
-    <w:pPr>
-      <w:keepNext/>
-      <w:keepLines/>
-      <w:numPr>
-        <w:ilvl w:val="3"/>
-        <w:numId w:val="2"/>
-      </w:numPr>
-      <w:spacing w:before="200" w:after="0"/>
-      <w:outlineLvl w:val="3"/>
-    </w:pPr>
-    <w:rPr>
-      <w:rFonts w:asciiTheme="majorHAnsi" w:eastAsiaTheme="majorEastAsia" w:hAnsiTheme="majorHAnsi" w:cstheme="majorBidi"/>
-      <w:b/>
-      <w:bCs/>
-      <w:i/>
-      <w:iCs/>
-      <w:color w:val="4F81BD" w:themeColor="accent1"/>
-    </w:rPr>
-  </w:style>
-  <w:style w:type="paragraph" w:styleId="berschrift5">
-    <w:name w:val="heading 5"/>
-    <w:basedOn w:val="Standard"/>
-    <w:next w:val="Standard"/>
-    <w:link w:val="berschrift5Zchn"/>
-    <w:uiPriority w:val="9"/>
-    <w:semiHidden/>
-    <w:unhideWhenUsed/>
-    <w:qFormat/>
-    <w:rsid w:val="0060637C"/>
-    <w:pPr>
-      <w:keepNext/>
-      <w:keepLines/>
-      <w:numPr>
-        <w:ilvl w:val="4"/>
-        <w:numId w:val="2"/>
-      </w:numPr>
-      <w:spacing w:before="200" w:after="0"/>
-      <w:outlineLvl w:val="4"/>
-    </w:pPr>
-    <w:rPr>
-      <w:rFonts w:asciiTheme="majorHAnsi" w:eastAsiaTheme="majorEastAsia" w:hAnsiTheme="majorHAnsi" w:cstheme="majorBidi"/>
-      <w:color w:val="243F60" w:themeColor="accent1" w:themeShade="7F"/>
-    </w:rPr>
-  </w:style>
-  <w:style w:type="paragraph" w:styleId="berschrift6">
-    <w:name w:val="heading 6"/>
-    <w:basedOn w:val="Standard"/>
-    <w:next w:val="Standard"/>
-    <w:link w:val="berschrift6Zchn"/>
-    <w:uiPriority w:val="9"/>
-    <w:semiHidden/>
-    <w:unhideWhenUsed/>
-    <w:qFormat/>
-    <w:rsid w:val="0060637C"/>
-    <w:pPr>
-      <w:keepNext/>
-      <w:keepLines/>
-      <w:numPr>
-        <w:ilvl w:val="5"/>
-        <w:numId w:val="2"/>
-      </w:numPr>
-      <w:spacing w:before="200" w:after="0"/>
-      <w:outlineLvl w:val="5"/>
-    </w:pPr>
-    <w:rPr>
-      <w:rFonts w:asciiTheme="majorHAnsi" w:eastAsiaTheme="majorEastAsia" w:hAnsiTheme="majorHAnsi" w:cstheme="majorBidi"/>
-      <w:i/>
-      <w:iCs/>
-      <w:color w:val="243F60" w:themeColor="accent1" w:themeShade="7F"/>
-    </w:rPr>
-  </w:style>
-  <w:style w:type="paragraph" w:styleId="berschrift7">
-    <w:name w:val="heading 7"/>
-    <w:basedOn w:val="Standard"/>
-    <w:next w:val="Standard"/>
-    <w:link w:val="berschrift7Zchn"/>
-    <w:uiPriority w:val="9"/>
-    <w:semiHidden/>
-    <w:unhideWhenUsed/>
-    <w:qFormat/>
-    <w:rsid w:val="0060637C"/>
-    <w:pPr>
-      <w:keepNext/>
-      <w:keepLines/>
-      <w:numPr>
-        <w:ilvl w:val="6"/>
-        <w:numId w:val="2"/>
-      </w:numPr>
-      <w:spacing w:before="200" w:after="0"/>
-      <w:outlineLvl w:val="6"/>
-    </w:pPr>
-    <w:rPr>
-      <w:rFonts w:asciiTheme="majorHAnsi" w:eastAsiaTheme="majorEastAsia" w:hAnsiTheme="majorHAnsi" w:cstheme="majorBidi"/>
-      <w:i/>
-      <w:iCs/>
-      <w:color w:val="404040" w:themeColor="text1" w:themeTint="BF"/>
-    </w:rPr>
-  </w:style>
-  <w:style w:type="paragraph" w:styleId="berschrift8">
-    <w:name w:val="heading 8"/>
-    <w:basedOn w:val="Standard"/>
-    <w:next w:val="Standard"/>
-    <w:link w:val="berschrift8Zchn"/>
-    <w:uiPriority w:val="9"/>
-    <w:semiHidden/>
-    <w:unhideWhenUsed/>
-    <w:qFormat/>
-    <w:rsid w:val="0060637C"/>
-    <w:pPr>
-      <w:keepNext/>
-      <w:keepLines/>
-      <w:numPr>
-        <w:ilvl w:val="7"/>
-        <w:numId w:val="2"/>
-      </w:numPr>
-      <w:spacing w:before="200" w:after="0"/>
-      <w:outlineLvl w:val="7"/>
-    </w:pPr>
-    <w:rPr>
-      <w:rFonts w:asciiTheme="majorHAnsi" w:eastAsiaTheme="majorEastAsia" w:hAnsiTheme="majorHAnsi" w:cstheme="majorBidi"/>
-      <w:color w:val="404040" w:themeColor="text1" w:themeTint="BF"/>
-      <w:sz w:val="20"/>
-      <w:szCs w:val="20"/>
-    </w:rPr>
-  </w:style>
-  <w:style w:type="paragraph" w:styleId="berschrift9">
-    <w:name w:val="heading 9"/>
-    <w:basedOn w:val="Standard"/>
-    <w:next w:val="Standard"/>
-    <w:link w:val="berschrift9Zchn"/>
-    <w:uiPriority w:val="9"/>
-    <w:semiHidden/>
-    <w:unhideWhenUsed/>
-    <w:qFormat/>
-    <w:rsid w:val="0060637C"/>
-    <w:pPr>
-      <w:keepNext/>
-      <w:keepLines/>
-      <w:numPr>
-        <w:ilvl w:val="8"/>
-        <w:numId w:val="2"/>
-      </w:numPr>
-      <w:spacing w:before="200" w:after="0"/>
-      <w:outlineLvl w:val="8"/>
-    </w:pPr>
-    <w:rPr>
-      <w:rFonts w:asciiTheme="majorHAnsi" w:eastAsiaTheme="majorEastAsia" w:hAnsiTheme="majorHAnsi" w:cstheme="majorBidi"/>
-      <w:i/>
-      <w:iCs/>
-      <w:color w:val="404040" w:themeColor="text1" w:themeTint="BF"/>
-      <w:sz w:val="20"/>
-      <w:szCs w:val="20"/>
-    </w:rPr>
-  </w:style>
-  <w:style w:type="character" w:default="1" w:styleId="Absatz-Standardschriftart">
-    <w:name w:val="Default Paragraph Font"/>
-    <w:uiPriority w:val="1"/>
-    <w:semiHidden/>
-    <w:unhideWhenUsed/>
-  </w:style>
-  <w:style w:type="table" w:default="1" w:styleId="NormaleTabelle">
-    <w:name w:val="Normal Table"/>
-    <w:uiPriority w:val="99"/>
-    <w:semiHidden/>
-    <w:unhideWhenUsed/>
-    <w:tblPr>
-      <w:tblInd w:w="0" w:type="dxa"/>
-      <w:tblCellMar>
-        <w:top w:w="0" w:type="dxa"/>
-        <w:left w:w="108" w:type="dxa"/>
-        <w:bottom w:w="0" w:type="dxa"/>
-        <w:right w:w="108" w:type="dxa"/>
-      </w:tblCellMar>
-    </w:tblPr>
-  </w:style>
-  <w:style w:type="numbering" w:default="1" w:styleId="KeineListe">
-    <w:name w:val="No List"/>
-    <w:uiPriority w:val="99"/>
-    <w:semiHidden/>
-    <w:unhideWhenUsed/>
-  </w:style>
-  <w:style w:type="character" w:customStyle="1" w:styleId="berschrift1Zchn">
-    <w:name w:val="Überschrift 1 Zchn"/>
-    <w:basedOn w:val="Absatz-Standardschriftart"/>
-    <w:link w:val="berschrift1"/>
-    <w:uiPriority w:val="9"/>
-    <w:rsid w:val="0060637C"/>
-    <w:rPr>
-      <w:rFonts w:asciiTheme="majorHAnsi" w:eastAsiaTheme="majorEastAsia" w:hAnsiTheme="majorHAnsi" w:cstheme="majorBidi"/>
-      <w:b/>
-      <w:bCs/>
-      <w:color w:val="365F91" w:themeColor="accent1" w:themeShade="BF"/>
-      <w:sz w:val="28"/>
-      <w:szCs w:val="28"/>
-    </w:rPr>
-  </w:style>
-  <w:style w:type="character" w:customStyle="1" w:styleId="berschrift2Zchn">
-    <w:name w:val="Überschrift 2 Zchn"/>
-    <w:basedOn w:val="Absatz-Standardschriftart"/>
-    <w:link w:val="berschrift2"/>
-    <w:uiPriority w:val="9"/>
-    <w:rsid w:val="0060637C"/>
-    <w:rPr>
-      <w:rFonts w:asciiTheme="majorHAnsi" w:eastAsiaTheme="majorEastAsia" w:hAnsiTheme="majorHAnsi" w:cstheme="majorBidi"/>
-      <w:b/>
-      <w:bCs/>
-      <w:color w:val="4F81BD" w:themeColor="accent1"/>
-      <w:sz w:val="26"/>
-      <w:szCs w:val="26"/>
-    </w:rPr>
-  </w:style>
-  <w:style w:type="character" w:customStyle="1" w:styleId="berschrift3Zchn">
-    <w:name w:val="Überschrift 3 Zchn"/>
-    <w:basedOn w:val="Absatz-Standardschriftart"/>
-    <w:link w:val="berschrift3"/>
-    <w:uiPriority w:val="9"/>
-    <w:rsid w:val="0060637C"/>
-    <w:rPr>
-      <w:rFonts w:asciiTheme="majorHAnsi" w:eastAsiaTheme="majorEastAsia" w:hAnsiTheme="majorHAnsi" w:cstheme="majorBidi"/>
-      <w:b/>
-      <w:bCs/>
-      <w:color w:val="4F81BD" w:themeColor="accent1"/>
-    </w:rPr>
-  </w:style>
-  <w:style w:type="character" w:customStyle="1" w:styleId="berschrift4Zchn">
-    <w:name w:val="Überschrift 4 Zchn"/>
-    <w:basedOn w:val="Absatz-Standardschriftart"/>
-    <w:link w:val="berschrift4"/>
-    <w:uiPriority w:val="9"/>
-    <w:semiHidden/>
-    <w:rsid w:val="0060637C"/>
-    <w:rPr>
-      <w:rFonts w:asciiTheme="majorHAnsi" w:eastAsiaTheme="majorEastAsia" w:hAnsiTheme="majorHAnsi" w:cstheme="majorBidi"/>
-      <w:b/>
-      <w:bCs/>
-      <w:i/>
-      <w:iCs/>
-      <w:color w:val="4F81BD" w:themeColor="accent1"/>
-    </w:rPr>
-  </w:style>
-  <w:style w:type="character" w:customStyle="1" w:styleId="berschrift5Zchn">
-    <w:name w:val="Überschrift 5 Zchn"/>
-    <w:basedOn w:val="Absatz-Standardschriftart"/>
-    <w:link w:val="berschrift5"/>
-    <w:uiPriority w:val="9"/>
-    <w:semiHidden/>
-    <w:rsid w:val="0060637C"/>
-    <w:rPr>
-      <w:rFonts w:asciiTheme="majorHAnsi" w:eastAsiaTheme="majorEastAsia" w:hAnsiTheme="majorHAnsi" w:cstheme="majorBidi"/>
-      <w:color w:val="243F60" w:themeColor="accent1" w:themeShade="7F"/>
-    </w:rPr>
-  </w:style>
-  <w:style w:type="character" w:customStyle="1" w:styleId="berschrift6Zchn">
-    <w:name w:val="Überschrift 6 Zchn"/>
-    <w:basedOn w:val="Absatz-Standardschriftart"/>
-    <w:link w:val="berschrift6"/>
-    <w:uiPriority w:val="9"/>
-    <w:semiHidden/>
-    <w:rsid w:val="0060637C"/>
-    <w:rPr>
-      <w:rFonts w:asciiTheme="majorHAnsi" w:eastAsiaTheme="majorEastAsia" w:hAnsiTheme="majorHAnsi" w:cstheme="majorBidi"/>
-      <w:i/>
-      <w:iCs/>
-      <w:color w:val="243F60" w:themeColor="accent1" w:themeShade="7F"/>
-    </w:rPr>
-  </w:style>
-  <w:style w:type="character" w:customStyle="1" w:styleId="berschrift7Zchn">
-    <w:name w:val="Überschrift 7 Zchn"/>
-    <w:basedOn w:val="Absatz-Standardschriftart"/>
-    <w:link w:val="berschrift7"/>
-    <w:uiPriority w:val="9"/>
-    <w:semiHidden/>
-    <w:rsid w:val="0060637C"/>
-    <w:rPr>
-      <w:rFonts w:asciiTheme="majorHAnsi" w:eastAsiaTheme="majorEastAsia" w:hAnsiTheme="majorHAnsi" w:cstheme="majorBidi"/>
-      <w:i/>
-      <w:iCs/>
-      <w:color w:val="404040" w:themeColor="text1" w:themeTint="BF"/>
-    </w:rPr>
-  </w:style>
-  <w:style w:type="character" w:customStyle="1" w:styleId="berschrift8Zchn">
-    <w:name w:val="Überschrift 8 Zchn"/>
-    <w:basedOn w:val="Absatz-Standardschriftart"/>
-    <w:link w:val="berschrift8"/>
-    <w:uiPriority w:val="9"/>
-    <w:semiHidden/>
-    <w:rsid w:val="0060637C"/>
-    <w:rPr>
-      <w:rFonts w:asciiTheme="majorHAnsi" w:eastAsiaTheme="majorEastAsia" w:hAnsiTheme="majorHAnsi" w:cstheme="majorBidi"/>
-      <w:color w:val="404040" w:themeColor="text1" w:themeTint="BF"/>
-      <w:sz w:val="20"/>
-      <w:szCs w:val="20"/>
-    </w:rPr>
-  </w:style>
-  <w:style w:type="character" w:customStyle="1" w:styleId="berschrift9Zchn">
-    <w:name w:val="Überschrift 9 Zchn"/>
-    <w:basedOn w:val="Absatz-Standardschriftart"/>
-    <w:link w:val="berschrift9"/>
-    <w:uiPriority w:val="9"/>
-    <w:semiHidden/>
-    <w:rsid w:val="0060637C"/>
-    <w:rPr>
-      <w:rFonts w:asciiTheme="majorHAnsi" w:eastAsiaTheme="majorEastAsia" w:hAnsiTheme="majorHAnsi" w:cstheme="majorBidi"/>
-      <w:i/>
-      <w:iCs/>
-      <w:color w:val="404040" w:themeColor="text1" w:themeTint="BF"/>
-      <w:sz w:val="20"/>
-      <w:szCs w:val="20"/>
+      <w:spacing w:val="-10"/>
+      <w:kern w:val="28"/>
+      <w:sz w:val="56"/>
+      <w:szCs w:val="56"/>
     </w:rPr>
   </w:style>
 </w:styles>

</xml_diff>